<commit_message>
feat: añadida relacion con project y correcciones menores
</commit_message>
<xml_diff>
--- a/reports/Student #3/Analysis Report - Student #3.docx
+++ b/reports/Student #3/Analysis Report - Student #3.docx
@@ -186,6 +186,7 @@
           <w:lang w:val="en-GB"/>
         </w:rPr>
       </w:pPr>
+      <w:proofErr w:type="spellStart"/>
       <w:r>
         <w:rPr>
           <w:color w:val="4472C4" w:themeColor="accent1"/>
@@ -193,6 +194,7 @@
         </w:rPr>
         <w:t>Repositorio</w:t>
       </w:r>
+      <w:proofErr w:type="spellEnd"/>
       <w:r>
         <w:rPr>
           <w:color w:val="4472C4" w:themeColor="accent1"/>
@@ -260,8 +262,13 @@
         <w:t>ó</w:t>
       </w:r>
       <w:r>
-        <w:t>mez Borrallo</w:t>
-      </w:r>
+        <w:t xml:space="preserve">mez </w:t>
+      </w:r>
+      <w:proofErr w:type="spellStart"/>
+      <w:r>
+        <w:t>Borrallo</w:t>
+      </w:r>
+      <w:proofErr w:type="spellEnd"/>
       <w:r>
         <w:t xml:space="preserve"> (</w:t>
       </w:r>
@@ -349,7 +356,10 @@
         <w:t>/</w:t>
       </w:r>
       <w:r>
-        <w:t>02</w:t>
+        <w:t>0</w:t>
+      </w:r>
+      <w:r>
+        <w:t>3</w:t>
       </w:r>
       <w:r>
         <w:t>/202</w:t>
@@ -996,7 +1006,7 @@
                 <w:noProof/>
                 <w:webHidden/>
               </w:rPr>
-              <w:t>5</w:t>
+              <w:t>6</w:t>
             </w:r>
             <w:r>
               <w:rPr>
@@ -1140,7 +1150,7 @@
                 <w:noProof/>
                 <w:webHidden/>
               </w:rPr>
-              <w:t>6</w:t>
+              <w:t>7</w:t>
             </w:r>
             <w:r>
               <w:rPr>
@@ -1284,7 +1294,7 @@
                 <w:noProof/>
                 <w:webHidden/>
               </w:rPr>
-              <w:t>7</w:t>
+              <w:t>8</w:t>
             </w:r>
             <w:r>
               <w:rPr>
@@ -1997,7 +2007,39 @@
         <w:jc w:val="both"/>
       </w:pPr>
       <w:r>
-        <w:t>Seguidamente, se procedió a crear las dos bases de datos requeridas. Una vez creadas las dos bases de datos, se cargó el proyecto en eclipse y se esperó a que cargara. Cuando finalizó de cargar, se comprobó que no había ningún error y se cerró eclipse. Tras ello, se abrió el créate-launcher.bat y se abrió eclipse nuevamente para popular la base de datos. En este paso sí que hubo un error, el cual fue que una vez seleccionabas la herramienta de debug en eclipse, no aparecían los launchers. El error estaba ocasionado por importar el proyecto con las etiquetas “[artifacId]-[version]”. Al quitar la etiqueta de “[version]” se consiguió arreglar el problema.</w:t>
+        <w:t xml:space="preserve">Seguidamente, se procedió a crear las dos bases de datos requeridas. Una vez creadas las dos bases de datos, se cargó el proyecto en eclipse y se esperó a que cargara. Cuando finalizó de cargar, se comprobó que no había ningún error y se cerró eclipse. Tras ello, se abrió el créate-launcher.bat y se abrió eclipse nuevamente para popular la base de datos. En este paso sí que hubo un error, el cual fue que una vez seleccionabas la herramienta de </w:t>
+      </w:r>
+      <w:proofErr w:type="spellStart"/>
+      <w:r>
+        <w:t>debug</w:t>
+      </w:r>
+      <w:proofErr w:type="spellEnd"/>
+      <w:r>
+        <w:t xml:space="preserve"> en eclipse, no aparecían los launchers. El error estaba ocasionado por importar el proyecto con las etiquetas “[</w:t>
+      </w:r>
+      <w:proofErr w:type="spellStart"/>
+      <w:r>
+        <w:t>artifacId</w:t>
+      </w:r>
+      <w:proofErr w:type="spellEnd"/>
+      <w:r>
+        <w:t>]-[</w:t>
+      </w:r>
+      <w:proofErr w:type="spellStart"/>
+      <w:r>
+        <w:t>version</w:t>
+      </w:r>
+      <w:proofErr w:type="spellEnd"/>
+      <w:r>
+        <w:t>]”. Al quitar la etiqueta de “[</w:t>
+      </w:r>
+      <w:proofErr w:type="spellStart"/>
+      <w:r>
+        <w:t>version</w:t>
+      </w:r>
+      <w:proofErr w:type="spellEnd"/>
+      <w:r>
+        <w:t>]” se consiguió arreglar el problema.</w:t>
       </w:r>
     </w:p>
     <w:p>
@@ -2030,305 +2072,83 @@
     </w:p>
     <w:p>
       <w:r>
-        <w:t>En este apartado vamos a centrarnos en 3 Clases y en 2 Dashboards</w:t>
-      </w:r>
-      <w:r>
-        <w:t>. También vamos a hablar sobre cómo he creado los csv para popular datos.</w:t>
-      </w:r>
-      <w:r>
-        <w:t>. Vamos a empezar por la clase:</w:t>
+        <w:t xml:space="preserve">En este apartado vamos a centrarnos en 3 Clases y en 2 </w:t>
+      </w:r>
+      <w:proofErr w:type="spellStart"/>
+      <w:r>
+        <w:t>Dashboards</w:t>
+      </w:r>
+      <w:proofErr w:type="spellEnd"/>
+      <w:r>
+        <w:t xml:space="preserve">. También vamos a hablar sobre cómo he creado los </w:t>
+      </w:r>
+      <w:proofErr w:type="spellStart"/>
+      <w:r>
+        <w:t>csv</w:t>
+      </w:r>
+      <w:proofErr w:type="spellEnd"/>
+      <w:r>
+        <w:t xml:space="preserve"> para </w:t>
+      </w:r>
+      <w:proofErr w:type="gramStart"/>
+      <w:r>
+        <w:t>popular datos</w:t>
+      </w:r>
+      <w:proofErr w:type="gramEnd"/>
+      <w:r>
+        <w:t>.</w:t>
       </w:r>
     </w:p>
     <w:p/>
     <w:p>
       <w:pPr>
-        <w:pStyle w:val="Ttulo3"/>
-      </w:pPr>
-      <w:bookmarkStart w:id="9" w:name="_Toc160705576"/>
-      <w:r>
-        <w:t>Notice</w:t>
-      </w:r>
-      <w:r>
-        <w:t>.</w:t>
-      </w:r>
-      <w:bookmarkEnd w:id="9"/>
-    </w:p>
-    <w:p>
-      <w:pPr>
+        <w:rPr>
+          <w:u w:val="single"/>
+        </w:rPr>
+      </w:pPr>
+      <w:r>
+        <w:t xml:space="preserve">Por aclarar, </w:t>
+      </w:r>
+      <w:r>
         <w:rPr>
           <w:b/>
           <w:bCs/>
         </w:rPr>
-      </w:pPr>
-    </w:p>
-    <w:p>
-      <w:r>
-        <w:t>En primer lugar, hemos definido la clase con las anotaciones @Getter y @Setter para que nos cree automáticamente los get y los set de los atributos de la entidad. Y además, le hemos añadido la anotación @Entity. Se han creado los atributos:</w:t>
+        <w:t>no se ha implementado</w:t>
+      </w:r>
+      <w:r>
+        <w:t xml:space="preserve"> la relación de training con el rol </w:t>
+      </w:r>
+      <w:proofErr w:type="spellStart"/>
+      <w:r>
+        <w:t>developer</w:t>
+      </w:r>
+      <w:proofErr w:type="spellEnd"/>
+      <w:r>
+        <w:t>, porque se pide explícitamente en el apartado 7 del D03.</w:t>
       </w:r>
     </w:p>
     <w:p/>
     <w:p>
-      <w:pPr>
-        <w:rPr>
-          <w:u w:val="single"/>
-        </w:rPr>
-      </w:pPr>
-      <w:r>
-        <w:rPr>
-          <w:u w:val="single"/>
-        </w:rPr>
-        <w:t>instantiationMoment</w:t>
-      </w:r>
-      <w:r>
-        <w:t xml:space="preserve"> de tipo Date con l</w:t>
-      </w:r>
-      <w:r>
-        <w:t>os atributos “</w:t>
-      </w:r>
-      <w:r>
-        <w:rPr>
-          <w:i/>
-          <w:iCs/>
-        </w:rPr>
-        <w:t>@Temporal(TemporalType.TIMESTAMP)</w:t>
-      </w:r>
-      <w:r>
-        <w:t>” y “@</w:t>
-      </w:r>
-      <w:r>
-        <w:rPr>
-          <w:i/>
-          <w:iCs/>
-        </w:rPr>
-        <w:t>Past</w:t>
-      </w:r>
-      <w:r>
-        <w:t>” puesto que es una fecha y tiene que estar en el pasado.</w:t>
-      </w:r>
-    </w:p>
-    <w:p>
-      <w:pPr>
-        <w:rPr>
-          <w:u w:val="single"/>
-        </w:rPr>
-      </w:pPr>
-    </w:p>
-    <w:p>
-      <w:r>
-        <w:rPr>
-          <w:u w:val="single"/>
-        </w:rPr>
-        <w:t>title</w:t>
-      </w:r>
-      <w:r>
-        <w:t xml:space="preserve"> de Tipo String</w:t>
-      </w:r>
-      <w:r>
-        <w:t xml:space="preserve"> y con los atributos “</w:t>
-      </w:r>
-      <w:r>
-        <w:t>@</w:t>
-      </w:r>
-      <w:r>
-        <w:rPr>
-          <w:i/>
-          <w:iCs/>
-        </w:rPr>
-        <w:t>NotBlank</w:t>
-      </w:r>
-      <w:r>
-        <w:t>” y “</w:t>
-      </w:r>
-      <w:r>
-        <w:rPr>
-          <w:i/>
-          <w:iCs/>
-        </w:rPr>
-        <w:t>@Lenght(max = 75)</w:t>
-      </w:r>
-      <w:r>
-        <w:t>” puesto que en los requisitos nos piden que sean notblank y menor a 76 caracteres.</w:t>
+      <w:r>
+        <w:t>Vamos a empezar por la clase:</w:t>
       </w:r>
     </w:p>
     <w:p/>
     <w:p>
-      <w:r>
-        <w:t>author</w:t>
-      </w:r>
-      <w:r>
-        <w:t xml:space="preserve"> de Tipo String y con los atributos </w:t>
-      </w:r>
-      <w:r>
-        <w:rPr>
-          <w:i/>
-          <w:iCs/>
-        </w:rPr>
-        <w:t>“@NotBlank</w:t>
-      </w:r>
-      <w:r>
-        <w:t>” y “</w:t>
-      </w:r>
-      <w:r>
-        <w:rPr>
-          <w:i/>
-          <w:iCs/>
-        </w:rPr>
-        <w:t>@Lenght(max = 75)</w:t>
-      </w:r>
-      <w:r>
-        <w:t>” puesto que en los requisitos nos piden que sean notblank y menor a 76 caracteres.</w:t>
-      </w:r>
-    </w:p>
-    <w:p>
-      <w:pPr>
-        <w:rPr>
-          <w:u w:val="single"/>
-        </w:rPr>
-      </w:pPr>
-    </w:p>
-    <w:p>
-      <w:pPr>
-        <w:rPr>
-          <w:u w:val="single"/>
-        </w:rPr>
-      </w:pPr>
-      <w:r>
-        <w:rPr>
-          <w:u w:val="single"/>
-        </w:rPr>
-        <w:t>message</w:t>
-      </w:r>
-      <w:r>
-        <w:rPr>
-          <w:u w:val="single"/>
-        </w:rPr>
-        <w:t xml:space="preserve"> de Tipo String y con los atributos “</w:t>
-      </w:r>
-      <w:r>
-        <w:rPr>
-          <w:i/>
-          <w:iCs/>
-          <w:u w:val="single"/>
-        </w:rPr>
-        <w:t>@NotBlank</w:t>
-      </w:r>
-      <w:r>
-        <w:rPr>
-          <w:u w:val="single"/>
-        </w:rPr>
-        <w:t>” y “</w:t>
-      </w:r>
-      <w:r>
-        <w:rPr>
-          <w:i/>
-          <w:iCs/>
-          <w:u w:val="single"/>
-        </w:rPr>
-        <w:t>@Lenght(max = 100)</w:t>
-      </w:r>
-      <w:r>
-        <w:rPr>
-          <w:u w:val="single"/>
-        </w:rPr>
-        <w:t xml:space="preserve">” puesto que en los requisitos nos piden que sean notblank y menor a </w:t>
-      </w:r>
-      <w:r>
-        <w:rPr>
-          <w:u w:val="single"/>
-        </w:rPr>
-        <w:t>101</w:t>
-      </w:r>
-      <w:r>
-        <w:rPr>
-          <w:u w:val="single"/>
-        </w:rPr>
-        <w:t xml:space="preserve"> caracteres.</w:t>
-      </w:r>
-    </w:p>
-    <w:p/>
-    <w:p>
-      <w:r>
-        <w:rPr>
-          <w:u w:val="single"/>
-        </w:rPr>
-        <w:t>email</w:t>
-      </w:r>
-      <w:r>
-        <w:t xml:space="preserve"> de Tipo String y con </w:t>
-      </w:r>
-      <w:r>
-        <w:t>el atributo “</w:t>
-      </w:r>
-      <w:r>
-        <w:rPr>
-          <w:i/>
-          <w:iCs/>
-        </w:rPr>
-        <w:t>@Email</w:t>
-      </w:r>
-      <w:r>
-        <w:t>”, para que se haga la validación automáticamente y coincida con el formato de un email.</w:t>
-      </w:r>
-    </w:p>
-    <w:p/>
-    <w:p>
-      <w:r>
-        <w:rPr>
-          <w:i/>
-          <w:iCs/>
-        </w:rPr>
-        <w:t>link</w:t>
-      </w:r>
-      <w:r>
-        <w:t xml:space="preserve"> de Tipo String y con el atributo “@</w:t>
-      </w:r>
-      <w:r>
-        <w:rPr>
-          <w:i/>
-          <w:iCs/>
-        </w:rPr>
-        <w:t>URL</w:t>
-      </w:r>
-      <w:r>
-        <w:t>”, para que se haga la validación automáticamente y coincida con el formato de un</w:t>
-      </w:r>
-      <w:r>
-        <w:t>a URL</w:t>
-      </w:r>
+      <w:pPr>
+        <w:pStyle w:val="Ttulo3"/>
+      </w:pPr>
+      <w:bookmarkStart w:id="9" w:name="_Toc160705576"/>
+      <w:proofErr w:type="spellStart"/>
+      <w:r>
+        <w:t>Notice</w:t>
+      </w:r>
+      <w:proofErr w:type="spellEnd"/>
       <w:r>
         <w:t>.</w:t>
       </w:r>
-    </w:p>
-    <w:p/>
-    <w:p>
-      <w:pPr>
-        <w:rPr>
-          <w:u w:val="single"/>
-        </w:rPr>
-      </w:pPr>
-      <w:r>
-        <w:t xml:space="preserve">También se ha creado una función para cuando se implementen los servicios para formatear el nombre como “usuario – Apellido, Nombre” llamado </w:t>
-      </w:r>
-      <w:r>
-        <w:t>setAuthorFormatter</w:t>
-      </w:r>
-      <w:r>
-        <w:t xml:space="preserve"> el cual recibe como entrada el nombre de usuario, y nombre y apellidos del autor.</w:t>
-      </w:r>
-    </w:p>
-    <w:p/>
-    <w:p>
-      <w:pPr>
-        <w:pStyle w:val="Ttulo3"/>
-      </w:pPr>
-      <w:bookmarkStart w:id="10" w:name="_Toc160705577"/>
-      <w:r>
-        <w:t>TrainingModul</w:t>
-      </w:r>
-      <w:r>
-        <w:t>e</w:t>
-      </w:r>
-      <w:bookmarkEnd w:id="10"/>
+      <w:bookmarkEnd w:id="9"/>
     </w:p>
     <w:p>
       <w:pPr>
@@ -2340,14 +2160,125 @@
     </w:p>
     <w:p>
       <w:r>
+        <w:t xml:space="preserve">En primer lugar, hemos definido la clase con las anotaciones @Getter y @Setter para que nos cree automáticamente los </w:t>
+      </w:r>
+      <w:proofErr w:type="spellStart"/>
+      <w:r>
+        <w:t>get</w:t>
+      </w:r>
+      <w:proofErr w:type="spellEnd"/>
+      <w:r>
+        <w:t xml:space="preserve"> y </w:t>
+      </w:r>
+      <w:proofErr w:type="gramStart"/>
+      <w:r>
+        <w:t>los set</w:t>
+      </w:r>
+      <w:proofErr w:type="gramEnd"/>
+      <w:r>
+        <w:t xml:space="preserve"> de los atributos de la entidad. </w:t>
+      </w:r>
+      <w:proofErr w:type="gramStart"/>
+      <w:r>
+        <w:t>Y</w:t>
+      </w:r>
+      <w:proofErr w:type="gramEnd"/>
+      <w:r>
+        <w:t xml:space="preserve"> además, le hemos añadido la anotación @Entity. Se han creado los atributos:</w:t>
+      </w:r>
+    </w:p>
+    <w:p/>
+    <w:p>
+      <w:pPr>
         <w:rPr>
           <w:u w:val="single"/>
         </w:rPr>
-        <w:t>code</w:t>
-      </w:r>
-      <w:r>
-        <w:t xml:space="preserve"> de Tipo String y con los atributos “@</w:t>
-      </w:r>
+      </w:pPr>
+      <w:proofErr w:type="spellStart"/>
+      <w:r>
+        <w:rPr>
+          <w:u w:val="single"/>
+        </w:rPr>
+        <w:t>instantiationMoment</w:t>
+      </w:r>
+      <w:proofErr w:type="spellEnd"/>
+      <w:r>
+        <w:t xml:space="preserve"> de tipo Date con l</w:t>
+      </w:r>
+      <w:r>
+        <w:t>os atributos “</w:t>
+      </w:r>
+      <w:r>
+        <w:rPr>
+          <w:i/>
+          <w:iCs/>
+        </w:rPr>
+        <w:t>@Temporal(</w:t>
+      </w:r>
+      <w:proofErr w:type="spellStart"/>
+      <w:r>
+        <w:rPr>
+          <w:i/>
+          <w:iCs/>
+        </w:rPr>
+        <w:t>TemporalType.TIMESTAMP</w:t>
+      </w:r>
+      <w:proofErr w:type="spellEnd"/>
+      <w:r>
+        <w:rPr>
+          <w:i/>
+          <w:iCs/>
+        </w:rPr>
+        <w:t>)</w:t>
+      </w:r>
+      <w:r>
+        <w:t>” y “@</w:t>
+      </w:r>
+      <w:proofErr w:type="spellStart"/>
+      <w:r>
+        <w:rPr>
+          <w:i/>
+          <w:iCs/>
+        </w:rPr>
+        <w:t>Past</w:t>
+      </w:r>
+      <w:proofErr w:type="spellEnd"/>
+      <w:r>
+        <w:t>” puesto que es una fecha y tiene que estar en el pasado.</w:t>
+      </w:r>
+    </w:p>
+    <w:p>
+      <w:pPr>
+        <w:rPr>
+          <w:u w:val="single"/>
+        </w:rPr>
+      </w:pPr>
+    </w:p>
+    <w:p>
+      <w:proofErr w:type="spellStart"/>
+      <w:r>
+        <w:rPr>
+          <w:u w:val="single"/>
+        </w:rPr>
+        <w:lastRenderedPageBreak/>
+        <w:t>title</w:t>
+      </w:r>
+      <w:proofErr w:type="spellEnd"/>
+      <w:r>
+        <w:t xml:space="preserve"> de Tipo </w:t>
+      </w:r>
+      <w:proofErr w:type="spellStart"/>
+      <w:r>
+        <w:t>String</w:t>
+      </w:r>
+      <w:proofErr w:type="spellEnd"/>
+      <w:r>
+        <w:t xml:space="preserve"> y con los atributos “</w:t>
+      </w:r>
+      <w:r>
+        <w:t>@</w:t>
+      </w:r>
+      <w:proofErr w:type="spellStart"/>
       <w:r>
         <w:rPr>
           <w:i/>
@@ -2355,40 +2286,358 @@
         </w:rPr>
         <w:t>NotBlank</w:t>
       </w:r>
-      <w:r>
-        <w:t>”</w:t>
-      </w:r>
-      <w:r>
-        <w:t xml:space="preserve">, </w:t>
-      </w:r>
-      <w:r>
-        <w:rPr>
-          <w:i/>
-          <w:iCs/>
-        </w:rPr>
-        <w:t>“@Pattern(regexp = "[A-Z]{1,3}-[0-9]{3}")</w:t>
-      </w:r>
-      <w:r>
-        <w:t>”</w:t>
-      </w:r>
-      <w:r>
-        <w:t xml:space="preserve"> y </w:t>
-      </w:r>
-      <w:r>
-        <w:rPr>
-          <w:i/>
-          <w:iCs/>
-        </w:rPr>
-        <w:t>“@Column(unique = true)”</w:t>
-      </w:r>
-      <w:r>
-        <w:t xml:space="preserve"> puesto que en los requisitos nos piden que sean notblank y </w:t>
-      </w:r>
-      <w:r>
-        <w:t xml:space="preserve">único y con el patrón </w:t>
-      </w:r>
-      <w:r>
-        <w:t>“[A-Z]{1,3}-[0-9]{3}”</w:t>
+      <w:proofErr w:type="spellEnd"/>
+      <w:r>
+        <w:t>” y “</w:t>
+      </w:r>
+      <w:r>
+        <w:rPr>
+          <w:i/>
+          <w:iCs/>
+        </w:rPr>
+        <w:t>@</w:t>
+      </w:r>
+      <w:proofErr w:type="spellStart"/>
+      <w:r>
+        <w:rPr>
+          <w:i/>
+          <w:iCs/>
+        </w:rPr>
+        <w:t>Lenght</w:t>
+      </w:r>
+      <w:proofErr w:type="spellEnd"/>
+      <w:r>
+        <w:rPr>
+          <w:i/>
+          <w:iCs/>
+        </w:rPr>
+        <w:t>(</w:t>
+      </w:r>
+      <w:proofErr w:type="spellStart"/>
+      <w:r>
+        <w:rPr>
+          <w:i/>
+          <w:iCs/>
+        </w:rPr>
+        <w:t>max</w:t>
+      </w:r>
+      <w:proofErr w:type="spellEnd"/>
+      <w:r>
+        <w:rPr>
+          <w:i/>
+          <w:iCs/>
+        </w:rPr>
+        <w:t xml:space="preserve"> = 75)</w:t>
+      </w:r>
+      <w:r>
+        <w:t xml:space="preserve">” puesto que en los requisitos nos piden que sean </w:t>
+      </w:r>
+      <w:proofErr w:type="spellStart"/>
+      <w:r>
+        <w:t>notblank</w:t>
+      </w:r>
+      <w:proofErr w:type="spellEnd"/>
+      <w:r>
+        <w:t xml:space="preserve"> y menor a 76 caracteres.</w:t>
+      </w:r>
+    </w:p>
+    <w:p/>
+    <w:p>
+      <w:proofErr w:type="spellStart"/>
+      <w:r>
+        <w:t>author</w:t>
+      </w:r>
+      <w:proofErr w:type="spellEnd"/>
+      <w:r>
+        <w:t xml:space="preserve"> de Tipo </w:t>
+      </w:r>
+      <w:proofErr w:type="spellStart"/>
+      <w:r>
+        <w:t>String</w:t>
+      </w:r>
+      <w:proofErr w:type="spellEnd"/>
+      <w:r>
+        <w:t xml:space="preserve"> y con los atributos </w:t>
+      </w:r>
+      <w:r>
+        <w:rPr>
+          <w:i/>
+          <w:iCs/>
+        </w:rPr>
+        <w:t>“@</w:t>
+      </w:r>
+      <w:proofErr w:type="spellStart"/>
+      <w:r>
+        <w:rPr>
+          <w:i/>
+          <w:iCs/>
+        </w:rPr>
+        <w:t>NotBlank</w:t>
+      </w:r>
+      <w:proofErr w:type="spellEnd"/>
+      <w:r>
+        <w:t>” y “</w:t>
+      </w:r>
+      <w:r>
+        <w:rPr>
+          <w:i/>
+          <w:iCs/>
+        </w:rPr>
+        <w:t>@</w:t>
+      </w:r>
+      <w:proofErr w:type="spellStart"/>
+      <w:r>
+        <w:rPr>
+          <w:i/>
+          <w:iCs/>
+        </w:rPr>
+        <w:t>Lenght</w:t>
+      </w:r>
+      <w:proofErr w:type="spellEnd"/>
+      <w:r>
+        <w:rPr>
+          <w:i/>
+          <w:iCs/>
+        </w:rPr>
+        <w:t>(</w:t>
+      </w:r>
+      <w:proofErr w:type="spellStart"/>
+      <w:r>
+        <w:rPr>
+          <w:i/>
+          <w:iCs/>
+        </w:rPr>
+        <w:t>max</w:t>
+      </w:r>
+      <w:proofErr w:type="spellEnd"/>
+      <w:r>
+        <w:rPr>
+          <w:i/>
+          <w:iCs/>
+        </w:rPr>
+        <w:t xml:space="preserve"> = 75)</w:t>
+      </w:r>
+      <w:r>
+        <w:t xml:space="preserve">” puesto que en los requisitos nos piden que sean </w:t>
+      </w:r>
+      <w:proofErr w:type="spellStart"/>
+      <w:r>
+        <w:t>notblank</w:t>
+      </w:r>
+      <w:proofErr w:type="spellEnd"/>
+      <w:r>
+        <w:t xml:space="preserve"> y menor a 76 caracteres.</w:t>
+      </w:r>
+    </w:p>
+    <w:p>
+      <w:pPr>
+        <w:rPr>
+          <w:u w:val="single"/>
+        </w:rPr>
+      </w:pPr>
+    </w:p>
+    <w:p>
+      <w:pPr>
+        <w:rPr>
+          <w:u w:val="single"/>
+        </w:rPr>
+      </w:pPr>
+      <w:proofErr w:type="spellStart"/>
+      <w:r>
+        <w:rPr>
+          <w:u w:val="single"/>
+        </w:rPr>
+        <w:t>message</w:t>
+      </w:r>
+      <w:proofErr w:type="spellEnd"/>
+      <w:r>
+        <w:rPr>
+          <w:u w:val="single"/>
+        </w:rPr>
+        <w:t xml:space="preserve"> de Tipo </w:t>
+      </w:r>
+      <w:proofErr w:type="spellStart"/>
+      <w:r>
+        <w:rPr>
+          <w:u w:val="single"/>
+        </w:rPr>
+        <w:t>String</w:t>
+      </w:r>
+      <w:proofErr w:type="spellEnd"/>
+      <w:r>
+        <w:rPr>
+          <w:u w:val="single"/>
+        </w:rPr>
+        <w:t xml:space="preserve"> y con los atributos “</w:t>
+      </w:r>
+      <w:r>
+        <w:rPr>
+          <w:i/>
+          <w:iCs/>
+          <w:u w:val="single"/>
+        </w:rPr>
+        <w:t>@</w:t>
+      </w:r>
+      <w:proofErr w:type="spellStart"/>
+      <w:r>
+        <w:rPr>
+          <w:i/>
+          <w:iCs/>
+          <w:u w:val="single"/>
+        </w:rPr>
+        <w:t>NotBlank</w:t>
+      </w:r>
+      <w:proofErr w:type="spellEnd"/>
+      <w:r>
+        <w:rPr>
+          <w:u w:val="single"/>
+        </w:rPr>
+        <w:t>” y “</w:t>
+      </w:r>
+      <w:r>
+        <w:rPr>
+          <w:i/>
+          <w:iCs/>
+          <w:u w:val="single"/>
+        </w:rPr>
+        <w:t>@</w:t>
+      </w:r>
+      <w:proofErr w:type="spellStart"/>
+      <w:r>
+        <w:rPr>
+          <w:i/>
+          <w:iCs/>
+          <w:u w:val="single"/>
+        </w:rPr>
+        <w:t>Lenght</w:t>
+      </w:r>
+      <w:proofErr w:type="spellEnd"/>
+      <w:r>
+        <w:rPr>
+          <w:i/>
+          <w:iCs/>
+          <w:u w:val="single"/>
+        </w:rPr>
+        <w:t>(</w:t>
+      </w:r>
+      <w:proofErr w:type="spellStart"/>
+      <w:r>
+        <w:rPr>
+          <w:i/>
+          <w:iCs/>
+          <w:u w:val="single"/>
+        </w:rPr>
+        <w:t>max</w:t>
+      </w:r>
+      <w:proofErr w:type="spellEnd"/>
+      <w:r>
+        <w:rPr>
+          <w:i/>
+          <w:iCs/>
+          <w:u w:val="single"/>
+        </w:rPr>
+        <w:t xml:space="preserve"> = 100)</w:t>
+      </w:r>
+      <w:r>
+        <w:rPr>
+          <w:u w:val="single"/>
+        </w:rPr>
+        <w:t xml:space="preserve">” puesto que en los requisitos nos piden que sean </w:t>
+      </w:r>
+      <w:proofErr w:type="spellStart"/>
+      <w:r>
+        <w:rPr>
+          <w:u w:val="single"/>
+        </w:rPr>
+        <w:t>notblank</w:t>
+      </w:r>
+      <w:proofErr w:type="spellEnd"/>
+      <w:r>
+        <w:rPr>
+          <w:u w:val="single"/>
+        </w:rPr>
+        <w:t xml:space="preserve"> y menor a </w:t>
+      </w:r>
+      <w:r>
+        <w:rPr>
+          <w:u w:val="single"/>
+        </w:rPr>
+        <w:t>101</w:t>
+      </w:r>
+      <w:r>
+        <w:rPr>
+          <w:u w:val="single"/>
+        </w:rPr>
+        <w:t xml:space="preserve"> caracteres.</w:t>
+      </w:r>
+    </w:p>
+    <w:p/>
+    <w:p>
+      <w:r>
+        <w:rPr>
+          <w:u w:val="single"/>
+        </w:rPr>
+        <w:t>email</w:t>
+      </w:r>
+      <w:r>
+        <w:t xml:space="preserve"> de Tipo </w:t>
+      </w:r>
+      <w:proofErr w:type="spellStart"/>
+      <w:r>
+        <w:t>String</w:t>
+      </w:r>
+      <w:proofErr w:type="spellEnd"/>
+      <w:r>
+        <w:t xml:space="preserve"> y con </w:t>
+      </w:r>
+      <w:r>
+        <w:t>el atributo “</w:t>
+      </w:r>
+      <w:r>
+        <w:rPr>
+          <w:i/>
+          <w:iCs/>
+        </w:rPr>
+        <w:t>@Email</w:t>
+      </w:r>
+      <w:r>
+        <w:t>”, para que se haga la validación automáticamente y coincida con el formato de un email.</w:t>
+      </w:r>
+    </w:p>
+    <w:p/>
+    <w:p>
+      <w:proofErr w:type="gramStart"/>
+      <w:r>
+        <w:rPr>
+          <w:i/>
+          <w:iCs/>
+        </w:rPr>
+        <w:t>link</w:t>
+      </w:r>
+      <w:proofErr w:type="gramEnd"/>
+      <w:r>
+        <w:t xml:space="preserve"> de Tipo </w:t>
+      </w:r>
+      <w:proofErr w:type="spellStart"/>
+      <w:r>
+        <w:t>String</w:t>
+      </w:r>
+      <w:proofErr w:type="spellEnd"/>
+      <w:r>
+        <w:t xml:space="preserve"> y con el atributo “@</w:t>
+      </w:r>
+      <w:r>
+        <w:rPr>
+          <w:i/>
+          <w:iCs/>
+        </w:rPr>
+        <w:t>URL</w:t>
+      </w:r>
+      <w:r>
+        <w:t>”, para que se haga la validación automáticamente y coincida con el formato de un</w:t>
+      </w:r>
+      <w:r>
+        <w:t>a URL</w:t>
       </w:r>
       <w:r>
         <w:t>.</w:t>
@@ -2396,189 +2645,38 @@
     </w:p>
     <w:p/>
     <w:p>
-      <w:r>
+      <w:pPr>
         <w:rPr>
           <w:u w:val="single"/>
         </w:rPr>
-        <w:t>creationMoment</w:t>
-      </w:r>
-      <w:r>
-        <w:t xml:space="preserve"> </w:t>
-      </w:r>
-      <w:r>
-        <w:t>de tipo Date con los atributos “@Temporal(TemporalType.TIMESTAMP)” y “@Past” puesto que es una fecha y tiene que estar en el pasado.</w:t>
+      </w:pPr>
+      <w:r>
+        <w:t xml:space="preserve">También se ha creado una función para cuando se implementen los servicios para formatear el nombre como “usuario – Apellido, Nombre” llamado </w:t>
+      </w:r>
+      <w:proofErr w:type="spellStart"/>
+      <w:r>
+        <w:t>setAuthorFormatter</w:t>
+      </w:r>
+      <w:proofErr w:type="spellEnd"/>
+      <w:r>
+        <w:t xml:space="preserve"> el cual recibe como entrada el nombre de usuario, y nombre y apellidos del autor.</w:t>
       </w:r>
     </w:p>
     <w:p/>
     <w:p>
-      <w:r>
-        <w:rPr>
-          <w:u w:val="single"/>
-        </w:rPr>
-        <w:t>details</w:t>
-      </w:r>
-      <w:r>
-        <w:t xml:space="preserve"> </w:t>
-      </w:r>
-      <w:r>
-        <w:t>de Tipo String y con los atributos “</w:t>
-      </w:r>
-      <w:r>
-        <w:rPr>
-          <w:i/>
-          <w:iCs/>
-        </w:rPr>
-        <w:t>@NotBlank</w:t>
-      </w:r>
-      <w:r>
-        <w:t>” y “</w:t>
-      </w:r>
-      <w:r>
-        <w:rPr>
-          <w:i/>
-          <w:iCs/>
-        </w:rPr>
-        <w:t>@Lenght(max = 100)</w:t>
-      </w:r>
-      <w:r>
-        <w:t>” puesto que en los requisitos nos piden que sean notblank y menor a 101 caracteres.</w:t>
-      </w:r>
-    </w:p>
-    <w:p/>
-    <w:p>
-      <w:r>
-        <w:rPr>
-          <w:u w:val="single"/>
-        </w:rPr>
-        <w:t>difficultyLevel</w:t>
-      </w:r>
-      <w:r>
-        <w:t xml:space="preserve"> de tipo Difficulty level, la cu</w:t>
-      </w:r>
-      <w:r>
-        <w:t xml:space="preserve">al es una clase enumerada nueva que se ha creado y puede tomar los valores </w:t>
-      </w:r>
-      <w:r>
-        <w:t>(“Basic”, “Intermediate”,  “Advanced”)</w:t>
-      </w:r>
-      <w:r>
-        <w:t xml:space="preserve">, y con la anotación </w:t>
-      </w:r>
-      <w:r>
-        <w:rPr>
-          <w:i/>
-          <w:iCs/>
-        </w:rPr>
-        <w:t>@NotNull</w:t>
-      </w:r>
-      <w:r>
-        <w:t>, para que no pueda ser nulo y se tenga que coger los valores definidos.</w:t>
-      </w:r>
-    </w:p>
-    <w:p/>
-    <w:p>
-      <w:r>
-        <w:rPr>
-          <w:u w:val="single"/>
-        </w:rPr>
-        <w:t>updateMoment</w:t>
-      </w:r>
-      <w:r>
-        <w:t xml:space="preserve"> de tipo </w:t>
-      </w:r>
-      <w:r>
-        <w:t>Date con los atributos “</w:t>
-      </w:r>
-      <w:r>
-        <w:rPr>
-          <w:i/>
-          <w:iCs/>
-        </w:rPr>
-        <w:t>@Temporal(TemporalType.TIMESTAMP)</w:t>
-      </w:r>
-      <w:r>
-        <w:t>” y “</w:t>
-      </w:r>
-      <w:r>
-        <w:rPr>
-          <w:i/>
-          <w:iCs/>
-        </w:rPr>
-        <w:t>@PastOrPresent</w:t>
-      </w:r>
-      <w:r>
-        <w:t>” puesto que es una fecha.</w:t>
-      </w:r>
-      <w:r>
-        <w:t xml:space="preserve"> Se ha elegido tomar la anotación @PastOrPresent puesto que se ha observado el proyecto starter Acme-Jobs, y el atributo “moment” está definido con esa anotación</w:t>
-      </w:r>
-      <w:r>
-        <w:t>.</w:t>
-      </w:r>
-    </w:p>
-    <w:p/>
-    <w:p>
-      <w:r>
-        <w:rPr>
-          <w:u w:val="single"/>
-        </w:rPr>
-        <w:t>link</w:t>
-      </w:r>
-      <w:r>
-        <w:t xml:space="preserve"> </w:t>
-      </w:r>
-      <w:r>
-        <w:t>de Tipo String y con el atributo “</w:t>
-      </w:r>
-      <w:r>
-        <w:rPr>
-          <w:i/>
-          <w:iCs/>
-        </w:rPr>
-        <w:t>@URL</w:t>
-      </w:r>
-      <w:r>
-        <w:t>”, para que se haga la validación automáticamente y coincida con el formato de una URL</w:t>
-      </w:r>
-      <w:r>
-        <w:t>, y tiene que ser opcional</w:t>
-      </w:r>
-      <w:r>
-        <w:t>.</w:t>
-      </w:r>
-    </w:p>
-    <w:p/>
-    <w:p>
-      <w:r>
-        <w:rPr>
-          <w:u w:val="single"/>
-        </w:rPr>
-        <w:t>estimatedTotalTime</w:t>
-      </w:r>
-      <w:r>
-        <w:t xml:space="preserve"> de tipo Integer, puesto que voy a medir los minutos, y con la anotación “</w:t>
-      </w:r>
-      <w:r>
-        <w:rPr>
-          <w:i/>
-          <w:iCs/>
-        </w:rPr>
-        <w:t>@NotNull</w:t>
-      </w:r>
-      <w:r>
-        <w:t>”, para que por defecto pueda tomar el valor 0.</w:t>
-      </w:r>
-    </w:p>
-    <w:p/>
-    <w:p>
       <w:pPr>
         <w:pStyle w:val="Ttulo3"/>
       </w:pPr>
-      <w:bookmarkStart w:id="11" w:name="_Toc160705578"/>
-      <w:r>
-        <w:t>TrainingSession</w:t>
-      </w:r>
-      <w:bookmarkEnd w:id="11"/>
+      <w:bookmarkStart w:id="10" w:name="_Toc160705577"/>
+      <w:proofErr w:type="spellStart"/>
+      <w:r>
+        <w:t>TrainingModul</w:t>
+      </w:r>
+      <w:r>
+        <w:t>e</w:t>
+      </w:r>
+      <w:bookmarkEnd w:id="10"/>
+      <w:proofErr w:type="spellEnd"/>
     </w:p>
     <w:p>
       <w:pPr>
@@ -2596,52 +2694,360 @@
         <w:t>code</w:t>
       </w:r>
       <w:r>
-        <w:t xml:space="preserve"> de Tipo String y con los atributos “</w:t>
-      </w:r>
-      <w:r>
-        <w:rPr>
-          <w:i/>
-          <w:iCs/>
-        </w:rPr>
-        <w:t>@NotBlank</w:t>
-      </w:r>
-      <w:r>
-        <w:t>”, “@</w:t>
-      </w:r>
-      <w:r>
-        <w:rPr>
-          <w:i/>
-          <w:iCs/>
-        </w:rPr>
-        <w:t xml:space="preserve">Pattern(regexp = </w:t>
-      </w:r>
-      <w:r>
-        <w:rPr>
-          <w:i/>
-          <w:iCs/>
-        </w:rPr>
-        <w:t>“TS-[A-Z]{1,3}-[0-9]{3}</w:t>
-      </w:r>
+        <w:t xml:space="preserve"> de Tipo </w:t>
+      </w:r>
+      <w:proofErr w:type="spellStart"/>
+      <w:r>
+        <w:t>String</w:t>
+      </w:r>
+      <w:proofErr w:type="spellEnd"/>
+      <w:r>
+        <w:t xml:space="preserve"> y con los atributos “@</w:t>
+      </w:r>
+      <w:proofErr w:type="spellStart"/>
+      <w:r>
+        <w:rPr>
+          <w:i/>
+          <w:iCs/>
+        </w:rPr>
+        <w:t>NotBlank</w:t>
+      </w:r>
+      <w:proofErr w:type="spellEnd"/>
       <w:r>
         <w:t>”</w:t>
       </w:r>
       <w:r>
-        <w:t>)” y “</w:t>
-      </w:r>
-      <w:r>
-        <w:rPr>
-          <w:i/>
-          <w:iCs/>
-        </w:rPr>
-        <w:t>@Column(unique = tru</w:t>
-      </w:r>
-      <w:r>
-        <w:rPr>
-          <w:i/>
-          <w:iCs/>
-        </w:rPr>
-        <w:t>e</w:t>
-      </w:r>
+        <w:t xml:space="preserve">, </w:t>
+      </w:r>
+      <w:r>
+        <w:rPr>
+          <w:i/>
+          <w:iCs/>
+        </w:rPr>
+        <w:t>“@</w:t>
+      </w:r>
+      <w:proofErr w:type="spellStart"/>
+      <w:r>
+        <w:rPr>
+          <w:i/>
+          <w:iCs/>
+        </w:rPr>
+        <w:t>Pattern</w:t>
+      </w:r>
+      <w:proofErr w:type="spellEnd"/>
+      <w:r>
+        <w:rPr>
+          <w:i/>
+          <w:iCs/>
+        </w:rPr>
+        <w:t>(</w:t>
+      </w:r>
+      <w:proofErr w:type="spellStart"/>
+      <w:r>
+        <w:rPr>
+          <w:i/>
+          <w:iCs/>
+        </w:rPr>
+        <w:t>regexp</w:t>
+      </w:r>
+      <w:proofErr w:type="spellEnd"/>
+      <w:r>
+        <w:rPr>
+          <w:i/>
+          <w:iCs/>
+        </w:rPr>
+        <w:t xml:space="preserve"> = "[A-Z]{1,3}-[0-9]{3}")</w:t>
+      </w:r>
+      <w:r>
+        <w:t>”</w:t>
+      </w:r>
+      <w:r>
+        <w:t xml:space="preserve"> y </w:t>
+      </w:r>
+      <w:r>
+        <w:rPr>
+          <w:i/>
+          <w:iCs/>
+        </w:rPr>
+        <w:t>“@</w:t>
+      </w:r>
+      <w:proofErr w:type="spellStart"/>
+      <w:r>
+        <w:rPr>
+          <w:i/>
+          <w:iCs/>
+        </w:rPr>
+        <w:t>Column</w:t>
+      </w:r>
+      <w:proofErr w:type="spellEnd"/>
+      <w:r>
+        <w:rPr>
+          <w:i/>
+          <w:iCs/>
+        </w:rPr>
+        <w:t>(</w:t>
+      </w:r>
+      <w:proofErr w:type="spellStart"/>
+      <w:r>
+        <w:rPr>
+          <w:i/>
+          <w:iCs/>
+        </w:rPr>
+        <w:t>unique</w:t>
+      </w:r>
+      <w:proofErr w:type="spellEnd"/>
+      <w:r>
+        <w:rPr>
+          <w:i/>
+          <w:iCs/>
+        </w:rPr>
+        <w:t xml:space="preserve"> = true)”</w:t>
+      </w:r>
+      <w:r>
+        <w:t xml:space="preserve"> puesto que en los requisitos nos piden que sean </w:t>
+      </w:r>
+      <w:proofErr w:type="spellStart"/>
+      <w:r>
+        <w:t>notblank</w:t>
+      </w:r>
+      <w:proofErr w:type="spellEnd"/>
+      <w:r>
+        <w:t xml:space="preserve"> y </w:t>
+      </w:r>
+      <w:r>
+        <w:t xml:space="preserve">único y con el patrón </w:t>
+      </w:r>
+      <w:r>
+        <w:t>“[A-Z]{1,3}-[0-9]{3}”</w:t>
+      </w:r>
+      <w:r>
+        <w:t>.</w:t>
+      </w:r>
+    </w:p>
+    <w:p/>
+    <w:p>
+      <w:proofErr w:type="spellStart"/>
+      <w:r>
+        <w:rPr>
+          <w:u w:val="single"/>
+        </w:rPr>
+        <w:t>creationMoment</w:t>
+      </w:r>
+      <w:proofErr w:type="spellEnd"/>
+      <w:r>
+        <w:t xml:space="preserve"> </w:t>
+      </w:r>
+      <w:r>
+        <w:t>de tipo Date con los atributos “@Temporal(</w:t>
+      </w:r>
+      <w:proofErr w:type="spellStart"/>
+      <w:r>
+        <w:t>TemporalType.TIMESTAMP</w:t>
+      </w:r>
+      <w:proofErr w:type="spellEnd"/>
+      <w:r>
+        <w:t>)” y “@</w:t>
+      </w:r>
+      <w:proofErr w:type="spellStart"/>
+      <w:r>
+        <w:t>Past</w:t>
+      </w:r>
+      <w:proofErr w:type="spellEnd"/>
+      <w:r>
+        <w:t>” puesto que es una fecha y tiene que estar en el pasado.</w:t>
+      </w:r>
+    </w:p>
+    <w:p/>
+    <w:p>
+      <w:proofErr w:type="spellStart"/>
+      <w:r>
+        <w:rPr>
+          <w:u w:val="single"/>
+        </w:rPr>
+        <w:t>details</w:t>
+      </w:r>
+      <w:proofErr w:type="spellEnd"/>
+      <w:r>
+        <w:t xml:space="preserve"> </w:t>
+      </w:r>
+      <w:r>
+        <w:t xml:space="preserve">de Tipo </w:t>
+      </w:r>
+      <w:proofErr w:type="spellStart"/>
+      <w:r>
+        <w:t>String</w:t>
+      </w:r>
+      <w:proofErr w:type="spellEnd"/>
+      <w:r>
+        <w:t xml:space="preserve"> y con los atributos “</w:t>
+      </w:r>
+      <w:r>
+        <w:rPr>
+          <w:i/>
+          <w:iCs/>
+        </w:rPr>
+        <w:t>@</w:t>
+      </w:r>
+      <w:proofErr w:type="spellStart"/>
+      <w:r>
+        <w:rPr>
+          <w:i/>
+          <w:iCs/>
+        </w:rPr>
+        <w:t>NotBlank</w:t>
+      </w:r>
+      <w:proofErr w:type="spellEnd"/>
+      <w:r>
+        <w:t>” y “</w:t>
+      </w:r>
+      <w:r>
+        <w:rPr>
+          <w:i/>
+          <w:iCs/>
+        </w:rPr>
+        <w:t>@</w:t>
+      </w:r>
+      <w:proofErr w:type="spellStart"/>
+      <w:r>
+        <w:rPr>
+          <w:i/>
+          <w:iCs/>
+        </w:rPr>
+        <w:t>Lenght</w:t>
+      </w:r>
+      <w:proofErr w:type="spellEnd"/>
+      <w:r>
+        <w:rPr>
+          <w:i/>
+          <w:iCs/>
+        </w:rPr>
+        <w:t>(</w:t>
+      </w:r>
+      <w:proofErr w:type="spellStart"/>
+      <w:r>
+        <w:rPr>
+          <w:i/>
+          <w:iCs/>
+        </w:rPr>
+        <w:t>max</w:t>
+      </w:r>
+      <w:proofErr w:type="spellEnd"/>
+      <w:r>
+        <w:rPr>
+          <w:i/>
+          <w:iCs/>
+        </w:rPr>
+        <w:t xml:space="preserve"> = 100)</w:t>
+      </w:r>
+      <w:r>
+        <w:t xml:space="preserve">” puesto que en los requisitos nos piden que sean </w:t>
+      </w:r>
+      <w:proofErr w:type="spellStart"/>
+      <w:r>
+        <w:t>notblank</w:t>
+      </w:r>
+      <w:proofErr w:type="spellEnd"/>
+      <w:r>
+        <w:t xml:space="preserve"> y menor a 101 caracteres.</w:t>
+      </w:r>
+    </w:p>
+    <w:p/>
+    <w:p>
+      <w:proofErr w:type="spellStart"/>
+      <w:r>
+        <w:rPr>
+          <w:u w:val="single"/>
+        </w:rPr>
+        <w:t>difficultyLevel</w:t>
+      </w:r>
+      <w:proofErr w:type="spellEnd"/>
+      <w:r>
+        <w:t xml:space="preserve"> de tipo </w:t>
+      </w:r>
+      <w:proofErr w:type="spellStart"/>
+      <w:r>
+        <w:t>Difficulty</w:t>
+      </w:r>
+      <w:proofErr w:type="spellEnd"/>
+      <w:r>
+        <w:t xml:space="preserve"> </w:t>
+      </w:r>
+      <w:proofErr w:type="spellStart"/>
+      <w:r>
+        <w:t>level</w:t>
+      </w:r>
+      <w:proofErr w:type="spellEnd"/>
+      <w:r>
+        <w:t>, la cu</w:t>
+      </w:r>
+      <w:r>
+        <w:t xml:space="preserve">al es una clase enumerada nueva que se ha creado y puede tomar los valores </w:t>
+      </w:r>
+      <w:r>
+        <w:t>(“Basic”, “</w:t>
+      </w:r>
+      <w:proofErr w:type="spellStart"/>
+      <w:r>
+        <w:t>Intermediate</w:t>
+      </w:r>
+      <w:proofErr w:type="spellEnd"/>
+      <w:r>
+        <w:t>”,  “</w:t>
+      </w:r>
+      <w:proofErr w:type="spellStart"/>
+      <w:r>
+        <w:t>Advanced</w:t>
+      </w:r>
+      <w:proofErr w:type="spellEnd"/>
+      <w:r>
+        <w:t>”)</w:t>
+      </w:r>
+      <w:r>
+        <w:t xml:space="preserve">, y con la anotación </w:t>
+      </w:r>
+      <w:r>
+        <w:rPr>
+          <w:i/>
+          <w:iCs/>
+        </w:rPr>
+        <w:t>@NotNull</w:t>
+      </w:r>
+      <w:r>
+        <w:t>, para que no pueda ser nulo y se tenga que coger los valores definidos.</w:t>
+      </w:r>
+    </w:p>
+    <w:p/>
+    <w:p>
+      <w:proofErr w:type="spellStart"/>
+      <w:r>
+        <w:rPr>
+          <w:u w:val="single"/>
+        </w:rPr>
+        <w:t>updateMoment</w:t>
+      </w:r>
+      <w:proofErr w:type="spellEnd"/>
+      <w:r>
+        <w:t xml:space="preserve"> de tipo </w:t>
+      </w:r>
+      <w:r>
+        <w:t>Date con los atributos “</w:t>
+      </w:r>
+      <w:r>
+        <w:rPr>
+          <w:i/>
+          <w:iCs/>
+        </w:rPr>
+        <w:t>@Temporal(</w:t>
+      </w:r>
+      <w:proofErr w:type="spellStart"/>
+      <w:r>
+        <w:rPr>
+          <w:i/>
+          <w:iCs/>
+        </w:rPr>
+        <w:t>TemporalType.TIMESTAMP</w:t>
+      </w:r>
+      <w:proofErr w:type="spellEnd"/>
       <w:r>
         <w:rPr>
           <w:i/>
@@ -2650,254 +3056,137 @@
         <w:t>)</w:t>
       </w:r>
       <w:r>
-        <w:t>” puesto que en los requisitos nos piden que sean notblank y único y con el patrón “</w:t>
-      </w:r>
-      <w:r>
-        <w:t>TS-[A-Z]{1,3}-[0-9]{3}</w:t>
-      </w:r>
-      <w:r>
-        <w:t>”.</w:t>
+        <w:t>” y “</w:t>
+      </w:r>
+      <w:r>
+        <w:rPr>
+          <w:i/>
+          <w:iCs/>
+        </w:rPr>
+        <w:t>@</w:t>
+      </w:r>
+      <w:proofErr w:type="spellStart"/>
+      <w:r>
+        <w:rPr>
+          <w:i/>
+          <w:iCs/>
+        </w:rPr>
+        <w:t>PastOrPresent</w:t>
+      </w:r>
+      <w:proofErr w:type="spellEnd"/>
+      <w:r>
+        <w:t>” puesto que es una fecha.</w:t>
+      </w:r>
+      <w:r>
+        <w:t xml:space="preserve"> Se ha elegido tomar la anotación @PastOrPresent puesto que se ha observado el proyecto starter Acme-Jobs, y el atributo “</w:t>
+      </w:r>
+      <w:proofErr w:type="spellStart"/>
+      <w:r>
+        <w:t>moment</w:t>
+      </w:r>
+      <w:proofErr w:type="spellEnd"/>
+      <w:r>
+        <w:t>” está definido con esa anotación</w:t>
+      </w:r>
+      <w:r>
+        <w:t>.</w:t>
       </w:r>
     </w:p>
     <w:p/>
     <w:p>
-      <w:pPr>
+      <w:proofErr w:type="gramStart"/>
+      <w:r>
         <w:rPr>
           <w:u w:val="single"/>
         </w:rPr>
-      </w:pPr>
+        <w:t>link</w:t>
+      </w:r>
+      <w:proofErr w:type="gramEnd"/>
+      <w:r>
+        <w:t xml:space="preserve"> </w:t>
+      </w:r>
+      <w:r>
+        <w:t xml:space="preserve">de Tipo </w:t>
+      </w:r>
+      <w:proofErr w:type="spellStart"/>
+      <w:r>
+        <w:t>String</w:t>
+      </w:r>
+      <w:proofErr w:type="spellEnd"/>
+      <w:r>
+        <w:t xml:space="preserve"> y con el atributo “</w:t>
+      </w:r>
+      <w:r>
+        <w:rPr>
+          <w:i/>
+          <w:iCs/>
+        </w:rPr>
+        <w:t>@URL</w:t>
+      </w:r>
+      <w:r>
+        <w:t>”, para que se haga la validación automáticamente y coincida con el formato de una URL</w:t>
+      </w:r>
+      <w:r>
+        <w:t>, y tiene que ser opcional</w:t>
+      </w:r>
+      <w:r>
+        <w:t>.</w:t>
+      </w:r>
+    </w:p>
+    <w:p/>
+    <w:p>
+      <w:proofErr w:type="spellStart"/>
+      <w:r>
+        <w:rPr>
+          <w:u w:val="single"/>
+        </w:rPr>
+        <w:t>estimatedTotalTime</w:t>
+      </w:r>
+      <w:proofErr w:type="spellEnd"/>
+      <w:r>
+        <w:t xml:space="preserve"> de tipo </w:t>
+      </w:r>
+      <w:proofErr w:type="spellStart"/>
+      <w:r>
+        <w:t>Integer</w:t>
+      </w:r>
+      <w:proofErr w:type="spellEnd"/>
+      <w:r>
+        <w:t>, puesto que voy a medir los minutos, y con la anotación “</w:t>
+      </w:r>
+      <w:r>
+        <w:rPr>
+          <w:i/>
+          <w:iCs/>
+        </w:rPr>
+        <w:t>@</w:t>
+      </w:r>
+      <w:proofErr w:type="spellStart"/>
+      <w:r>
+        <w:rPr>
+          <w:i/>
+          <w:iCs/>
+        </w:rPr>
+        <w:t>NotNull</w:t>
+      </w:r>
+      <w:proofErr w:type="spellEnd"/>
+      <w:r>
+        <w:t>”, para que por defecto pueda tomar el valor 0.</w:t>
+      </w:r>
+    </w:p>
+    <w:p/>
+    <w:p>
+      <w:pPr>
+        <w:pStyle w:val="Ttulo3"/>
+      </w:pPr>
+      <w:bookmarkStart w:id="11" w:name="_Toc160705578"/>
+      <w:proofErr w:type="spellStart"/>
       <w:r>
         <w:lastRenderedPageBreak/>
-        <w:t xml:space="preserve">Para la definición del periodo he creado dos atributos de Tipo Date llamados </w:t>
-      </w:r>
-      <w:r>
-        <w:rPr>
-          <w:u w:val="single"/>
-        </w:rPr>
-        <w:t>startTime</w:t>
-      </w:r>
-      <w:r>
-        <w:t xml:space="preserve"> y </w:t>
-      </w:r>
-      <w:r>
-        <w:rPr>
-          <w:u w:val="single"/>
-        </w:rPr>
-        <w:t>endTime</w:t>
-      </w:r>
-      <w:r>
-        <w:rPr>
-          <w:u w:val="single"/>
-        </w:rPr>
-        <w:t xml:space="preserve"> </w:t>
-      </w:r>
-      <w:r>
-        <w:t>ambos con la anotación “</w:t>
-      </w:r>
-      <w:r>
-        <w:rPr>
-          <w:i/>
-          <w:iCs/>
-        </w:rPr>
-        <w:t>@Temporal(TemporalType.TIMESTAMP)</w:t>
-      </w:r>
-      <w:r>
-        <w:rPr>
-          <w:i/>
-          <w:iCs/>
-        </w:rPr>
-        <w:t xml:space="preserve">”. </w:t>
-      </w:r>
-      <w:r>
-        <w:t>No se le ha puesto más atributos</w:t>
-      </w:r>
-      <w:r>
-        <w:t xml:space="preserve"> de tipo temporal</w:t>
-      </w:r>
-      <w:r>
-        <w:t>, porque simplemente me sirven para calcular un periodo, actualmente no es necesario considerar lo que pasa antes o después de las fechas del periodo.</w:t>
-      </w:r>
-      <w:r>
-        <w:t xml:space="preserve"> Otro atributo que sí se le ha añadido es el @Not</w:t>
-      </w:r>
-      <w:r>
-        <w:t>Null</w:t>
-      </w:r>
-      <w:r>
-        <w:t>, porque no tiene sentido que no exista una fecha, tiene que existir sí o sí.</w:t>
-      </w:r>
-    </w:p>
-    <w:p/>
-    <w:p>
-      <w:r>
-        <w:rPr>
-          <w:u w:val="single"/>
-        </w:rPr>
-        <w:t>location</w:t>
-      </w:r>
-      <w:r>
-        <w:t xml:space="preserve"> de Tipo String y con los atributos “</w:t>
-      </w:r>
-      <w:r>
-        <w:rPr>
-          <w:i/>
-          <w:iCs/>
-        </w:rPr>
-        <w:t>@NotBlank</w:t>
-      </w:r>
-      <w:r>
-        <w:t>” y “@Lenght(max = 75)” puesto que en los requisitos nos piden que sean notblank y menor a 76 caracteres.</w:t>
-      </w:r>
-    </w:p>
-    <w:p/>
-    <w:p>
-      <w:r>
-        <w:rPr>
-          <w:u w:val="single"/>
-        </w:rPr>
-        <w:t>instructor</w:t>
-      </w:r>
-      <w:r>
-        <w:t xml:space="preserve"> de Tipo String y con los atributos </w:t>
-      </w:r>
-      <w:r>
-        <w:rPr>
-          <w:i/>
-          <w:iCs/>
-        </w:rPr>
-        <w:t>“@NotBlank</w:t>
-      </w:r>
-      <w:r>
-        <w:t>” y “</w:t>
-      </w:r>
-      <w:r>
-        <w:rPr>
-          <w:i/>
-          <w:iCs/>
-        </w:rPr>
-        <w:t>@Lenght(max = 75)</w:t>
-      </w:r>
-      <w:r>
-        <w:t>” puesto que en los requisitos nos piden que sean notblank y menor a 76 caracteres.</w:t>
-      </w:r>
-    </w:p>
-    <w:p/>
-    <w:p>
-      <w:r>
-        <w:rPr>
-          <w:u w:val="single"/>
-        </w:rPr>
-        <w:t>contactE</w:t>
-      </w:r>
-      <w:r>
-        <w:rPr>
-          <w:u w:val="single"/>
-        </w:rPr>
-        <w:t>mail</w:t>
-      </w:r>
-      <w:r>
-        <w:t xml:space="preserve"> de Tipo String y con </w:t>
-      </w:r>
-      <w:r>
-        <w:t>los atributos</w:t>
-      </w:r>
-      <w:r>
-        <w:t xml:space="preserve"> “</w:t>
-      </w:r>
-      <w:r>
-        <w:rPr>
-          <w:i/>
-          <w:iCs/>
-        </w:rPr>
-        <w:t>@Email</w:t>
-      </w:r>
-      <w:r>
-        <w:t>”</w:t>
-      </w:r>
-      <w:r>
-        <w:t xml:space="preserve"> y “</w:t>
-      </w:r>
-      <w:r>
-        <w:rPr>
-          <w:i/>
-          <w:iCs/>
-        </w:rPr>
-        <w:t>@NotBlank</w:t>
-      </w:r>
-      <w:r>
-        <w:t>”</w:t>
-      </w:r>
-      <w:r>
-        <w:t>, para que se haga la validación automáticamente y coincida con el formato de un email</w:t>
-      </w:r>
-      <w:r>
-        <w:t>, y además, la anotación notblank puesto que tiene que ser mandatory.</w:t>
-      </w:r>
-    </w:p>
-    <w:p/>
-    <w:p>
-      <w:r>
-        <w:rPr>
-          <w:i/>
-          <w:iCs/>
-        </w:rPr>
-        <w:t>furtherInformationLink</w:t>
-      </w:r>
-      <w:r>
-        <w:t xml:space="preserve"> </w:t>
-      </w:r>
-      <w:r>
-        <w:t>de Tipo String y con el atributo “</w:t>
-      </w:r>
-      <w:r>
-        <w:rPr>
-          <w:i/>
-          <w:iCs/>
-        </w:rPr>
-        <w:t>@URL”</w:t>
-      </w:r>
-      <w:r>
-        <w:t>, para que se haga la validación automáticamente y coincida con el formato de una URL, y tiene que ser opcional.</w:t>
-      </w:r>
-    </w:p>
-    <w:p/>
-    <w:p>
-      <w:pPr>
-        <w:rPr>
-          <w:u w:val="single"/>
-        </w:rPr>
-      </w:pPr>
-      <w:r>
-        <w:t>También se ha creado una relación ManyToOne con training module. Se han añadido las anotaciones “</w:t>
-      </w:r>
-      <w:r>
-        <w:rPr>
-          <w:i/>
-          <w:iCs/>
-        </w:rPr>
-        <w:t>@NotNull @Valid @ManyToOne(optional = false)</w:t>
-      </w:r>
-      <w:r>
-        <w:rPr>
-          <w:i/>
-          <w:iCs/>
-        </w:rPr>
-        <w:t xml:space="preserve">” </w:t>
-      </w:r>
-      <w:r>
-        <w:t>puesto que se tiene que validar a nivel de Framework, Application y Base de datos.</w:t>
-      </w:r>
-    </w:p>
-    <w:p/>
-    <w:p>
-      <w:pPr>
-        <w:pStyle w:val="Ttulo3"/>
-      </w:pPr>
-      <w:bookmarkStart w:id="12" w:name="_Toc160705579"/>
-      <w:r>
-        <w:t>Developer</w:t>
-      </w:r>
-      <w:bookmarkEnd w:id="12"/>
+        <w:t>TrainingSession</w:t>
+      </w:r>
+      <w:bookmarkEnd w:id="11"/>
+      <w:proofErr w:type="spellEnd"/>
     </w:p>
     <w:p>
       <w:pPr>
@@ -2912,18 +3201,341 @@
         <w:rPr>
           <w:u w:val="single"/>
         </w:rPr>
-        <w:t>degree</w:t>
-      </w:r>
-      <w:r>
-        <w:t xml:space="preserve"> de Tipo String y con los atributos “</w:t>
-      </w:r>
-      <w:r>
-        <w:rPr>
-          <w:i/>
-          <w:iCs/>
-        </w:rPr>
-        <w:t>@NotBlank</w:t>
-      </w:r>
+        <w:t>code</w:t>
+      </w:r>
+      <w:r>
+        <w:t xml:space="preserve"> de Tipo </w:t>
+      </w:r>
+      <w:proofErr w:type="spellStart"/>
+      <w:r>
+        <w:t>String</w:t>
+      </w:r>
+      <w:proofErr w:type="spellEnd"/>
+      <w:r>
+        <w:t xml:space="preserve"> y con los atributos “</w:t>
+      </w:r>
+      <w:r>
+        <w:rPr>
+          <w:i/>
+          <w:iCs/>
+        </w:rPr>
+        <w:t>@</w:t>
+      </w:r>
+      <w:proofErr w:type="spellStart"/>
+      <w:r>
+        <w:rPr>
+          <w:i/>
+          <w:iCs/>
+        </w:rPr>
+        <w:t>NotBlank</w:t>
+      </w:r>
+      <w:proofErr w:type="spellEnd"/>
+      <w:r>
+        <w:t>”, “@</w:t>
+      </w:r>
+      <w:proofErr w:type="spellStart"/>
+      <w:r>
+        <w:rPr>
+          <w:i/>
+          <w:iCs/>
+        </w:rPr>
+        <w:t>Pattern</w:t>
+      </w:r>
+      <w:proofErr w:type="spellEnd"/>
+      <w:r>
+        <w:rPr>
+          <w:i/>
+          <w:iCs/>
+        </w:rPr>
+        <w:t>(</w:t>
+      </w:r>
+      <w:proofErr w:type="spellStart"/>
+      <w:r>
+        <w:rPr>
+          <w:i/>
+          <w:iCs/>
+        </w:rPr>
+        <w:t>regexp</w:t>
+      </w:r>
+      <w:proofErr w:type="spellEnd"/>
+      <w:r>
+        <w:rPr>
+          <w:i/>
+          <w:iCs/>
+        </w:rPr>
+        <w:t xml:space="preserve"> = </w:t>
+      </w:r>
+      <w:r>
+        <w:rPr>
+          <w:i/>
+          <w:iCs/>
+        </w:rPr>
+        <w:t>“TS-[A-Z]{1,3}-[0-9]{3}</w:t>
+      </w:r>
+      <w:r>
+        <w:t>”</w:t>
+      </w:r>
+      <w:r>
+        <w:t>)” y “</w:t>
+      </w:r>
+      <w:r>
+        <w:rPr>
+          <w:i/>
+          <w:iCs/>
+        </w:rPr>
+        <w:t>@</w:t>
+      </w:r>
+      <w:proofErr w:type="spellStart"/>
+      <w:r>
+        <w:rPr>
+          <w:i/>
+          <w:iCs/>
+        </w:rPr>
+        <w:t>Column</w:t>
+      </w:r>
+      <w:proofErr w:type="spellEnd"/>
+      <w:r>
+        <w:rPr>
+          <w:i/>
+          <w:iCs/>
+        </w:rPr>
+        <w:t>(</w:t>
+      </w:r>
+      <w:proofErr w:type="spellStart"/>
+      <w:r>
+        <w:rPr>
+          <w:i/>
+          <w:iCs/>
+        </w:rPr>
+        <w:t>unique</w:t>
+      </w:r>
+      <w:proofErr w:type="spellEnd"/>
+      <w:r>
+        <w:rPr>
+          <w:i/>
+          <w:iCs/>
+        </w:rPr>
+        <w:t xml:space="preserve"> = tru</w:t>
+      </w:r>
+      <w:r>
+        <w:rPr>
+          <w:i/>
+          <w:iCs/>
+        </w:rPr>
+        <w:t>e</w:t>
+      </w:r>
+      <w:r>
+        <w:rPr>
+          <w:i/>
+          <w:iCs/>
+        </w:rPr>
+        <w:t>)</w:t>
+      </w:r>
+      <w:r>
+        <w:t xml:space="preserve">” puesto que en los requisitos nos piden que sean </w:t>
+      </w:r>
+      <w:proofErr w:type="spellStart"/>
+      <w:r>
+        <w:t>notblank</w:t>
+      </w:r>
+      <w:proofErr w:type="spellEnd"/>
+      <w:r>
+        <w:t xml:space="preserve"> y único y con el patrón “</w:t>
+      </w:r>
+      <w:r>
+        <w:t>TS-[A-Z]{1,3}-[0-9]{3}</w:t>
+      </w:r>
+      <w:r>
+        <w:t>”.</w:t>
+      </w:r>
+    </w:p>
+    <w:p/>
+    <w:p>
+      <w:pPr>
+        <w:rPr>
+          <w:u w:val="single"/>
+        </w:rPr>
+      </w:pPr>
+      <w:r>
+        <w:t xml:space="preserve">Para la definición del periodo he creado dos atributos de Tipo Date llamados </w:t>
+      </w:r>
+      <w:proofErr w:type="spellStart"/>
+      <w:r>
+        <w:rPr>
+          <w:u w:val="single"/>
+        </w:rPr>
+        <w:t>startTime</w:t>
+      </w:r>
+      <w:proofErr w:type="spellEnd"/>
+      <w:r>
+        <w:t xml:space="preserve"> y </w:t>
+      </w:r>
+      <w:proofErr w:type="spellStart"/>
+      <w:r>
+        <w:rPr>
+          <w:u w:val="single"/>
+        </w:rPr>
+        <w:t>endTime</w:t>
+      </w:r>
+      <w:proofErr w:type="spellEnd"/>
+      <w:r>
+        <w:rPr>
+          <w:u w:val="single"/>
+        </w:rPr>
+        <w:t xml:space="preserve"> </w:t>
+      </w:r>
+      <w:r>
+        <w:t>ambos con la anotación “</w:t>
+      </w:r>
+      <w:r>
+        <w:rPr>
+          <w:i/>
+          <w:iCs/>
+        </w:rPr>
+        <w:t>@Temporal(</w:t>
+      </w:r>
+      <w:proofErr w:type="spellStart"/>
+      <w:r>
+        <w:rPr>
+          <w:i/>
+          <w:iCs/>
+        </w:rPr>
+        <w:t>TemporalType.TIMESTAMP</w:t>
+      </w:r>
+      <w:proofErr w:type="spellEnd"/>
+      <w:r>
+        <w:rPr>
+          <w:i/>
+          <w:iCs/>
+        </w:rPr>
+        <w:t>)</w:t>
+      </w:r>
+      <w:r>
+        <w:rPr>
+          <w:i/>
+          <w:iCs/>
+        </w:rPr>
+        <w:t xml:space="preserve">”. </w:t>
+      </w:r>
+      <w:r>
+        <w:t>No se le ha puesto más atributos</w:t>
+      </w:r>
+      <w:r>
+        <w:t xml:space="preserve"> de tipo temporal</w:t>
+      </w:r>
+      <w:r>
+        <w:t>, porque simplemente me sirven para calcular un periodo, actualmente no es necesario considerar lo que pasa antes o después de las fechas del periodo.</w:t>
+      </w:r>
+      <w:r>
+        <w:t xml:space="preserve"> Otro atributo que sí se le ha añadido es el @Not</w:t>
+      </w:r>
+      <w:r>
+        <w:t>Null</w:t>
+      </w:r>
+      <w:r>
+        <w:t>, porque no tiene sentido que no exista una fecha, tiene que existir sí o sí.</w:t>
+      </w:r>
+    </w:p>
+    <w:p/>
+    <w:p>
+      <w:proofErr w:type="spellStart"/>
+      <w:r>
+        <w:rPr>
+          <w:u w:val="single"/>
+        </w:rPr>
+        <w:t>location</w:t>
+      </w:r>
+      <w:proofErr w:type="spellEnd"/>
+      <w:r>
+        <w:t xml:space="preserve"> de Tipo </w:t>
+      </w:r>
+      <w:proofErr w:type="spellStart"/>
+      <w:r>
+        <w:t>String</w:t>
+      </w:r>
+      <w:proofErr w:type="spellEnd"/>
+      <w:r>
+        <w:t xml:space="preserve"> y con los atributos “</w:t>
+      </w:r>
+      <w:r>
+        <w:rPr>
+          <w:i/>
+          <w:iCs/>
+        </w:rPr>
+        <w:t>@</w:t>
+      </w:r>
+      <w:proofErr w:type="spellStart"/>
+      <w:r>
+        <w:rPr>
+          <w:i/>
+          <w:iCs/>
+        </w:rPr>
+        <w:t>NotBlank</w:t>
+      </w:r>
+      <w:proofErr w:type="spellEnd"/>
+      <w:r>
+        <w:t>” y “@</w:t>
+      </w:r>
+      <w:proofErr w:type="spellStart"/>
+      <w:r>
+        <w:t>Lenght</w:t>
+      </w:r>
+      <w:proofErr w:type="spellEnd"/>
+      <w:r>
+        <w:t>(</w:t>
+      </w:r>
+      <w:proofErr w:type="spellStart"/>
+      <w:r>
+        <w:t>max</w:t>
+      </w:r>
+      <w:proofErr w:type="spellEnd"/>
+      <w:r>
+        <w:t xml:space="preserve"> = 75)” puesto que en los requisitos nos piden que sean </w:t>
+      </w:r>
+      <w:proofErr w:type="spellStart"/>
+      <w:r>
+        <w:t>notblank</w:t>
+      </w:r>
+      <w:proofErr w:type="spellEnd"/>
+      <w:r>
+        <w:t xml:space="preserve"> y menor a 76 caracteres.</w:t>
+      </w:r>
+    </w:p>
+    <w:p/>
+    <w:p>
+      <w:r>
+        <w:rPr>
+          <w:u w:val="single"/>
+        </w:rPr>
+        <w:t>instructor</w:t>
+      </w:r>
+      <w:r>
+        <w:t xml:space="preserve"> de Tipo </w:t>
+      </w:r>
+      <w:proofErr w:type="spellStart"/>
+      <w:r>
+        <w:t>String</w:t>
+      </w:r>
+      <w:proofErr w:type="spellEnd"/>
+      <w:r>
+        <w:t xml:space="preserve"> y con los atributos </w:t>
+      </w:r>
+      <w:r>
+        <w:rPr>
+          <w:i/>
+          <w:iCs/>
+        </w:rPr>
+        <w:t>“@</w:t>
+      </w:r>
+      <w:proofErr w:type="spellStart"/>
+      <w:r>
+        <w:rPr>
+          <w:i/>
+          <w:iCs/>
+        </w:rPr>
+        <w:t>NotBlank</w:t>
+      </w:r>
+      <w:proofErr w:type="spellEnd"/>
       <w:r>
         <w:t>” y “</w:t>
       </w:r>
@@ -2932,142 +3544,256 @@
           <w:i/>
           <w:iCs/>
         </w:rPr>
-        <w:t>@Lenght(max = 75)</w:t>
-      </w:r>
-      <w:r>
-        <w:t>” puesto que en los requisitos nos piden que sean notblank y menor a 76 caracteres.</w:t>
+        <w:t>@</w:t>
+      </w:r>
+      <w:proofErr w:type="spellStart"/>
+      <w:r>
+        <w:rPr>
+          <w:i/>
+          <w:iCs/>
+        </w:rPr>
+        <w:t>Lenght</w:t>
+      </w:r>
+      <w:proofErr w:type="spellEnd"/>
+      <w:r>
+        <w:rPr>
+          <w:i/>
+          <w:iCs/>
+        </w:rPr>
+        <w:t>(</w:t>
+      </w:r>
+      <w:proofErr w:type="spellStart"/>
+      <w:r>
+        <w:rPr>
+          <w:i/>
+          <w:iCs/>
+        </w:rPr>
+        <w:t>max</w:t>
+      </w:r>
+      <w:proofErr w:type="spellEnd"/>
+      <w:r>
+        <w:rPr>
+          <w:i/>
+          <w:iCs/>
+        </w:rPr>
+        <w:t xml:space="preserve"> = 75)</w:t>
+      </w:r>
+      <w:r>
+        <w:t xml:space="preserve">” puesto que en los requisitos nos piden que sean </w:t>
+      </w:r>
+      <w:proofErr w:type="spellStart"/>
+      <w:r>
+        <w:t>notblank</w:t>
+      </w:r>
+      <w:proofErr w:type="spellEnd"/>
+      <w:r>
+        <w:t xml:space="preserve"> y menor a 76 caracteres.</w:t>
       </w:r>
     </w:p>
     <w:p/>
     <w:p>
+      <w:proofErr w:type="spellStart"/>
       <w:r>
         <w:rPr>
           <w:u w:val="single"/>
         </w:rPr>
-        <w:t>specialisation</w:t>
-      </w:r>
-      <w:r>
-        <w:t xml:space="preserve"> de Tipo String y con los atributos “</w:t>
-      </w:r>
-      <w:r>
-        <w:rPr>
-          <w:i/>
-          <w:iCs/>
-        </w:rPr>
-        <w:t>@NotBlank</w:t>
-      </w:r>
-      <w:r>
-        <w:t>” y “</w:t>
-      </w:r>
-      <w:r>
-        <w:rPr>
-          <w:i/>
-          <w:iCs/>
-        </w:rPr>
-        <w:t>@Lenght(max = 100)</w:t>
-      </w:r>
-      <w:r>
-        <w:t xml:space="preserve">” puesto que en los requisitos nos piden que sean notblank y menor a </w:t>
-      </w:r>
-      <w:r>
-        <w:t>101</w:t>
-      </w:r>
-      <w:r>
-        <w:t xml:space="preserve"> caracteres.</w:t>
+        <w:t>contactE</w:t>
+      </w:r>
+      <w:r>
+        <w:rPr>
+          <w:u w:val="single"/>
+        </w:rPr>
+        <w:t>mail</w:t>
+      </w:r>
+      <w:proofErr w:type="spellEnd"/>
+      <w:r>
+        <w:t xml:space="preserve"> de Tipo </w:t>
+      </w:r>
+      <w:proofErr w:type="spellStart"/>
+      <w:r>
+        <w:t>String</w:t>
+      </w:r>
+      <w:proofErr w:type="spellEnd"/>
+      <w:r>
+        <w:t xml:space="preserve"> y con </w:t>
+      </w:r>
+      <w:r>
+        <w:t>los atributos</w:t>
+      </w:r>
+      <w:r>
+        <w:t xml:space="preserve"> “</w:t>
+      </w:r>
+      <w:r>
+        <w:rPr>
+          <w:i/>
+          <w:iCs/>
+        </w:rPr>
+        <w:t>@Email</w:t>
+      </w:r>
+      <w:r>
+        <w:t>”</w:t>
+      </w:r>
+      <w:r>
+        <w:t xml:space="preserve"> y “</w:t>
+      </w:r>
+      <w:r>
+        <w:rPr>
+          <w:i/>
+          <w:iCs/>
+        </w:rPr>
+        <w:t>@</w:t>
+      </w:r>
+      <w:proofErr w:type="spellStart"/>
+      <w:r>
+        <w:rPr>
+          <w:i/>
+          <w:iCs/>
+        </w:rPr>
+        <w:t>NotBlank</w:t>
+      </w:r>
+      <w:proofErr w:type="spellEnd"/>
+      <w:r>
+        <w:t>”</w:t>
+      </w:r>
+      <w:r>
+        <w:t>, para que se haga la validación automáticamente y coincida con el formato de un email</w:t>
+      </w:r>
+      <w:r>
+        <w:t xml:space="preserve">, </w:t>
+      </w:r>
+      <w:proofErr w:type="gramStart"/>
+      <w:r>
+        <w:t>y</w:t>
+      </w:r>
+      <w:proofErr w:type="gramEnd"/>
+      <w:r>
+        <w:t xml:space="preserve"> además, la anotación </w:t>
+      </w:r>
+      <w:proofErr w:type="spellStart"/>
+      <w:r>
+        <w:t>notblank</w:t>
+      </w:r>
+      <w:proofErr w:type="spellEnd"/>
+      <w:r>
+        <w:t xml:space="preserve"> puesto que tiene que ser </w:t>
+      </w:r>
+      <w:proofErr w:type="spellStart"/>
+      <w:r>
+        <w:t>mandatory</w:t>
+      </w:r>
+      <w:proofErr w:type="spellEnd"/>
+      <w:r>
+        <w:t>.</w:t>
       </w:r>
     </w:p>
     <w:p/>
     <w:p>
-      <w:r>
+      <w:proofErr w:type="spellStart"/>
+      <w:r>
+        <w:rPr>
+          <w:i/>
+          <w:iCs/>
+        </w:rPr>
+        <w:t>furtherInformationLink</w:t>
+      </w:r>
+      <w:proofErr w:type="spellEnd"/>
+      <w:r>
+        <w:t xml:space="preserve"> </w:t>
+      </w:r>
+      <w:r>
+        <w:t xml:space="preserve">de Tipo </w:t>
+      </w:r>
+      <w:proofErr w:type="spellStart"/>
+      <w:r>
+        <w:t>String</w:t>
+      </w:r>
+      <w:proofErr w:type="spellEnd"/>
+      <w:r>
+        <w:t xml:space="preserve"> y con el atributo “</w:t>
+      </w:r>
+      <w:r>
+        <w:rPr>
+          <w:i/>
+          <w:iCs/>
+        </w:rPr>
+        <w:t>@URL”</w:t>
+      </w:r>
+      <w:r>
+        <w:t>, para que se haga la validación automáticamente y coincida con el formato de una URL, y tiene que ser opcional.</w:t>
+      </w:r>
+    </w:p>
+    <w:p/>
+    <w:p>
+      <w:pPr>
         <w:rPr>
           <w:u w:val="single"/>
         </w:rPr>
-        <w:t>listOfSkills</w:t>
-      </w:r>
-      <w:r>
-        <w:t xml:space="preserve"> de Tipo String y con los atributos “</w:t>
-      </w:r>
-      <w:r>
-        <w:rPr>
-          <w:i/>
-          <w:iCs/>
-        </w:rPr>
-        <w:t>@NotBlank</w:t>
-      </w:r>
-      <w:r>
-        <w:t>” y “</w:t>
-      </w:r>
-      <w:r>
-        <w:rPr>
-          <w:i/>
-          <w:iCs/>
-        </w:rPr>
-        <w:t>@Lenght(max = 100)</w:t>
-      </w:r>
-      <w:r>
-        <w:t>” puesto que en los requisitos nos piden que sean notblank y menor a 101 caracteres.</w:t>
+      </w:pPr>
+      <w:r>
+        <w:t xml:space="preserve">También se ha creado una relación </w:t>
+      </w:r>
+      <w:proofErr w:type="spellStart"/>
+      <w:r>
+        <w:t>ManyToOne</w:t>
+      </w:r>
+      <w:proofErr w:type="spellEnd"/>
+      <w:r>
+        <w:t xml:space="preserve"> con training module. Se han añadido las anotaciones “</w:t>
+      </w:r>
+      <w:r>
+        <w:rPr>
+          <w:i/>
+          <w:iCs/>
+        </w:rPr>
+        <w:t>@</w:t>
+      </w:r>
+      <w:proofErr w:type="spellStart"/>
+      <w:r>
+        <w:rPr>
+          <w:i/>
+          <w:iCs/>
+        </w:rPr>
+        <w:t>NotNull</w:t>
+      </w:r>
+      <w:proofErr w:type="spellEnd"/>
+      <w:r>
+        <w:rPr>
+          <w:i/>
+          <w:iCs/>
+        </w:rPr>
+        <w:t xml:space="preserve"> @Valid @ManyToOne(optional = false)</w:t>
+      </w:r>
+      <w:r>
+        <w:rPr>
+          <w:i/>
+          <w:iCs/>
+        </w:rPr>
+        <w:t xml:space="preserve">” </w:t>
+      </w:r>
+      <w:r>
+        <w:t xml:space="preserve">puesto que se tiene que validar a nivel de Framework, </w:t>
+      </w:r>
+      <w:proofErr w:type="spellStart"/>
+      <w:r>
+        <w:t>Application</w:t>
+      </w:r>
+      <w:proofErr w:type="spellEnd"/>
+      <w:r>
+        <w:t xml:space="preserve"> y Base de datos.</w:t>
       </w:r>
     </w:p>
     <w:p/>
     <w:p>
-      <w:r>
-        <w:rPr>
-          <w:u w:val="single"/>
-        </w:rPr>
-        <w:t>email</w:t>
-      </w:r>
-      <w:r>
-        <w:t xml:space="preserve"> de Tipo String y con los atributos “</w:t>
-      </w:r>
-      <w:r>
-        <w:rPr>
-          <w:i/>
-          <w:iCs/>
-        </w:rPr>
-        <w:t>@Email</w:t>
-      </w:r>
-      <w:r>
-        <w:t>” y “@NotBlank”, para que se haga la validación automáticamente y coincida con el formato de un email, y además,</w:t>
-      </w:r>
-      <w:r>
-        <w:t xml:space="preserve"> he considerado que como no te dice que es opcional, tiene que ser obligatorio.</w:t>
-      </w:r>
-    </w:p>
-    <w:p/>
-    <w:p>
-      <w:r>
-        <w:rPr>
-          <w:u w:val="single"/>
-        </w:rPr>
-        <w:t>link</w:t>
-      </w:r>
-      <w:r>
-        <w:t xml:space="preserve"> de Tipo String y con el atributo “@</w:t>
-      </w:r>
-      <w:r>
-        <w:rPr>
-          <w:i/>
-          <w:iCs/>
-        </w:rPr>
-        <w:t>URL</w:t>
-      </w:r>
-      <w:r>
-        <w:t>”, para que se haga la validación automáticamente y coincida con el formato de una URL, y tiene que ser opcional.</w:t>
-      </w:r>
-    </w:p>
-    <w:p/>
-    <w:p>
       <w:pPr>
         <w:pStyle w:val="Ttulo3"/>
       </w:pPr>
-      <w:bookmarkStart w:id="13" w:name="_Toc160705580"/>
+      <w:bookmarkStart w:id="12" w:name="_Toc160705579"/>
+      <w:proofErr w:type="spellStart"/>
       <w:r>
         <w:t>Developer</w:t>
       </w:r>
-      <w:r>
-        <w:t>Dashboard</w:t>
-      </w:r>
-      <w:bookmarkEnd w:id="13"/>
+      <w:bookmarkEnd w:id="12"/>
+      <w:proofErr w:type="spellEnd"/>
     </w:p>
     <w:p>
       <w:pPr>
@@ -3078,34 +3804,423 @@
       </w:pPr>
     </w:p>
     <w:p>
-      <w:r>
-        <w:t xml:space="preserve">Que contiene </w:t>
-      </w:r>
+      <w:proofErr w:type="spellStart"/>
       <w:r>
         <w:rPr>
           <w:u w:val="single"/>
         </w:rPr>
-        <w:t>totalTrainingModuleWithUpdateMoment</w:t>
-      </w:r>
-      <w:r>
-        <w:t xml:space="preserve"> y </w:t>
-      </w:r>
+        <w:t>degree</w:t>
+      </w:r>
+      <w:proofErr w:type="spellEnd"/>
+      <w:r>
+        <w:t xml:space="preserve"> de Tipo </w:t>
+      </w:r>
+      <w:proofErr w:type="spellStart"/>
+      <w:r>
+        <w:t>String</w:t>
+      </w:r>
+      <w:proofErr w:type="spellEnd"/>
+      <w:r>
+        <w:t xml:space="preserve"> y con los atributos “</w:t>
+      </w:r>
+      <w:r>
+        <w:rPr>
+          <w:i/>
+          <w:iCs/>
+        </w:rPr>
+        <w:t>@</w:t>
+      </w:r>
+      <w:proofErr w:type="spellStart"/>
+      <w:r>
+        <w:rPr>
+          <w:i/>
+          <w:iCs/>
+        </w:rPr>
+        <w:t>NotBlank</w:t>
+      </w:r>
+      <w:proofErr w:type="spellEnd"/>
+      <w:r>
+        <w:t>” y “</w:t>
+      </w:r>
+      <w:r>
+        <w:rPr>
+          <w:i/>
+          <w:iCs/>
+        </w:rPr>
+        <w:t>@</w:t>
+      </w:r>
+      <w:proofErr w:type="spellStart"/>
+      <w:r>
+        <w:rPr>
+          <w:i/>
+          <w:iCs/>
+        </w:rPr>
+        <w:t>Lenght</w:t>
+      </w:r>
+      <w:proofErr w:type="spellEnd"/>
+      <w:r>
+        <w:rPr>
+          <w:i/>
+          <w:iCs/>
+        </w:rPr>
+        <w:t>(</w:t>
+      </w:r>
+      <w:proofErr w:type="spellStart"/>
+      <w:r>
+        <w:rPr>
+          <w:i/>
+          <w:iCs/>
+        </w:rPr>
+        <w:t>max</w:t>
+      </w:r>
+      <w:proofErr w:type="spellEnd"/>
+      <w:r>
+        <w:rPr>
+          <w:i/>
+          <w:iCs/>
+        </w:rPr>
+        <w:t xml:space="preserve"> = 75)</w:t>
+      </w:r>
+      <w:r>
+        <w:t xml:space="preserve">” puesto que en los requisitos nos piden que sean </w:t>
+      </w:r>
+      <w:proofErr w:type="spellStart"/>
+      <w:r>
+        <w:t>notblank</w:t>
+      </w:r>
+      <w:proofErr w:type="spellEnd"/>
+      <w:r>
+        <w:t xml:space="preserve"> y menor a 76 caracteres.</w:t>
+      </w:r>
+    </w:p>
+    <w:p/>
+    <w:p>
+      <w:proofErr w:type="spellStart"/>
       <w:r>
         <w:rPr>
           <w:u w:val="single"/>
         </w:rPr>
-        <w:t>totalNumberOfTrainingSessionsWithLink</w:t>
-      </w:r>
-      <w:r>
-        <w:t xml:space="preserve"> que son de tipo </w:t>
-      </w:r>
-      <w:r>
+        <w:t>specialisation</w:t>
+      </w:r>
+      <w:proofErr w:type="spellEnd"/>
+      <w:r>
+        <w:t xml:space="preserve"> de Tipo </w:t>
+      </w:r>
+      <w:proofErr w:type="spellStart"/>
+      <w:r>
+        <w:t>String</w:t>
+      </w:r>
+      <w:proofErr w:type="spellEnd"/>
+      <w:r>
+        <w:t xml:space="preserve"> y con los atributos “</w:t>
+      </w:r>
+      <w:r>
+        <w:rPr>
+          <w:i/>
+          <w:iCs/>
+        </w:rPr>
+        <w:t>@</w:t>
+      </w:r>
+      <w:proofErr w:type="spellStart"/>
+      <w:r>
+        <w:rPr>
+          <w:i/>
+          <w:iCs/>
+        </w:rPr>
+        <w:t>NotBlank</w:t>
+      </w:r>
+      <w:proofErr w:type="spellEnd"/>
+      <w:r>
+        <w:t>” y “</w:t>
+      </w:r>
+      <w:r>
+        <w:rPr>
+          <w:i/>
+          <w:iCs/>
+        </w:rPr>
+        <w:t>@</w:t>
+      </w:r>
+      <w:proofErr w:type="spellStart"/>
+      <w:r>
+        <w:rPr>
+          <w:i/>
+          <w:iCs/>
+        </w:rPr>
+        <w:t>Lenght</w:t>
+      </w:r>
+      <w:proofErr w:type="spellEnd"/>
+      <w:r>
+        <w:rPr>
+          <w:i/>
+          <w:iCs/>
+        </w:rPr>
+        <w:t>(</w:t>
+      </w:r>
+      <w:proofErr w:type="spellStart"/>
+      <w:r>
+        <w:rPr>
+          <w:i/>
+          <w:iCs/>
+        </w:rPr>
+        <w:t>max</w:t>
+      </w:r>
+      <w:proofErr w:type="spellEnd"/>
+      <w:r>
+        <w:rPr>
+          <w:i/>
+          <w:iCs/>
+        </w:rPr>
+        <w:t xml:space="preserve"> = 100)</w:t>
+      </w:r>
+      <w:r>
+        <w:t xml:space="preserve">” puesto que en los requisitos nos piden que sean </w:t>
+      </w:r>
+      <w:proofErr w:type="spellStart"/>
+      <w:r>
+        <w:t>notblank</w:t>
+      </w:r>
+      <w:proofErr w:type="spellEnd"/>
+      <w:r>
+        <w:t xml:space="preserve"> y menor a </w:t>
+      </w:r>
+      <w:r>
+        <w:t>101</w:t>
+      </w:r>
+      <w:r>
+        <w:t xml:space="preserve"> caracteres.</w:t>
+      </w:r>
+    </w:p>
+    <w:p/>
+    <w:p>
+      <w:proofErr w:type="spellStart"/>
+      <w:r>
+        <w:rPr>
+          <w:u w:val="single"/>
+        </w:rPr>
+        <w:t>listOfSkills</w:t>
+      </w:r>
+      <w:proofErr w:type="spellEnd"/>
+      <w:r>
+        <w:t xml:space="preserve"> de Tipo </w:t>
+      </w:r>
+      <w:proofErr w:type="spellStart"/>
+      <w:r>
+        <w:t>String</w:t>
+      </w:r>
+      <w:proofErr w:type="spellEnd"/>
+      <w:r>
+        <w:t xml:space="preserve"> y con los atributos “</w:t>
+      </w:r>
+      <w:r>
+        <w:rPr>
+          <w:i/>
+          <w:iCs/>
+        </w:rPr>
+        <w:t>@</w:t>
+      </w:r>
+      <w:proofErr w:type="spellStart"/>
+      <w:r>
+        <w:rPr>
+          <w:i/>
+          <w:iCs/>
+        </w:rPr>
+        <w:t>NotBlank</w:t>
+      </w:r>
+      <w:proofErr w:type="spellEnd"/>
+      <w:r>
+        <w:t>” y “</w:t>
+      </w:r>
+      <w:r>
+        <w:rPr>
+          <w:i/>
+          <w:iCs/>
+        </w:rPr>
+        <w:t>@</w:t>
+      </w:r>
+      <w:proofErr w:type="spellStart"/>
+      <w:r>
+        <w:rPr>
+          <w:i/>
+          <w:iCs/>
+        </w:rPr>
+        <w:t>Lenght</w:t>
+      </w:r>
+      <w:proofErr w:type="spellEnd"/>
+      <w:r>
+        <w:rPr>
+          <w:i/>
+          <w:iCs/>
+        </w:rPr>
+        <w:t>(</w:t>
+      </w:r>
+      <w:proofErr w:type="spellStart"/>
+      <w:r>
+        <w:rPr>
+          <w:i/>
+          <w:iCs/>
+        </w:rPr>
+        <w:t>max</w:t>
+      </w:r>
+      <w:proofErr w:type="spellEnd"/>
+      <w:r>
+        <w:rPr>
+          <w:i/>
+          <w:iCs/>
+        </w:rPr>
+        <w:t xml:space="preserve"> = 100)</w:t>
+      </w:r>
+      <w:r>
+        <w:t xml:space="preserve">” puesto que en los requisitos nos piden que sean </w:t>
+      </w:r>
+      <w:proofErr w:type="spellStart"/>
+      <w:r>
+        <w:t>notblank</w:t>
+      </w:r>
+      <w:proofErr w:type="spellEnd"/>
+      <w:r>
+        <w:t xml:space="preserve"> y menor a 101 caracteres.</w:t>
+      </w:r>
+    </w:p>
+    <w:p/>
+    <w:p>
+      <w:r>
+        <w:rPr>
+          <w:u w:val="single"/>
+        </w:rPr>
+        <w:t>email</w:t>
+      </w:r>
+      <w:r>
+        <w:t xml:space="preserve"> de Tipo </w:t>
+      </w:r>
+      <w:proofErr w:type="spellStart"/>
+      <w:r>
+        <w:t>String</w:t>
+      </w:r>
+      <w:proofErr w:type="spellEnd"/>
+      <w:r>
+        <w:t xml:space="preserve"> y con los atributos “</w:t>
+      </w:r>
+      <w:r>
+        <w:rPr>
+          <w:i/>
+          <w:iCs/>
+        </w:rPr>
+        <w:t>@Email</w:t>
+      </w:r>
+      <w:r>
+        <w:t>” y “@</w:t>
+      </w:r>
+      <w:proofErr w:type="spellStart"/>
+      <w:r>
+        <w:t>NotBlank</w:t>
+      </w:r>
+      <w:proofErr w:type="spellEnd"/>
+      <w:r>
+        <w:t xml:space="preserve">”, para que se haga la validación automáticamente y coincida con el formato de un email, </w:t>
+      </w:r>
+      <w:proofErr w:type="gramStart"/>
+      <w:r>
+        <w:t>y</w:t>
+      </w:r>
+      <w:proofErr w:type="gramEnd"/>
+      <w:r>
+        <w:t xml:space="preserve"> además,</w:t>
+      </w:r>
+      <w:r>
+        <w:t xml:space="preserve"> he considerado que como no te dice que es opcional, tiene que ser obligatorio.</w:t>
+      </w:r>
+    </w:p>
+    <w:p/>
+    <w:p>
+      <w:proofErr w:type="gramStart"/>
+      <w:r>
+        <w:rPr>
+          <w:u w:val="single"/>
+        </w:rPr>
+        <w:t>link</w:t>
+      </w:r>
+      <w:proofErr w:type="gramEnd"/>
+      <w:r>
+        <w:t xml:space="preserve"> de Tipo </w:t>
+      </w:r>
+      <w:proofErr w:type="spellStart"/>
+      <w:r>
+        <w:t>String</w:t>
+      </w:r>
+      <w:proofErr w:type="spellEnd"/>
+      <w:r>
+        <w:t xml:space="preserve"> y con el atributo “@</w:t>
+      </w:r>
+      <w:r>
+        <w:rPr>
+          <w:i/>
+          <w:iCs/>
+        </w:rPr>
+        <w:t>URL</w:t>
+      </w:r>
+      <w:r>
+        <w:t>”, para que se haga la validación automáticamente y coincida con el formato de una URL, y tiene que ser opcional.</w:t>
+      </w:r>
+    </w:p>
+    <w:p/>
+    <w:p>
+      <w:pPr>
+        <w:pStyle w:val="Ttulo3"/>
+      </w:pPr>
+      <w:bookmarkStart w:id="13" w:name="_Toc160705580"/>
+      <w:proofErr w:type="spellStart"/>
+      <w:r>
+        <w:t>Developer</w:t>
+      </w:r>
+      <w:r>
+        <w:t>Dashboard</w:t>
+      </w:r>
+      <w:bookmarkEnd w:id="13"/>
+      <w:proofErr w:type="spellEnd"/>
+    </w:p>
+    <w:p>
+      <w:pPr>
         <w:rPr>
           <w:b/>
           <w:bCs/>
         </w:rPr>
+      </w:pPr>
+    </w:p>
+    <w:p>
+      <w:r>
+        <w:t xml:space="preserve">Que contiene </w:t>
+      </w:r>
+      <w:proofErr w:type="spellStart"/>
+      <w:r>
+        <w:rPr>
+          <w:u w:val="single"/>
+        </w:rPr>
+        <w:t>totalTrainingModuleWithUpdateMoment</w:t>
+      </w:r>
+      <w:proofErr w:type="spellEnd"/>
+      <w:r>
+        <w:t xml:space="preserve"> y </w:t>
+      </w:r>
+      <w:proofErr w:type="spellStart"/>
+      <w:r>
+        <w:rPr>
+          <w:u w:val="single"/>
+        </w:rPr>
+        <w:t>totalNumberOfTrainingSessionsWithLink</w:t>
+      </w:r>
+      <w:proofErr w:type="spellEnd"/>
+      <w:r>
+        <w:t xml:space="preserve"> que son de tipo </w:t>
+      </w:r>
+      <w:proofErr w:type="spellStart"/>
+      <w:r>
+        <w:rPr>
+          <w:b/>
+          <w:bCs/>
+        </w:rPr>
         <w:t>int</w:t>
       </w:r>
+      <w:proofErr w:type="spellEnd"/>
       <w:r>
         <w:t xml:space="preserve"> puesto que podemo</w:t>
       </w:r>
@@ -3118,7 +4233,6 @@
         <w:rPr>
           <w:noProof/>
         </w:rPr>
-        <w:lastRenderedPageBreak/>
         <w:drawing>
           <wp:inline distT="0" distB="0" distL="0" distR="0" wp14:anchorId="4BB6E160" wp14:editId="4B7C9A55">
             <wp:extent cx="4850296" cy="1225479"/>
@@ -3174,6 +4288,7 @@
       <w:r>
         <w:t xml:space="preserve">Que se ha decidió tomar de tipo </w:t>
       </w:r>
+      <w:proofErr w:type="spellStart"/>
       <w:r>
         <w:rPr>
           <w:b/>
@@ -3181,6 +4296,7 @@
         </w:rPr>
         <w:t>Double</w:t>
       </w:r>
+      <w:proofErr w:type="spellEnd"/>
       <w:r>
         <w:t xml:space="preserve">, </w:t>
       </w:r>
@@ -3188,7 +4304,15 @@
         <w:t>puesto que,</w:t>
       </w:r>
       <w:r>
-        <w:t xml:space="preserve"> en este caso, pueden ser nulos, por ejemplo si tenemos 0 valores y calculamos la media entre 0 valores, no se podría.</w:t>
+        <w:t xml:space="preserve"> en este caso, pueden ser nulos, por </w:t>
+      </w:r>
+      <w:proofErr w:type="gramStart"/>
+      <w:r>
+        <w:t>ejemplo</w:t>
+      </w:r>
+      <w:proofErr w:type="gramEnd"/>
+      <w:r>
+        <w:t xml:space="preserve"> si tenemos 0 valores y calculamos la media entre 0 valores, no se podría.</w:t>
       </w:r>
     </w:p>
     <w:p/>
@@ -3197,10 +4321,12 @@
         <w:pStyle w:val="Ttulo3"/>
       </w:pPr>
       <w:bookmarkStart w:id="14" w:name="_Toc160705581"/>
+      <w:proofErr w:type="spellStart"/>
       <w:r>
         <w:t>AdministratorDashboard</w:t>
       </w:r>
       <w:bookmarkEnd w:id="14"/>
+      <w:proofErr w:type="spellEnd"/>
     </w:p>
     <w:p>
       <w:pPr>
@@ -3283,6 +4409,7 @@
       <w:r>
         <w:t xml:space="preserve">Se ha decidido nombrar el atributo como tipo </w:t>
       </w:r>
+      <w:proofErr w:type="spellStart"/>
       <w:r>
         <w:rPr>
           <w:b/>
@@ -3290,6 +4417,7 @@
         </w:rPr>
         <w:t>int</w:t>
       </w:r>
+      <w:proofErr w:type="spellEnd"/>
       <w:r>
         <w:t xml:space="preserve"> puesto que podemos tomar por defecto el valor 0</w:t>
       </w:r>
@@ -3356,7 +4484,15 @@
         <w:t>Al igual que antes,</w:t>
       </w:r>
       <w:r>
-        <w:t xml:space="preserve"> se ha decidió tomar de tipo Double, puesto que, en este caso, pueden ser nulos, por ejemplo</w:t>
+        <w:t xml:space="preserve"> se ha decidió tomar de tipo </w:t>
+      </w:r>
+      <w:proofErr w:type="spellStart"/>
+      <w:r>
+        <w:t>Double</w:t>
+      </w:r>
+      <w:proofErr w:type="spellEnd"/>
+      <w:r>
+        <w:t>, puesto que, en este caso, pueden ser nulos, por ejemplo</w:t>
       </w:r>
       <w:r>
         <w:t>,</w:t>
@@ -3372,6 +4508,7 @@
       </w:pPr>
       <w:bookmarkStart w:id="15" w:name="_Toc160705582"/>
       <w:r>
+        <w:lastRenderedPageBreak/>
         <w:t>Popular base de datos.</w:t>
       </w:r>
       <w:bookmarkEnd w:id="15"/>
@@ -3379,7 +4516,23 @@
     <w:p/>
     <w:p>
       <w:r>
-        <w:t>Para popular la base de datos, se ha seguido los consejos dados en clase, y cuando se han creado los CSV, se han genedao datos para probar valores mínimos, valores máximos, también se ha probado que no se pudiesen insertar valores, comprobando así las restricciones puestas a la hora de desarrollar el código, etc…</w:t>
+        <w:t xml:space="preserve">Para popular la base de datos, se ha seguido los consejos dados en clase, y cuando se han creado los CSV, se han </w:t>
+      </w:r>
+      <w:proofErr w:type="spellStart"/>
+      <w:r>
+        <w:t>genedao</w:t>
+      </w:r>
+      <w:proofErr w:type="spellEnd"/>
+      <w:r>
+        <w:t xml:space="preserve"> datos para probar valores mínimos, valores máximos, también se ha probado que no se pudiesen insertar valores, comprobando así las restricciones puestas a la hora de desarrollar el código, </w:t>
+      </w:r>
+      <w:proofErr w:type="spellStart"/>
+      <w:r>
+        <w:t>etc</w:t>
+      </w:r>
+      <w:proofErr w:type="spellEnd"/>
+      <w:r>
+        <w:t>…</w:t>
       </w:r>
     </w:p>
     <w:p>
@@ -3388,7 +4541,6 @@
       </w:pPr>
       <w:bookmarkStart w:id="16" w:name="_Toc160705583"/>
       <w:r>
-        <w:lastRenderedPageBreak/>
         <w:t>Conclusiones</w:t>
       </w:r>
       <w:bookmarkEnd w:id="16"/>
@@ -3445,7 +4597,23 @@
     <w:p/>
     <w:p>
       <w:r>
-        <w:t>La creación de las clases, y las anotaciones otorgadas a sus atributos, ha sido tomada con la intención óptima para el desarrollo del proyecto. En sus correspondientes apartados se han explicado por qué se han tomado esas decisiones a la hora de colocar las anotaciones a lo atributos, tomando en cuenta siempre todo el feedback que dan los profesores para desarrollar nuestro proyecto.</w:t>
+        <w:t xml:space="preserve">La creación de las clases, y las anotaciones otorgadas a sus atributos, ha sido tomada con la intención óptima para el desarrollo del proyecto. En sus correspondientes apartados se han explicado por qué se han tomado esas decisiones a la hora de colocar las anotaciones a </w:t>
+      </w:r>
+      <w:proofErr w:type="spellStart"/>
+      <w:r>
+        <w:t>lo</w:t>
+      </w:r>
+      <w:proofErr w:type="spellEnd"/>
+      <w:r>
+        <w:t xml:space="preserve"> atributos, tomando en cuenta siempre todo el </w:t>
+      </w:r>
+      <w:proofErr w:type="spellStart"/>
+      <w:r>
+        <w:t>feedback</w:t>
+      </w:r>
+      <w:proofErr w:type="spellEnd"/>
+      <w:r>
+        <w:t xml:space="preserve"> que dan los profesores para desarrollar nuestro proyecto.</w:t>
       </w:r>
     </w:p>
     <w:p/>
@@ -3456,7 +4624,15 @@
         </w:rPr>
       </w:pPr>
       <w:r>
-        <w:t>Además, para popular la base de datos, se ha seguido las buenas práctica dadas por los profesores para rellenar la base de datos con todas las posibilidades y probar así el funcionamiento de nuestro software.</w:t>
+        <w:t xml:space="preserve">Además, para popular la base de datos, se ha seguido las </w:t>
+      </w:r>
+      <w:proofErr w:type="gramStart"/>
+      <w:r>
+        <w:t>buenas práctica</w:t>
+      </w:r>
+      <w:proofErr w:type="gramEnd"/>
+      <w:r>
+        <w:t xml:space="preserve"> dadas por los profesores para rellenar la base de datos con todas las posibilidades y probar así el funcionamiento de nuestro software.</w:t>
       </w:r>
     </w:p>
     <w:p>
@@ -6706,26 +7882,6 @@
 </file>
 
 <file path=customXml/item1.xml><?xml version="1.0" encoding="utf-8"?>
-<?mso-contentType ?>
-<FormTemplates xmlns="http://schemas.microsoft.com/sharepoint/v3/contenttype/forms">
-  <Display>DocumentLibraryForm</Display>
-  <Edit>DocumentLibraryForm</Edit>
-  <New>DocumentLibraryForm</New>
-</FormTemplates>
-</file>
-
-<file path=customXml/item2.xml><?xml version="1.0" encoding="utf-8"?>
-<p:properties xmlns:p="http://schemas.microsoft.com/office/2006/metadata/properties" xmlns:xsi="http://www.w3.org/2001/XMLSchema-instance" xmlns:pc="http://schemas.microsoft.com/office/infopath/2007/PartnerControls">
-  <documentManagement>
-    <lcf76f155ced4ddcb4097134ff3c332f xmlns="591cd0f8-0474-4738-8401-d714496fe932">
-      <Terms xmlns="http://schemas.microsoft.com/office/infopath/2007/PartnerControls"/>
-    </lcf76f155ced4ddcb4097134ff3c332f>
-    <TaxCatchAll xmlns="65b21f57-044f-4604-801b-76c585a7405c" xsi:nil="true"/>
-  </documentManagement>
-</p:properties>
-</file>
-
-<file path=customXml/item3.xml><?xml version="1.0" encoding="utf-8"?>
 <ct:contentTypeSchema xmlns:ct="http://schemas.microsoft.com/office/2006/metadata/contentType" xmlns:ma="http://schemas.microsoft.com/office/2006/metadata/properties/metaAttributes" ct:_="" ma:_="" ma:contentTypeName="Document" ma:contentTypeID="0x0101005B2744A0F3C5FC40848CBD71B4D9DAA2" ma:contentTypeVersion="11" ma:contentTypeDescription="Create a new document." ma:contentTypeScope="" ma:versionID="662a5b85ad6b90d67bb4c6e2cba28970">
   <xsd:schema xmlns:xsd="http://www.w3.org/2001/XMLSchema" xmlns:xs="http://www.w3.org/2001/XMLSchema" xmlns:p="http://schemas.microsoft.com/office/2006/metadata/properties" xmlns:ns2="591cd0f8-0474-4738-8401-d714496fe932" xmlns:ns3="65b21f57-044f-4604-801b-76c585a7405c" targetNamespace="http://schemas.microsoft.com/office/2006/metadata/properties" ma:root="true" ma:fieldsID="24c47946baefdf82d282471a30f57fcd" ns2:_="" ns3:_="">
     <xsd:import namespace="591cd0f8-0474-4738-8401-d714496fe932"/>
@@ -6920,30 +8076,31 @@
 </ct:contentTypeSchema>
 </file>
 
+<file path=customXml/item2.xml><?xml version="1.0" encoding="utf-8"?>
+<p:properties xmlns:p="http://schemas.microsoft.com/office/2006/metadata/properties" xmlns:xsi="http://www.w3.org/2001/XMLSchema-instance" xmlns:pc="http://schemas.microsoft.com/office/infopath/2007/PartnerControls">
+  <documentManagement>
+    <lcf76f155ced4ddcb4097134ff3c332f xmlns="591cd0f8-0474-4738-8401-d714496fe932">
+      <Terms xmlns="http://schemas.microsoft.com/office/infopath/2007/PartnerControls"/>
+    </lcf76f155ced4ddcb4097134ff3c332f>
+    <TaxCatchAll xmlns="65b21f57-044f-4604-801b-76c585a7405c" xsi:nil="true"/>
+  </documentManagement>
+</p:properties>
+</file>
+
+<file path=customXml/item3.xml><?xml version="1.0" encoding="utf-8"?>
+<?mso-contentType ?>
+<FormTemplates xmlns="http://schemas.microsoft.com/sharepoint/v3/contenttype/forms">
+  <Display>DocumentLibraryForm</Display>
+  <Edit>DocumentLibraryForm</Edit>
+  <New>DocumentLibraryForm</New>
+</FormTemplates>
+</file>
+
 <file path=customXml/item4.xml><?xml version="1.0" encoding="utf-8"?>
 <b:Sources xmlns:b="http://schemas.openxmlformats.org/officeDocument/2006/bibliography" xmlns="http://schemas.openxmlformats.org/officeDocument/2006/bibliography" SelectedStyle="\APASixthEditionOfficeOnline.xsl" StyleName="APA" Version="6"/>
 </file>
 
 <file path=customXml/itemProps1.xml><?xml version="1.0" encoding="utf-8"?>
-<ds:datastoreItem xmlns:ds="http://schemas.openxmlformats.org/officeDocument/2006/customXml" ds:itemID="{065F5E07-5487-4F28-90FD-A0F9578686E4}">
-  <ds:schemaRefs>
-    <ds:schemaRef ds:uri="http://schemas.microsoft.com/sharepoint/v3/contenttype/forms"/>
-  </ds:schemaRefs>
-</ds:datastoreItem>
-</file>
-
-<file path=customXml/itemProps2.xml><?xml version="1.0" encoding="utf-8"?>
-<ds:datastoreItem xmlns:ds="http://schemas.openxmlformats.org/officeDocument/2006/customXml" ds:itemID="{05AD0F2C-FF07-4655-B2F6-3CB46C47939A}">
-  <ds:schemaRefs>
-    <ds:schemaRef ds:uri="http://schemas.microsoft.com/office/2006/metadata/properties"/>
-    <ds:schemaRef ds:uri="http://schemas.microsoft.com/office/infopath/2007/PartnerControls"/>
-    <ds:schemaRef ds:uri="591cd0f8-0474-4738-8401-d714496fe932"/>
-    <ds:schemaRef ds:uri="65b21f57-044f-4604-801b-76c585a7405c"/>
-  </ds:schemaRefs>
-</ds:datastoreItem>
-</file>
-
-<file path=customXml/itemProps3.xml><?xml version="1.0" encoding="utf-8"?>
 <ds:datastoreItem xmlns:ds="http://schemas.openxmlformats.org/officeDocument/2006/customXml" ds:itemID="{264800F3-18FD-4E89-854A-47D151F0A251}">
   <ds:schemaRefs>
     <ds:schemaRef ds:uri="http://schemas.microsoft.com/office/2006/metadata/contentType"/>
@@ -6962,6 +8119,25 @@
 </ds:datastoreItem>
 </file>
 
+<file path=customXml/itemProps2.xml><?xml version="1.0" encoding="utf-8"?>
+<ds:datastoreItem xmlns:ds="http://schemas.openxmlformats.org/officeDocument/2006/customXml" ds:itemID="{05AD0F2C-FF07-4655-B2F6-3CB46C47939A}">
+  <ds:schemaRefs>
+    <ds:schemaRef ds:uri="http://schemas.microsoft.com/office/2006/metadata/properties"/>
+    <ds:schemaRef ds:uri="http://schemas.microsoft.com/office/infopath/2007/PartnerControls"/>
+    <ds:schemaRef ds:uri="591cd0f8-0474-4738-8401-d714496fe932"/>
+    <ds:schemaRef ds:uri="65b21f57-044f-4604-801b-76c585a7405c"/>
+  </ds:schemaRefs>
+</ds:datastoreItem>
+</file>
+
+<file path=customXml/itemProps3.xml><?xml version="1.0" encoding="utf-8"?>
+<ds:datastoreItem xmlns:ds="http://schemas.openxmlformats.org/officeDocument/2006/customXml" ds:itemID="{065F5E07-5487-4F28-90FD-A0F9578686E4}">
+  <ds:schemaRefs>
+    <ds:schemaRef ds:uri="http://schemas.microsoft.com/sharepoint/v3/contenttype/forms"/>
+  </ds:schemaRefs>
+</ds:datastoreItem>
+</file>
+
 <file path=customXml/itemProps4.xml><?xml version="1.0" encoding="utf-8"?>
 <ds:datastoreItem xmlns:ds="http://schemas.openxmlformats.org/officeDocument/2006/customXml" ds:itemID="{B3D8B919-3BFC-455B-8F21-59E0A6521532}">
   <ds:schemaRefs>

</xml_diff>

<commit_message>
feat: cambios finales, añadida relacion con developer
</commit_message>
<xml_diff>
--- a/reports/Student #3/Analysis Report - Student #3.docx
+++ b/reports/Student #3/Analysis Report - Student #3.docx
@@ -186,7 +186,6 @@
           <w:lang w:val="en-GB"/>
         </w:rPr>
       </w:pPr>
-      <w:proofErr w:type="spellStart"/>
       <w:r>
         <w:rPr>
           <w:color w:val="4472C4" w:themeColor="accent1"/>
@@ -194,7 +193,6 @@
         </w:rPr>
         <w:t>Repositorio</w:t>
       </w:r>
-      <w:proofErr w:type="spellEnd"/>
       <w:r>
         <w:rPr>
           <w:color w:val="4472C4" w:themeColor="accent1"/>
@@ -262,13 +260,8 @@
         <w:t>ó</w:t>
       </w:r>
       <w:r>
-        <w:t xml:space="preserve">mez </w:t>
-      </w:r>
-      <w:proofErr w:type="spellStart"/>
-      <w:r>
-        <w:t>Borrallo</w:t>
-      </w:r>
-      <w:proofErr w:type="spellEnd"/>
+        <w:t>mez Borrallo</w:t>
+      </w:r>
       <w:r>
         <w:t xml:space="preserve"> (</w:t>
       </w:r>
@@ -1582,7 +1575,7 @@
                 <w:noProof/>
                 <w:webHidden/>
               </w:rPr>
-              <w:t>8</w:t>
+              <w:t>9</w:t>
             </w:r>
             <w:r>
               <w:rPr>
@@ -2007,39 +2000,7 @@
         <w:jc w:val="both"/>
       </w:pPr>
       <w:r>
-        <w:t xml:space="preserve">Seguidamente, se procedió a crear las dos bases de datos requeridas. Una vez creadas las dos bases de datos, se cargó el proyecto en eclipse y se esperó a que cargara. Cuando finalizó de cargar, se comprobó que no había ningún error y se cerró eclipse. Tras ello, se abrió el créate-launcher.bat y se abrió eclipse nuevamente para popular la base de datos. En este paso sí que hubo un error, el cual fue que una vez seleccionabas la herramienta de </w:t>
-      </w:r>
-      <w:proofErr w:type="spellStart"/>
-      <w:r>
-        <w:t>debug</w:t>
-      </w:r>
-      <w:proofErr w:type="spellEnd"/>
-      <w:r>
-        <w:t xml:space="preserve"> en eclipse, no aparecían los launchers. El error estaba ocasionado por importar el proyecto con las etiquetas “[</w:t>
-      </w:r>
-      <w:proofErr w:type="spellStart"/>
-      <w:r>
-        <w:t>artifacId</w:t>
-      </w:r>
-      <w:proofErr w:type="spellEnd"/>
-      <w:r>
-        <w:t>]-[</w:t>
-      </w:r>
-      <w:proofErr w:type="spellStart"/>
-      <w:r>
-        <w:t>version</w:t>
-      </w:r>
-      <w:proofErr w:type="spellEnd"/>
-      <w:r>
-        <w:t>]”. Al quitar la etiqueta de “[</w:t>
-      </w:r>
-      <w:proofErr w:type="spellStart"/>
-      <w:r>
-        <w:t>version</w:t>
-      </w:r>
-      <w:proofErr w:type="spellEnd"/>
-      <w:r>
-        <w:t>]” se consiguió arreglar el problema.</w:t>
+        <w:t>Seguidamente, se procedió a crear las dos bases de datos requeridas. Una vez creadas las dos bases de datos, se cargó el proyecto en eclipse y se esperó a que cargara. Cuando finalizó de cargar, se comprobó que no había ningún error y se cerró eclipse. Tras ello, se abrió el créate-launcher.bat y se abrió eclipse nuevamente para popular la base de datos. En este paso sí que hubo un error, el cual fue que una vez seleccionabas la herramienta de debug en eclipse, no aparecían los launchers. El error estaba ocasionado por importar el proyecto con las etiquetas “[artifacId]-[version]”. Al quitar la etiqueta de “[version]” se consiguió arreglar el problema.</w:t>
       </w:r>
     </w:p>
     <w:p>
@@ -2072,31 +2033,10 @@
     </w:p>
     <w:p>
       <w:r>
-        <w:t xml:space="preserve">En este apartado vamos a centrarnos en 3 Clases y en 2 </w:t>
-      </w:r>
-      <w:proofErr w:type="spellStart"/>
-      <w:r>
-        <w:t>Dashboards</w:t>
-      </w:r>
-      <w:proofErr w:type="spellEnd"/>
-      <w:r>
-        <w:t xml:space="preserve">. También vamos a hablar sobre cómo he creado los </w:t>
-      </w:r>
-      <w:proofErr w:type="spellStart"/>
-      <w:r>
-        <w:t>csv</w:t>
-      </w:r>
-      <w:proofErr w:type="spellEnd"/>
-      <w:r>
-        <w:t xml:space="preserve"> para </w:t>
-      </w:r>
-      <w:proofErr w:type="gramStart"/>
-      <w:r>
-        <w:t>popular datos</w:t>
-      </w:r>
-      <w:proofErr w:type="gramEnd"/>
-      <w:r>
-        <w:t>.</w:t>
+        <w:t>En este apartado vamos a centrarnos en 3 Clases y en 2 Dashboards</w:t>
+      </w:r>
+      <w:r>
+        <w:t>. También vamos a hablar sobre cómo he creado los csv para popular datos.</w:t>
       </w:r>
     </w:p>
     <w:p/>
@@ -2117,15 +2057,7 @@
         <w:t>no se ha implementado</w:t>
       </w:r>
       <w:r>
-        <w:t xml:space="preserve"> la relación de training con el rol </w:t>
-      </w:r>
-      <w:proofErr w:type="spellStart"/>
-      <w:r>
-        <w:t>developer</w:t>
-      </w:r>
-      <w:proofErr w:type="spellEnd"/>
-      <w:r>
-        <w:t>, porque se pide explícitamente en el apartado 7 del D03.</w:t>
+        <w:t xml:space="preserve"> la relación de training con el rol developer, porque se pide explícitamente en el apartado 7 del D03.</w:t>
       </w:r>
     </w:p>
     <w:p/>
@@ -2140,11 +2072,9 @@
         <w:pStyle w:val="Ttulo3"/>
       </w:pPr>
       <w:bookmarkStart w:id="9" w:name="_Toc160705576"/>
-      <w:proofErr w:type="spellStart"/>
       <w:r>
         <w:t>Notice</w:t>
       </w:r>
-      <w:proofErr w:type="spellEnd"/>
       <w:r>
         <w:t>.</w:t>
       </w:r>
@@ -2160,31 +2090,7 @@
     </w:p>
     <w:p>
       <w:r>
-        <w:t xml:space="preserve">En primer lugar, hemos definido la clase con las anotaciones @Getter y @Setter para que nos cree automáticamente los </w:t>
-      </w:r>
-      <w:proofErr w:type="spellStart"/>
-      <w:r>
-        <w:t>get</w:t>
-      </w:r>
-      <w:proofErr w:type="spellEnd"/>
-      <w:r>
-        <w:t xml:space="preserve"> y </w:t>
-      </w:r>
-      <w:proofErr w:type="gramStart"/>
-      <w:r>
-        <w:t>los set</w:t>
-      </w:r>
-      <w:proofErr w:type="gramEnd"/>
-      <w:r>
-        <w:t xml:space="preserve"> de los atributos de la entidad. </w:t>
-      </w:r>
-      <w:proofErr w:type="gramStart"/>
-      <w:r>
-        <w:t>Y</w:t>
-      </w:r>
-      <w:proofErr w:type="gramEnd"/>
-      <w:r>
-        <w:t xml:space="preserve"> además, le hemos añadido la anotación @Entity. Se han creado los atributos:</w:t>
+        <w:t>En primer lugar, hemos definido la clase con las anotaciones @Getter y @Setter para que nos cree automáticamente los get y los set de los atributos de la entidad. Y además, le hemos añadido la anotación @Entity. Se han creado los atributos:</w:t>
       </w:r>
     </w:p>
     <w:p/>
@@ -2194,14 +2100,12 @@
           <w:u w:val="single"/>
         </w:rPr>
       </w:pPr>
-      <w:proofErr w:type="spellStart"/>
       <w:r>
         <w:rPr>
           <w:u w:val="single"/>
         </w:rPr>
         <w:t>instantiationMoment</w:t>
       </w:r>
-      <w:proofErr w:type="spellEnd"/>
       <w:r>
         <w:t xml:space="preserve"> de tipo Date con l</w:t>
       </w:r>
@@ -2213,220 +2117,118 @@
           <w:i/>
           <w:iCs/>
         </w:rPr>
-        <w:t>@Temporal(</w:t>
-      </w:r>
-      <w:proofErr w:type="spellStart"/>
+        <w:t>@Temporal(TemporalType.TIMESTAMP)</w:t>
+      </w:r>
+      <w:r>
+        <w:t>”</w:t>
+      </w:r>
+      <w:r>
+        <w:t>,</w:t>
+      </w:r>
+      <w:r>
+        <w:t xml:space="preserve"> “@</w:t>
+      </w:r>
       <w:r>
         <w:rPr>
           <w:i/>
           <w:iCs/>
         </w:rPr>
-        <w:t>TemporalType.TIMESTAMP</w:t>
-      </w:r>
-      <w:proofErr w:type="spellEnd"/>
+        <w:t>Past</w:t>
+      </w:r>
+      <w:r>
+        <w:t xml:space="preserve">” </w:t>
+      </w:r>
+      <w:r>
+        <w:t xml:space="preserve"> y “</w:t>
+      </w:r>
       <w:r>
         <w:rPr>
           <w:i/>
           <w:iCs/>
         </w:rPr>
-        <w:t>)</w:t>
-      </w:r>
-      <w:r>
-        <w:t>” y “@</w:t>
-      </w:r>
-      <w:proofErr w:type="spellStart"/>
+        <w:t>@NotNull</w:t>
+      </w:r>
+      <w:r>
+        <w:t xml:space="preserve">” </w:t>
+      </w:r>
+      <w:r>
+        <w:t>puesto que es una fecha y tiene que estar en el pasado</w:t>
+      </w:r>
+      <w:r>
+        <w:t>. Además se entiende que es el momento de creación por lo que no debe ser nulo.</w:t>
+      </w:r>
+    </w:p>
+    <w:p>
+      <w:pPr>
+        <w:rPr>
+          <w:u w:val="single"/>
+        </w:rPr>
+      </w:pPr>
+    </w:p>
+    <w:p>
+      <w:r>
+        <w:rPr>
+          <w:u w:val="single"/>
+        </w:rPr>
+        <w:t>title</w:t>
+      </w:r>
+      <w:r>
+        <w:t xml:space="preserve"> de Tipo String</w:t>
+      </w:r>
+      <w:r>
+        <w:t xml:space="preserve"> y con los atributos “</w:t>
+      </w:r>
+      <w:r>
+        <w:t>@</w:t>
+      </w:r>
       <w:r>
         <w:rPr>
           <w:i/>
           <w:iCs/>
         </w:rPr>
-        <w:t>Past</w:t>
-      </w:r>
-      <w:proofErr w:type="spellEnd"/>
-      <w:r>
-        <w:t>” puesto que es una fecha y tiene que estar en el pasado.</w:t>
-      </w:r>
-    </w:p>
-    <w:p>
-      <w:pPr>
-        <w:rPr>
-          <w:u w:val="single"/>
-        </w:rPr>
-      </w:pPr>
-    </w:p>
-    <w:p>
-      <w:proofErr w:type="spellStart"/>
-      <w:r>
-        <w:rPr>
-          <w:u w:val="single"/>
-        </w:rPr>
-        <w:lastRenderedPageBreak/>
-        <w:t>title</w:t>
-      </w:r>
-      <w:proofErr w:type="spellEnd"/>
-      <w:r>
-        <w:t xml:space="preserve"> de Tipo </w:t>
-      </w:r>
-      <w:proofErr w:type="spellStart"/>
-      <w:r>
-        <w:t>String</w:t>
-      </w:r>
-      <w:proofErr w:type="spellEnd"/>
-      <w:r>
-        <w:t xml:space="preserve"> y con los atributos “</w:t>
-      </w:r>
-      <w:r>
-        <w:t>@</w:t>
-      </w:r>
-      <w:proofErr w:type="spellStart"/>
+        <w:t>NotBlank</w:t>
+      </w:r>
+      <w:r>
+        <w:t>” y “</w:t>
+      </w:r>
       <w:r>
         <w:rPr>
           <w:i/>
           <w:iCs/>
         </w:rPr>
-        <w:t>NotBlank</w:t>
-      </w:r>
-      <w:proofErr w:type="spellEnd"/>
-      <w:r>
-        <w:t>” y “</w:t>
+        <w:t>@Lenght(max = 75)</w:t>
+      </w:r>
+      <w:r>
+        <w:t>” puesto que en los requisitos nos piden que sean notblank y menor a 76 caracteres.</w:t>
+      </w:r>
+    </w:p>
+    <w:p/>
+    <w:p>
+      <w:r>
+        <w:t>author</w:t>
+      </w:r>
+      <w:r>
+        <w:t xml:space="preserve"> de Tipo String y con los atributos </w:t>
       </w:r>
       <w:r>
         <w:rPr>
           <w:i/>
           <w:iCs/>
         </w:rPr>
-        <w:t>@</w:t>
-      </w:r>
-      <w:proofErr w:type="spellStart"/>
+        <w:t>“@NotBlank</w:t>
+      </w:r>
+      <w:r>
+        <w:t>” y “</w:t>
+      </w:r>
       <w:r>
         <w:rPr>
           <w:i/>
           <w:iCs/>
         </w:rPr>
-        <w:t>Lenght</w:t>
-      </w:r>
-      <w:proofErr w:type="spellEnd"/>
-      <w:r>
-        <w:rPr>
-          <w:i/>
-          <w:iCs/>
-        </w:rPr>
-        <w:t>(</w:t>
-      </w:r>
-      <w:proofErr w:type="spellStart"/>
-      <w:r>
-        <w:rPr>
-          <w:i/>
-          <w:iCs/>
-        </w:rPr>
-        <w:t>max</w:t>
-      </w:r>
-      <w:proofErr w:type="spellEnd"/>
-      <w:r>
-        <w:rPr>
-          <w:i/>
-          <w:iCs/>
-        </w:rPr>
-        <w:t xml:space="preserve"> = 75)</w:t>
-      </w:r>
-      <w:r>
-        <w:t xml:space="preserve">” puesto que en los requisitos nos piden que sean </w:t>
-      </w:r>
-      <w:proofErr w:type="spellStart"/>
-      <w:r>
-        <w:t>notblank</w:t>
-      </w:r>
-      <w:proofErr w:type="spellEnd"/>
-      <w:r>
-        <w:t xml:space="preserve"> y menor a 76 caracteres.</w:t>
-      </w:r>
-    </w:p>
-    <w:p/>
-    <w:p>
-      <w:proofErr w:type="spellStart"/>
-      <w:r>
-        <w:t>author</w:t>
-      </w:r>
-      <w:proofErr w:type="spellEnd"/>
-      <w:r>
-        <w:t xml:space="preserve"> de Tipo </w:t>
-      </w:r>
-      <w:proofErr w:type="spellStart"/>
-      <w:r>
-        <w:t>String</w:t>
-      </w:r>
-      <w:proofErr w:type="spellEnd"/>
-      <w:r>
-        <w:t xml:space="preserve"> y con los atributos </w:t>
-      </w:r>
-      <w:r>
-        <w:rPr>
-          <w:i/>
-          <w:iCs/>
-        </w:rPr>
-        <w:t>“@</w:t>
-      </w:r>
-      <w:proofErr w:type="spellStart"/>
-      <w:r>
-        <w:rPr>
-          <w:i/>
-          <w:iCs/>
-        </w:rPr>
-        <w:t>NotBlank</w:t>
-      </w:r>
-      <w:proofErr w:type="spellEnd"/>
-      <w:r>
-        <w:t>” y “</w:t>
-      </w:r>
-      <w:r>
-        <w:rPr>
-          <w:i/>
-          <w:iCs/>
-        </w:rPr>
-        <w:t>@</w:t>
-      </w:r>
-      <w:proofErr w:type="spellStart"/>
-      <w:r>
-        <w:rPr>
-          <w:i/>
-          <w:iCs/>
-        </w:rPr>
-        <w:t>Lenght</w:t>
-      </w:r>
-      <w:proofErr w:type="spellEnd"/>
-      <w:r>
-        <w:rPr>
-          <w:i/>
-          <w:iCs/>
-        </w:rPr>
-        <w:t>(</w:t>
-      </w:r>
-      <w:proofErr w:type="spellStart"/>
-      <w:r>
-        <w:rPr>
-          <w:i/>
-          <w:iCs/>
-        </w:rPr>
-        <w:t>max</w:t>
-      </w:r>
-      <w:proofErr w:type="spellEnd"/>
-      <w:r>
-        <w:rPr>
-          <w:i/>
-          <w:iCs/>
-        </w:rPr>
-        <w:t xml:space="preserve"> = 75)</w:t>
-      </w:r>
-      <w:r>
-        <w:t xml:space="preserve">” puesto que en los requisitos nos piden que sean </w:t>
-      </w:r>
-      <w:proofErr w:type="spellStart"/>
-      <w:r>
-        <w:t>notblank</w:t>
-      </w:r>
-      <w:proofErr w:type="spellEnd"/>
-      <w:r>
-        <w:t xml:space="preserve"> y menor a 76 caracteres.</w:t>
+        <w:t>@Lenght(max = 75)</w:t>
+      </w:r>
+      <w:r>
+        <w:t>” puesto que en los requisitos nos piden que sean notblank y menor a 76 caracteres.</w:t>
       </w:r>
     </w:p>
     <w:p>
@@ -2442,33 +2244,17 @@
           <w:u w:val="single"/>
         </w:rPr>
       </w:pPr>
-      <w:proofErr w:type="spellStart"/>
       <w:r>
         <w:rPr>
           <w:u w:val="single"/>
         </w:rPr>
         <w:t>message</w:t>
       </w:r>
-      <w:proofErr w:type="spellEnd"/>
       <w:r>
         <w:rPr>
           <w:u w:val="single"/>
         </w:rPr>
-        <w:t xml:space="preserve"> de Tipo </w:t>
-      </w:r>
-      <w:proofErr w:type="spellStart"/>
-      <w:r>
-        <w:rPr>
-          <w:u w:val="single"/>
-        </w:rPr>
-        <w:t>String</w:t>
-      </w:r>
-      <w:proofErr w:type="spellEnd"/>
-      <w:r>
-        <w:rPr>
-          <w:u w:val="single"/>
-        </w:rPr>
-        <w:t xml:space="preserve"> y con los atributos “</w:t>
+        <w:t xml:space="preserve"> de Tipo String y con los atributos “</w:t>
       </w:r>
       <w:r>
         <w:rPr>
@@ -2476,168 +2262,307 @@
           <w:iCs/>
           <w:u w:val="single"/>
         </w:rPr>
-        <w:t>@</w:t>
-      </w:r>
-      <w:proofErr w:type="spellStart"/>
+        <w:t>@NotBlank</w:t>
+      </w:r>
+      <w:r>
+        <w:rPr>
+          <w:u w:val="single"/>
+        </w:rPr>
+        <w:t>” y “</w:t>
+      </w:r>
       <w:r>
         <w:rPr>
           <w:i/>
           <w:iCs/>
           <w:u w:val="single"/>
         </w:rPr>
-        <w:t>NotBlank</w:t>
-      </w:r>
-      <w:proofErr w:type="spellEnd"/>
+        <w:t>@Lenght(max = 100)</w:t>
+      </w:r>
       <w:r>
         <w:rPr>
           <w:u w:val="single"/>
         </w:rPr>
-        <w:t>” y “</w:t>
+        <w:t xml:space="preserve">” puesto que en los requisitos nos piden que sean notblank y menor a </w:t>
+      </w:r>
+      <w:r>
+        <w:rPr>
+          <w:u w:val="single"/>
+        </w:rPr>
+        <w:t>101</w:t>
+      </w:r>
+      <w:r>
+        <w:rPr>
+          <w:u w:val="single"/>
+        </w:rPr>
+        <w:t xml:space="preserve"> caracteres.</w:t>
+      </w:r>
+    </w:p>
+    <w:p/>
+    <w:p>
+      <w:r>
+        <w:rPr>
+          <w:u w:val="single"/>
+        </w:rPr>
+        <w:t>email</w:t>
+      </w:r>
+      <w:r>
+        <w:t xml:space="preserve"> de Tipo String y con </w:t>
+      </w:r>
+      <w:r>
+        <w:t>el atributo “</w:t>
       </w:r>
       <w:r>
         <w:rPr>
           <w:i/>
           <w:iCs/>
-          <w:u w:val="single"/>
-        </w:rPr>
-        <w:t>@</w:t>
-      </w:r>
-      <w:proofErr w:type="spellStart"/>
+        </w:rPr>
+        <w:t>@Email</w:t>
+      </w:r>
+      <w:r>
+        <w:t>”, para que se haga la validación automáticamente y coincida con el formato de un email.</w:t>
+      </w:r>
+    </w:p>
+    <w:p/>
+    <w:p>
       <w:r>
         <w:rPr>
           <w:i/>
           <w:iCs/>
-          <w:u w:val="single"/>
-        </w:rPr>
-        <w:t>Lenght</w:t>
-      </w:r>
-      <w:proofErr w:type="spellEnd"/>
+        </w:rPr>
+        <w:t>link</w:t>
+      </w:r>
+      <w:r>
+        <w:t xml:space="preserve"> de Tipo String y con el atributo “@</w:t>
+      </w:r>
       <w:r>
         <w:rPr>
           <w:i/>
           <w:iCs/>
+        </w:rPr>
+        <w:t>URL</w:t>
+      </w:r>
+      <w:r>
+        <w:t>”, para que se haga la validación automáticamente y coincida con el formato de un</w:t>
+      </w:r>
+      <w:r>
+        <w:t>a URL</w:t>
+      </w:r>
+      <w:r>
+        <w:t>.</w:t>
+      </w:r>
+    </w:p>
+    <w:p/>
+    <w:p>
+      <w:pPr>
+        <w:rPr>
           <w:u w:val="single"/>
         </w:rPr>
-        <w:t>(</w:t>
-      </w:r>
-      <w:proofErr w:type="spellStart"/>
+      </w:pPr>
+      <w:r>
+        <w:t xml:space="preserve">También se ha creado una función para cuando se implementen los servicios para formatear el nombre como “usuario – Apellido, Nombre” llamado </w:t>
+      </w:r>
+      <w:r>
+        <w:t>setAuthorFormatter</w:t>
+      </w:r>
+      <w:r>
+        <w:t xml:space="preserve"> el cual recibe como entrada el nombre de usuario, y nombre y apellidos del autor.</w:t>
+      </w:r>
+    </w:p>
+    <w:p/>
+    <w:p>
+      <w:pPr>
+        <w:pStyle w:val="Ttulo3"/>
+      </w:pPr>
+      <w:bookmarkStart w:id="10" w:name="_Toc160705577"/>
+      <w:r>
+        <w:t>TrainingModul</w:t>
+      </w:r>
+      <w:r>
+        <w:t>e</w:t>
+      </w:r>
+      <w:bookmarkEnd w:id="10"/>
+    </w:p>
+    <w:p>
+      <w:pPr>
+        <w:rPr>
+          <w:b/>
+          <w:bCs/>
+        </w:rPr>
+      </w:pPr>
+    </w:p>
+    <w:p>
+      <w:r>
+        <w:rPr>
+          <w:u w:val="single"/>
+        </w:rPr>
+        <w:t>code</w:t>
+      </w:r>
+      <w:r>
+        <w:t xml:space="preserve"> de Tipo String y con los atributos “@</w:t>
+      </w:r>
       <w:r>
         <w:rPr>
           <w:i/>
           <w:iCs/>
-          <w:u w:val="single"/>
-        </w:rPr>
-        <w:t>max</w:t>
-      </w:r>
-      <w:proofErr w:type="spellEnd"/>
+        </w:rPr>
+        <w:t>NotBlank</w:t>
+      </w:r>
+      <w:r>
+        <w:t>”</w:t>
+      </w:r>
+      <w:r>
+        <w:t xml:space="preserve">, </w:t>
+      </w:r>
       <w:r>
         <w:rPr>
           <w:i/>
           <w:iCs/>
-          <w:u w:val="single"/>
-        </w:rPr>
-        <w:t xml:space="preserve"> = 100)</w:t>
-      </w:r>
-      <w:r>
-        <w:rPr>
-          <w:u w:val="single"/>
-        </w:rPr>
-        <w:t xml:space="preserve">” puesto que en los requisitos nos piden que sean </w:t>
-      </w:r>
-      <w:proofErr w:type="spellStart"/>
-      <w:r>
-        <w:rPr>
-          <w:u w:val="single"/>
-        </w:rPr>
-        <w:t>notblank</w:t>
-      </w:r>
-      <w:proofErr w:type="spellEnd"/>
-      <w:r>
-        <w:rPr>
-          <w:u w:val="single"/>
-        </w:rPr>
-        <w:t xml:space="preserve"> y menor a </w:t>
-      </w:r>
-      <w:r>
-        <w:rPr>
-          <w:u w:val="single"/>
-        </w:rPr>
-        <w:t>101</w:t>
-      </w:r>
-      <w:r>
-        <w:rPr>
-          <w:u w:val="single"/>
-        </w:rPr>
-        <w:t xml:space="preserve"> caracteres.</w:t>
-      </w:r>
-    </w:p>
-    <w:p/>
-    <w:p>
-      <w:r>
-        <w:rPr>
-          <w:u w:val="single"/>
-        </w:rPr>
-        <w:t>email</w:t>
-      </w:r>
-      <w:r>
-        <w:t xml:space="preserve"> de Tipo </w:t>
-      </w:r>
-      <w:proofErr w:type="spellStart"/>
-      <w:r>
-        <w:t>String</w:t>
-      </w:r>
-      <w:proofErr w:type="spellEnd"/>
-      <w:r>
-        <w:t xml:space="preserve"> y con </w:t>
-      </w:r>
-      <w:r>
-        <w:t>el atributo “</w:t>
+        </w:rPr>
+        <w:t>“@Pattern(regexp = "[A-Z]{1,3}-[0-9]{3}")</w:t>
+      </w:r>
+      <w:r>
+        <w:t>”</w:t>
+      </w:r>
+      <w:r>
+        <w:t xml:space="preserve"> y </w:t>
       </w:r>
       <w:r>
         <w:rPr>
           <w:i/>
           <w:iCs/>
         </w:rPr>
-        <w:t>@Email</w:t>
-      </w:r>
-      <w:r>
-        <w:t>”, para que se haga la validación automáticamente y coincida con el formato de un email.</w:t>
+        <w:t>“@Column(unique = true)”</w:t>
+      </w:r>
+      <w:r>
+        <w:t xml:space="preserve"> puesto que en los requisitos nos piden que sean notblank y </w:t>
+      </w:r>
+      <w:r>
+        <w:t xml:space="preserve">único y con el patrón </w:t>
+      </w:r>
+      <w:r>
+        <w:t>“[A-Z]{1,3}-[0-9]{3}”</w:t>
+      </w:r>
+      <w:r>
+        <w:t>.</w:t>
       </w:r>
     </w:p>
     <w:p/>
     <w:p>
-      <w:proofErr w:type="gramStart"/>
+      <w:r>
+        <w:rPr>
+          <w:u w:val="single"/>
+        </w:rPr>
+        <w:t>creationMoment</w:t>
+      </w:r>
+      <w:r>
+        <w:t xml:space="preserve"> </w:t>
+      </w:r>
+      <w:r>
+        <w:t>de tipo Date con los atributos “@Temporal(TemporalType.TIMESTAMP)” y “@Past” puesto que es una fecha y tiene que estar en el pasado.</w:t>
+      </w:r>
+    </w:p>
+    <w:p/>
+    <w:p>
+      <w:r>
+        <w:rPr>
+          <w:u w:val="single"/>
+        </w:rPr>
+        <w:t>details</w:t>
+      </w:r>
+      <w:r>
+        <w:t xml:space="preserve"> </w:t>
+      </w:r>
+      <w:r>
+        <w:t>de Tipo String y con los atributos “</w:t>
+      </w:r>
       <w:r>
         <w:rPr>
           <w:i/>
           <w:iCs/>
         </w:rPr>
-        <w:t>link</w:t>
-      </w:r>
-      <w:proofErr w:type="gramEnd"/>
-      <w:r>
-        <w:t xml:space="preserve"> de Tipo </w:t>
-      </w:r>
-      <w:proofErr w:type="spellStart"/>
-      <w:r>
-        <w:t>String</w:t>
-      </w:r>
-      <w:proofErr w:type="spellEnd"/>
-      <w:r>
-        <w:t xml:space="preserve"> y con el atributo “@</w:t>
+        <w:t>@NotBlank</w:t>
+      </w:r>
+      <w:r>
+        <w:t>” y “</w:t>
       </w:r>
       <w:r>
         <w:rPr>
           <w:i/>
           <w:iCs/>
         </w:rPr>
-        <w:t>URL</w:t>
-      </w:r>
-      <w:r>
-        <w:t>”, para que se haga la validación automáticamente y coincida con el formato de un</w:t>
-      </w:r>
-      <w:r>
-        <w:t>a URL</w:t>
+        <w:t>@Lenght(max = 100)</w:t>
+      </w:r>
+      <w:r>
+        <w:t>” puesto que en los requisitos nos piden que sean notblank y menor a 101 caracteres.</w:t>
+      </w:r>
+    </w:p>
+    <w:p/>
+    <w:p>
+      <w:r>
+        <w:rPr>
+          <w:u w:val="single"/>
+        </w:rPr>
+        <w:t>difficultyLevel</w:t>
+      </w:r>
+      <w:r>
+        <w:t xml:space="preserve"> de tipo Difficulty level, la cu</w:t>
+      </w:r>
+      <w:r>
+        <w:t xml:space="preserve">al es una clase enumerada nueva que se ha creado y puede tomar los valores </w:t>
+      </w:r>
+      <w:r>
+        <w:t>(“Basic”, “Intermediate”,  “Advanced”)</w:t>
+      </w:r>
+      <w:r>
+        <w:t xml:space="preserve">, y con la anotación </w:t>
+      </w:r>
+      <w:r>
+        <w:rPr>
+          <w:i/>
+          <w:iCs/>
+        </w:rPr>
+        <w:t>@NotNull</w:t>
+      </w:r>
+      <w:r>
+        <w:t>, para que no pueda ser nulo y se tenga que coger los valores definidos.</w:t>
+      </w:r>
+    </w:p>
+    <w:p/>
+    <w:p>
+      <w:r>
+        <w:rPr>
+          <w:u w:val="single"/>
+        </w:rPr>
+        <w:t>updateMoment</w:t>
+      </w:r>
+      <w:r>
+        <w:t xml:space="preserve"> de tipo </w:t>
+      </w:r>
+      <w:r>
+        <w:t>Date con los atributos “</w:t>
+      </w:r>
+      <w:r>
+        <w:rPr>
+          <w:i/>
+          <w:iCs/>
+        </w:rPr>
+        <w:t>@Temporal(TemporalType.TIMESTAMP)</w:t>
+      </w:r>
+      <w:r>
+        <w:t>” y “</w:t>
+      </w:r>
+      <w:r>
+        <w:rPr>
+          <w:i/>
+          <w:iCs/>
+        </w:rPr>
+        <w:t>@PastOrPresent</w:t>
+      </w:r>
+      <w:r>
+        <w:t>” puesto que es una fecha.</w:t>
+      </w:r>
+      <w:r>
+        <w:t xml:space="preserve"> Se ha elegido tomar la anotación @PastOrPresent puesto que se ha observado el proyecto starter Acme-Jobs, y el atributo “moment” está definido con esa anotación</w:t>
       </w:r>
       <w:r>
         <w:t>.</w:t>
@@ -2645,38 +2570,79 @@
     </w:p>
     <w:p/>
     <w:p>
-      <w:pPr>
+      <w:r>
         <w:rPr>
           <w:u w:val="single"/>
         </w:rPr>
-      </w:pPr>
-      <w:r>
-        <w:t xml:space="preserve">También se ha creado una función para cuando se implementen los servicios para formatear el nombre como “usuario – Apellido, Nombre” llamado </w:t>
-      </w:r>
-      <w:proofErr w:type="spellStart"/>
-      <w:r>
-        <w:t>setAuthorFormatter</w:t>
-      </w:r>
-      <w:proofErr w:type="spellEnd"/>
-      <w:r>
-        <w:t xml:space="preserve"> el cual recibe como entrada el nombre de usuario, y nombre y apellidos del autor.</w:t>
+        <w:t>link</w:t>
+      </w:r>
+      <w:r>
+        <w:t xml:space="preserve"> </w:t>
+      </w:r>
+      <w:r>
+        <w:t>de Tipo String y con el atributo “</w:t>
+      </w:r>
+      <w:r>
+        <w:rPr>
+          <w:i/>
+          <w:iCs/>
+        </w:rPr>
+        <w:t>@URL</w:t>
+      </w:r>
+      <w:r>
+        <w:t>”, para que se haga la validación automáticamente y coincida con el formato de una URL</w:t>
+      </w:r>
+      <w:r>
+        <w:t>, y tiene que ser opcional</w:t>
+      </w:r>
+      <w:r>
+        <w:t>.</w:t>
       </w:r>
     </w:p>
     <w:p/>
     <w:p>
+      <w:r>
+        <w:rPr>
+          <w:u w:val="single"/>
+        </w:rPr>
+        <w:t>estimatedTotalTime</w:t>
+      </w:r>
+      <w:r>
+        <w:t xml:space="preserve"> de tipo Integer, puesto que voy a medir los minutos, y con la anotación “</w:t>
+      </w:r>
+      <w:r>
+        <w:rPr>
+          <w:i/>
+          <w:iCs/>
+        </w:rPr>
+        <w:t>@NotNull</w:t>
+      </w:r>
+      <w:r>
+        <w:t>”, para que por defecto pueda tomar el valor 0.</w:t>
+      </w:r>
+    </w:p>
+    <w:p>
+      <w:r>
+        <w:lastRenderedPageBreak/>
+        <w:t xml:space="preserve">También se ha creado una relación ManyToOne con </w:t>
+      </w:r>
+      <w:r>
+        <w:t>developer (nos hará falta para el D03)</w:t>
+      </w:r>
+      <w:r>
+        <w:t>. Se han añadido las anotaciones “@NotNull @Valid @ManyToOne(optional = false)” puesto que se tiene que validar a nivel de Framework, Application y Base de datos.</w:t>
+      </w:r>
+    </w:p>
+    <w:p/>
+    <w:p>
       <w:pPr>
         <w:pStyle w:val="Ttulo3"/>
       </w:pPr>
-      <w:bookmarkStart w:id="10" w:name="_Toc160705577"/>
-      <w:proofErr w:type="spellStart"/>
-      <w:r>
-        <w:t>TrainingModul</w:t>
-      </w:r>
-      <w:r>
-        <w:t>e</w:t>
-      </w:r>
-      <w:bookmarkEnd w:id="10"/>
-      <w:proofErr w:type="spellEnd"/>
+      <w:bookmarkStart w:id="11" w:name="_Toc160705578"/>
+      <w:r>
+        <w:t>TrainingSession</w:t>
+      </w:r>
+      <w:bookmarkEnd w:id="11"/>
     </w:p>
     <w:p>
       <w:pPr>
@@ -2694,366 +2660,402 @@
         <w:t>code</w:t>
       </w:r>
       <w:r>
-        <w:t xml:space="preserve"> de Tipo </w:t>
-      </w:r>
-      <w:proofErr w:type="spellStart"/>
-      <w:r>
-        <w:t>String</w:t>
-      </w:r>
-      <w:proofErr w:type="spellEnd"/>
-      <w:r>
-        <w:t xml:space="preserve"> y con los atributos “@</w:t>
-      </w:r>
-      <w:proofErr w:type="spellStart"/>
+        <w:t xml:space="preserve"> de Tipo String y con los atributos “</w:t>
+      </w:r>
       <w:r>
         <w:rPr>
           <w:i/>
           <w:iCs/>
         </w:rPr>
-        <w:t>NotBlank</w:t>
-      </w:r>
-      <w:proofErr w:type="spellEnd"/>
-      <w:r>
-        <w:t>”</w:t>
-      </w:r>
-      <w:r>
-        <w:t xml:space="preserve">, </w:t>
+        <w:t>@NotBlank</w:t>
+      </w:r>
+      <w:r>
+        <w:t>”, “@</w:t>
       </w:r>
       <w:r>
         <w:rPr>
           <w:i/>
           <w:iCs/>
         </w:rPr>
-        <w:t>“@</w:t>
-      </w:r>
-      <w:proofErr w:type="spellStart"/>
+        <w:t xml:space="preserve">Pattern(regexp = </w:t>
+      </w:r>
       <w:r>
         <w:rPr>
           <w:i/>
           <w:iCs/>
         </w:rPr>
-        <w:t>Pattern</w:t>
-      </w:r>
-      <w:proofErr w:type="spellEnd"/>
+        <w:t>“TS-[A-Z]{1,3}-[0-9]{3}</w:t>
+      </w:r>
+      <w:r>
+        <w:t>”</w:t>
+      </w:r>
+      <w:r>
+        <w:t>)” y “</w:t>
+      </w:r>
       <w:r>
         <w:rPr>
           <w:i/>
           <w:iCs/>
         </w:rPr>
-        <w:t>(</w:t>
-      </w:r>
-      <w:proofErr w:type="spellStart"/>
+        <w:t>@Column(unique = tru</w:t>
+      </w:r>
       <w:r>
         <w:rPr>
           <w:i/>
           <w:iCs/>
         </w:rPr>
-        <w:t>regexp</w:t>
-      </w:r>
-      <w:proofErr w:type="spellEnd"/>
+        <w:t>e</w:t>
+      </w:r>
       <w:r>
         <w:rPr>
           <w:i/>
           <w:iCs/>
         </w:rPr>
-        <w:t xml:space="preserve"> = "[A-Z]{1,3}-[0-9]{3}")</w:t>
-      </w:r>
-      <w:r>
-        <w:t>”</w:t>
+        <w:t>)</w:t>
+      </w:r>
+      <w:r>
+        <w:t>” puesto que en los requisitos nos piden que sean notblank y único y con el patrón “</w:t>
+      </w:r>
+      <w:r>
+        <w:t>TS-[A-Z]{1,3}-[0-9]{3}</w:t>
+      </w:r>
+      <w:r>
+        <w:t>”.</w:t>
+      </w:r>
+    </w:p>
+    <w:p/>
+    <w:p>
+      <w:pPr>
+        <w:rPr>
+          <w:u w:val="single"/>
+        </w:rPr>
+      </w:pPr>
+      <w:r>
+        <w:t xml:space="preserve">Para la definición del periodo he creado dos atributos de Tipo Date llamados </w:t>
+      </w:r>
+      <w:r>
+        <w:rPr>
+          <w:u w:val="single"/>
+        </w:rPr>
+        <w:t>startTime</w:t>
       </w:r>
       <w:r>
         <w:t xml:space="preserve"> y </w:t>
+      </w:r>
+      <w:r>
+        <w:rPr>
+          <w:u w:val="single"/>
+        </w:rPr>
+        <w:t>endTime</w:t>
+      </w:r>
+      <w:r>
+        <w:rPr>
+          <w:u w:val="single"/>
+        </w:rPr>
+        <w:t xml:space="preserve"> </w:t>
+      </w:r>
+      <w:r>
+        <w:t>ambos con la anotación “</w:t>
       </w:r>
       <w:r>
         <w:rPr>
           <w:i/>
           <w:iCs/>
         </w:rPr>
-        <w:t>“@</w:t>
-      </w:r>
-      <w:proofErr w:type="spellStart"/>
+        <w:t>@Temporal(TemporalType.TIMESTAMP)</w:t>
+      </w:r>
       <w:r>
         <w:rPr>
           <w:i/>
           <w:iCs/>
         </w:rPr>
-        <w:t>Column</w:t>
-      </w:r>
-      <w:proofErr w:type="spellEnd"/>
+        <w:t xml:space="preserve">”. </w:t>
+      </w:r>
+      <w:r>
+        <w:t>No se le ha puesto más atributos</w:t>
+      </w:r>
+      <w:r>
+        <w:t xml:space="preserve"> de tipo temporal</w:t>
+      </w:r>
+      <w:r>
+        <w:t>, porque simplemente me sirven para calcular un periodo, actualmente no es necesario considerar lo que pasa antes o después de las fechas del periodo.</w:t>
+      </w:r>
+      <w:r>
+        <w:t xml:space="preserve"> Otro atributo que sí se le ha añadido es el @Not</w:t>
+      </w:r>
+      <w:r>
+        <w:t>Null</w:t>
+      </w:r>
+      <w:r>
+        <w:t>, porque no tiene sentido que no exista una fecha, tiene que existir sí o sí.</w:t>
+      </w:r>
+    </w:p>
+    <w:p/>
+    <w:p>
+      <w:r>
+        <w:rPr>
+          <w:u w:val="single"/>
+        </w:rPr>
+        <w:t>location</w:t>
+      </w:r>
+      <w:r>
+        <w:t xml:space="preserve"> de Tipo String y con los atributos “</w:t>
+      </w:r>
       <w:r>
         <w:rPr>
           <w:i/>
           <w:iCs/>
         </w:rPr>
-        <w:t>(</w:t>
-      </w:r>
-      <w:proofErr w:type="spellStart"/>
+        <w:t>@NotBlank</w:t>
+      </w:r>
+      <w:r>
+        <w:t>” y “@Lenght(max = 75)” puesto que en los requisitos nos piden que sean notblank y menor a 76 caracteres.</w:t>
+      </w:r>
+    </w:p>
+    <w:p/>
+    <w:p>
+      <w:r>
+        <w:rPr>
+          <w:u w:val="single"/>
+        </w:rPr>
+        <w:t>instructor</w:t>
+      </w:r>
+      <w:r>
+        <w:t xml:space="preserve"> de Tipo String y con los atributos </w:t>
+      </w:r>
       <w:r>
         <w:rPr>
           <w:i/>
           <w:iCs/>
         </w:rPr>
-        <w:t>unique</w:t>
-      </w:r>
-      <w:proofErr w:type="spellEnd"/>
+        <w:t>“@NotBlank</w:t>
+      </w:r>
+      <w:r>
+        <w:t>” y “</w:t>
+      </w:r>
       <w:r>
         <w:rPr>
           <w:i/>
           <w:iCs/>
         </w:rPr>
-        <w:t xml:space="preserve"> = true)”</w:t>
-      </w:r>
-      <w:r>
-        <w:t xml:space="preserve"> puesto que en los requisitos nos piden que sean </w:t>
-      </w:r>
-      <w:proofErr w:type="spellStart"/>
-      <w:r>
-        <w:t>notblank</w:t>
-      </w:r>
-      <w:proofErr w:type="spellEnd"/>
-      <w:r>
-        <w:t xml:space="preserve"> y </w:t>
-      </w:r>
-      <w:r>
-        <w:t xml:space="preserve">único y con el patrón </w:t>
-      </w:r>
-      <w:r>
-        <w:t>“[A-Z]{1,3}-[0-9]{3}”</w:t>
-      </w:r>
-      <w:r>
-        <w:t>.</w:t>
+        <w:t>@Lenght(max = 75)</w:t>
+      </w:r>
+      <w:r>
+        <w:t>” puesto que en los requisitos nos piden que sean notblank y menor a 76 caracteres.</w:t>
       </w:r>
     </w:p>
     <w:p/>
     <w:p>
-      <w:proofErr w:type="spellStart"/>
       <w:r>
         <w:rPr>
           <w:u w:val="single"/>
         </w:rPr>
-        <w:t>creationMoment</w:t>
-      </w:r>
-      <w:proofErr w:type="spellEnd"/>
-      <w:r>
-        <w:t xml:space="preserve"> </w:t>
-      </w:r>
-      <w:r>
-        <w:t>de tipo Date con los atributos “@Temporal(</w:t>
-      </w:r>
-      <w:proofErr w:type="spellStart"/>
-      <w:r>
-        <w:t>TemporalType.TIMESTAMP</w:t>
-      </w:r>
-      <w:proofErr w:type="spellEnd"/>
-      <w:r>
-        <w:t>)” y “@</w:t>
-      </w:r>
-      <w:proofErr w:type="spellStart"/>
-      <w:r>
-        <w:t>Past</w:t>
-      </w:r>
-      <w:proofErr w:type="spellEnd"/>
-      <w:r>
-        <w:t>” puesto que es una fecha y tiene que estar en el pasado.</w:t>
-      </w:r>
-    </w:p>
-    <w:p/>
-    <w:p>
-      <w:proofErr w:type="spellStart"/>
+        <w:t>contactE</w:t>
+      </w:r>
       <w:r>
         <w:rPr>
           <w:u w:val="single"/>
         </w:rPr>
-        <w:t>details</w:t>
-      </w:r>
-      <w:proofErr w:type="spellEnd"/>
-      <w:r>
-        <w:t xml:space="preserve"> </w:t>
-      </w:r>
-      <w:r>
-        <w:t xml:space="preserve">de Tipo </w:t>
-      </w:r>
-      <w:proofErr w:type="spellStart"/>
-      <w:r>
-        <w:t>String</w:t>
-      </w:r>
-      <w:proofErr w:type="spellEnd"/>
-      <w:r>
-        <w:t xml:space="preserve"> y con los atributos “</w:t>
+        <w:t>mail</w:t>
+      </w:r>
+      <w:r>
+        <w:t xml:space="preserve"> de Tipo String y con </w:t>
+      </w:r>
+      <w:r>
+        <w:t>los atributos</w:t>
+      </w:r>
+      <w:r>
+        <w:t xml:space="preserve"> “</w:t>
       </w:r>
       <w:r>
         <w:rPr>
           <w:i/>
           <w:iCs/>
         </w:rPr>
-        <w:t>@</w:t>
-      </w:r>
-      <w:proofErr w:type="spellStart"/>
+        <w:t>@Email</w:t>
+      </w:r>
+      <w:r>
+        <w:t>”</w:t>
+      </w:r>
+      <w:r>
+        <w:t xml:space="preserve"> y “</w:t>
+      </w:r>
       <w:r>
         <w:rPr>
           <w:i/>
           <w:iCs/>
         </w:rPr>
-        <w:t>NotBlank</w:t>
-      </w:r>
-      <w:proofErr w:type="spellEnd"/>
-      <w:r>
-        <w:t>” y “</w:t>
-      </w:r>
+        <w:t>@NotBlank</w:t>
+      </w:r>
+      <w:r>
+        <w:t>”</w:t>
+      </w:r>
+      <w:r>
+        <w:t>, para que se haga la validación automáticamente y coincida con el formato de un email</w:t>
+      </w:r>
+      <w:r>
+        <w:t>, y además, la anotación notblank puesto que tiene que ser mandatory.</w:t>
+      </w:r>
+    </w:p>
+    <w:p/>
+    <w:p>
       <w:r>
         <w:rPr>
           <w:i/>
           <w:iCs/>
         </w:rPr>
-        <w:t>@</w:t>
-      </w:r>
-      <w:proofErr w:type="spellStart"/>
+        <w:t>furtherInformationLink</w:t>
+      </w:r>
+      <w:r>
+        <w:t xml:space="preserve"> </w:t>
+      </w:r>
+      <w:r>
+        <w:t>de Tipo String y con el atributo “</w:t>
+      </w:r>
       <w:r>
         <w:rPr>
           <w:i/>
           <w:iCs/>
         </w:rPr>
-        <w:t>Lenght</w:t>
-      </w:r>
-      <w:proofErr w:type="spellEnd"/>
+        <w:t>@URL”</w:t>
+      </w:r>
+      <w:r>
+        <w:t>, para que se haga la validación automáticamente y coincida con el formato de una URL, y tiene que ser opcional.</w:t>
+      </w:r>
+    </w:p>
+    <w:p/>
+    <w:p>
+      <w:pPr>
+        <w:rPr>
+          <w:u w:val="single"/>
+        </w:rPr>
+      </w:pPr>
+      <w:r>
+        <w:t>También se ha creado una relación ManyToOne con training module. Se han añadido las anotaciones “</w:t>
+      </w:r>
       <w:r>
         <w:rPr>
           <w:i/>
           <w:iCs/>
         </w:rPr>
-        <w:t>(</w:t>
-      </w:r>
-      <w:proofErr w:type="spellStart"/>
+        <w:t>@NotNull @Valid @ManyToOne(optional = false)</w:t>
+      </w:r>
       <w:r>
         <w:rPr>
           <w:i/>
           <w:iCs/>
         </w:rPr>
-        <w:t>max</w:t>
-      </w:r>
-      <w:proofErr w:type="spellEnd"/>
+        <w:t xml:space="preserve">” </w:t>
+      </w:r>
+      <w:r>
+        <w:t>puesto que se tiene que validar a nivel de Framework, Application y Base de datos.</w:t>
+      </w:r>
+    </w:p>
+    <w:p/>
+    <w:p>
+      <w:pPr>
+        <w:pStyle w:val="Ttulo3"/>
+      </w:pPr>
+      <w:bookmarkStart w:id="12" w:name="_Toc160705579"/>
+      <w:r>
+        <w:t>Developer</w:t>
+      </w:r>
+      <w:bookmarkEnd w:id="12"/>
+    </w:p>
+    <w:p>
+      <w:pPr>
+        <w:rPr>
+          <w:b/>
+          <w:bCs/>
+        </w:rPr>
+      </w:pPr>
+    </w:p>
+    <w:p>
+      <w:r>
+        <w:rPr>
+          <w:u w:val="single"/>
+        </w:rPr>
+        <w:t>degree</w:t>
+      </w:r>
+      <w:r>
+        <w:t xml:space="preserve"> de Tipo String y con los atributos “</w:t>
+      </w:r>
       <w:r>
         <w:rPr>
           <w:i/>
           <w:iCs/>
         </w:rPr>
-        <w:t xml:space="preserve"> = 100)</w:t>
-      </w:r>
-      <w:r>
-        <w:t xml:space="preserve">” puesto que en los requisitos nos piden que sean </w:t>
-      </w:r>
-      <w:proofErr w:type="spellStart"/>
-      <w:r>
-        <w:t>notblank</w:t>
-      </w:r>
-      <w:proofErr w:type="spellEnd"/>
-      <w:r>
-        <w:t xml:space="preserve"> y menor a 101 caracteres.</w:t>
-      </w:r>
-    </w:p>
-    <w:p/>
-    <w:p>
-      <w:proofErr w:type="spellStart"/>
-      <w:r>
-        <w:rPr>
-          <w:u w:val="single"/>
-        </w:rPr>
-        <w:t>difficultyLevel</w:t>
-      </w:r>
-      <w:proofErr w:type="spellEnd"/>
-      <w:r>
-        <w:t xml:space="preserve"> de tipo </w:t>
-      </w:r>
-      <w:proofErr w:type="spellStart"/>
-      <w:r>
-        <w:t>Difficulty</w:t>
-      </w:r>
-      <w:proofErr w:type="spellEnd"/>
-      <w:r>
-        <w:t xml:space="preserve"> </w:t>
-      </w:r>
-      <w:proofErr w:type="spellStart"/>
-      <w:r>
-        <w:t>level</w:t>
-      </w:r>
-      <w:proofErr w:type="spellEnd"/>
-      <w:r>
-        <w:t>, la cu</w:t>
-      </w:r>
-      <w:r>
-        <w:t xml:space="preserve">al es una clase enumerada nueva que se ha creado y puede tomar los valores </w:t>
-      </w:r>
-      <w:r>
-        <w:t>(“Basic”, “</w:t>
-      </w:r>
-      <w:proofErr w:type="spellStart"/>
-      <w:r>
-        <w:t>Intermediate</w:t>
-      </w:r>
-      <w:proofErr w:type="spellEnd"/>
-      <w:r>
-        <w:t>”,  “</w:t>
-      </w:r>
-      <w:proofErr w:type="spellStart"/>
-      <w:r>
-        <w:t>Advanced</w:t>
-      </w:r>
-      <w:proofErr w:type="spellEnd"/>
-      <w:r>
-        <w:t>”)</w:t>
-      </w:r>
-      <w:r>
-        <w:t xml:space="preserve">, y con la anotación </w:t>
+        <w:t>@NotBlank</w:t>
+      </w:r>
+      <w:r>
+        <w:t>” y “</w:t>
       </w:r>
       <w:r>
         <w:rPr>
           <w:i/>
           <w:iCs/>
         </w:rPr>
-        <w:t>@NotNull</w:t>
-      </w:r>
-      <w:r>
-        <w:t>, para que no pueda ser nulo y se tenga que coger los valores definidos.</w:t>
+        <w:t>@Lenght(max = 75)</w:t>
+      </w:r>
+      <w:r>
+        <w:t>” puesto que en los requisitos nos piden que sean notblank y menor a 76 caracteres.</w:t>
       </w:r>
     </w:p>
     <w:p/>
     <w:p>
-      <w:proofErr w:type="spellStart"/>
       <w:r>
         <w:rPr>
           <w:u w:val="single"/>
         </w:rPr>
-        <w:t>updateMoment</w:t>
-      </w:r>
-      <w:proofErr w:type="spellEnd"/>
-      <w:r>
-        <w:t xml:space="preserve"> de tipo </w:t>
-      </w:r>
-      <w:r>
-        <w:t>Date con los atributos “</w:t>
+        <w:t>specialisation</w:t>
+      </w:r>
+      <w:r>
+        <w:t xml:space="preserve"> de Tipo String y con los atributos “</w:t>
       </w:r>
       <w:r>
         <w:rPr>
           <w:i/>
           <w:iCs/>
         </w:rPr>
-        <w:t>@Temporal(</w:t>
-      </w:r>
-      <w:proofErr w:type="spellStart"/>
+        <w:t>@NotBlank</w:t>
+      </w:r>
+      <w:r>
+        <w:t>” y “</w:t>
+      </w:r>
       <w:r>
         <w:rPr>
           <w:i/>
           <w:iCs/>
         </w:rPr>
-        <w:t>TemporalType.TIMESTAMP</w:t>
-      </w:r>
-      <w:proofErr w:type="spellEnd"/>
+        <w:t>@Lenght(max = 100)</w:t>
+      </w:r>
+      <w:r>
+        <w:t xml:space="preserve">” puesto que en los requisitos nos piden que sean notblank y menor a </w:t>
+      </w:r>
+      <w:r>
+        <w:t>101</w:t>
+      </w:r>
+      <w:r>
+        <w:t xml:space="preserve"> caracteres.</w:t>
+      </w:r>
+    </w:p>
+    <w:p/>
+    <w:p>
+      <w:r>
+        <w:rPr>
+          <w:u w:val="single"/>
+        </w:rPr>
+        <w:t>listOfSkills</w:t>
+      </w:r>
+      <w:r>
+        <w:t xml:space="preserve"> de Tipo String y con los atributos “</w:t>
+      </w:r>
       <w:r>
         <w:rPr>
           <w:i/>
           <w:iCs/>
         </w:rPr>
-        <w:t>)</w:t>
+        <w:t>@NotBlank</w:t>
       </w:r>
       <w:r>
         <w:t>” y “</w:t>
@@ -3063,130 +3065,73 @@
           <w:i/>
           <w:iCs/>
         </w:rPr>
-        <w:t>@</w:t>
-      </w:r>
-      <w:proofErr w:type="spellStart"/>
+        <w:t>@Lenght(max = 100)</w:t>
+      </w:r>
+      <w:r>
+        <w:t>” puesto que en los requisitos nos piden que sean notblank y menor a 101 caracteres.</w:t>
+      </w:r>
+    </w:p>
+    <w:p/>
+    <w:p>
+      <w:r>
+        <w:rPr>
+          <w:u w:val="single"/>
+        </w:rPr>
+        <w:lastRenderedPageBreak/>
+        <w:t>email</w:t>
+      </w:r>
+      <w:r>
+        <w:t xml:space="preserve"> de Tipo String y con los atributos “</w:t>
+      </w:r>
       <w:r>
         <w:rPr>
           <w:i/>
           <w:iCs/>
         </w:rPr>
-        <w:t>PastOrPresent</w:t>
-      </w:r>
-      <w:proofErr w:type="spellEnd"/>
-      <w:r>
-        <w:t>” puesto que es una fecha.</w:t>
-      </w:r>
-      <w:r>
-        <w:t xml:space="preserve"> Se ha elegido tomar la anotación @PastOrPresent puesto que se ha observado el proyecto starter Acme-Jobs, y el atributo “</w:t>
-      </w:r>
-      <w:proofErr w:type="spellStart"/>
-      <w:r>
-        <w:t>moment</w:t>
-      </w:r>
-      <w:proofErr w:type="spellEnd"/>
-      <w:r>
-        <w:t>” está definido con esa anotación</w:t>
-      </w:r>
-      <w:r>
-        <w:t>.</w:t>
+        <w:t>@Email</w:t>
+      </w:r>
+      <w:r>
+        <w:t>” y “@NotBlank”, para que se haga la validación automáticamente y coincida con el formato de un email, y además,</w:t>
+      </w:r>
+      <w:r>
+        <w:t xml:space="preserve"> he considerado que como no te dice que es opcional, tiene que ser obligatorio.</w:t>
       </w:r>
     </w:p>
     <w:p/>
     <w:p>
-      <w:proofErr w:type="gramStart"/>
       <w:r>
         <w:rPr>
           <w:u w:val="single"/>
         </w:rPr>
         <w:t>link</w:t>
       </w:r>
-      <w:proofErr w:type="gramEnd"/>
-      <w:r>
-        <w:t xml:space="preserve"> </w:t>
-      </w:r>
-      <w:r>
-        <w:t xml:space="preserve">de Tipo </w:t>
-      </w:r>
-      <w:proofErr w:type="spellStart"/>
-      <w:r>
-        <w:t>String</w:t>
-      </w:r>
-      <w:proofErr w:type="spellEnd"/>
-      <w:r>
-        <w:t xml:space="preserve"> y con el atributo “</w:t>
+      <w:r>
+        <w:t xml:space="preserve"> de Tipo String y con el atributo “@</w:t>
       </w:r>
       <w:r>
         <w:rPr>
           <w:i/>
           <w:iCs/>
         </w:rPr>
-        <w:t>@URL</w:t>
-      </w:r>
-      <w:r>
-        <w:t>”, para que se haga la validación automáticamente y coincida con el formato de una URL</w:t>
-      </w:r>
-      <w:r>
-        <w:t>, y tiene que ser opcional</w:t>
-      </w:r>
-      <w:r>
-        <w:t>.</w:t>
+        <w:t>URL</w:t>
+      </w:r>
+      <w:r>
+        <w:t>”, para que se haga la validación automáticamente y coincida con el formato de una URL, y tiene que ser opcional.</w:t>
       </w:r>
     </w:p>
     <w:p/>
     <w:p>
-      <w:proofErr w:type="spellStart"/>
-      <w:r>
-        <w:rPr>
-          <w:u w:val="single"/>
-        </w:rPr>
-        <w:t>estimatedTotalTime</w:t>
-      </w:r>
-      <w:proofErr w:type="spellEnd"/>
-      <w:r>
-        <w:t xml:space="preserve"> de tipo </w:t>
-      </w:r>
-      <w:proofErr w:type="spellStart"/>
-      <w:r>
-        <w:t>Integer</w:t>
-      </w:r>
-      <w:proofErr w:type="spellEnd"/>
-      <w:r>
-        <w:t>, puesto que voy a medir los minutos, y con la anotación “</w:t>
-      </w:r>
-      <w:r>
-        <w:rPr>
-          <w:i/>
-          <w:iCs/>
-        </w:rPr>
-        <w:t>@</w:t>
-      </w:r>
-      <w:proofErr w:type="spellStart"/>
-      <w:r>
-        <w:rPr>
-          <w:i/>
-          <w:iCs/>
-        </w:rPr>
-        <w:t>NotNull</w:t>
-      </w:r>
-      <w:proofErr w:type="spellEnd"/>
-      <w:r>
-        <w:t>”, para que por defecto pueda tomar el valor 0.</w:t>
-      </w:r>
-    </w:p>
-    <w:p/>
-    <w:p>
       <w:pPr>
         <w:pStyle w:val="Ttulo3"/>
       </w:pPr>
-      <w:bookmarkStart w:id="11" w:name="_Toc160705578"/>
-      <w:proofErr w:type="spellStart"/>
-      <w:r>
-        <w:lastRenderedPageBreak/>
-        <w:t>TrainingSession</w:t>
-      </w:r>
-      <w:bookmarkEnd w:id="11"/>
-      <w:proofErr w:type="spellEnd"/>
+      <w:bookmarkStart w:id="13" w:name="_Toc160705580"/>
+      <w:r>
+        <w:t>Developer</w:t>
+      </w:r>
+      <w:r>
+        <w:t>Dashboard</w:t>
+      </w:r>
+      <w:bookmarkEnd w:id="13"/>
     </w:p>
     <w:p>
       <w:pPr>
@@ -3198,1029 +3143,33 @@
     </w:p>
     <w:p>
       <w:r>
+        <w:t xml:space="preserve">Que contiene </w:t>
+      </w:r>
+      <w:r>
         <w:rPr>
           <w:u w:val="single"/>
         </w:rPr>
-        <w:t>code</w:t>
-      </w:r>
-      <w:r>
-        <w:t xml:space="preserve"> de Tipo </w:t>
-      </w:r>
-      <w:proofErr w:type="spellStart"/>
-      <w:r>
-        <w:t>String</w:t>
-      </w:r>
-      <w:proofErr w:type="spellEnd"/>
-      <w:r>
-        <w:t xml:space="preserve"> y con los atributos “</w:t>
-      </w:r>
-      <w:r>
-        <w:rPr>
-          <w:i/>
-          <w:iCs/>
-        </w:rPr>
-        <w:t>@</w:t>
-      </w:r>
-      <w:proofErr w:type="spellStart"/>
-      <w:r>
-        <w:rPr>
-          <w:i/>
-          <w:iCs/>
-        </w:rPr>
-        <w:t>NotBlank</w:t>
-      </w:r>
-      <w:proofErr w:type="spellEnd"/>
-      <w:r>
-        <w:t>”, “@</w:t>
-      </w:r>
-      <w:proofErr w:type="spellStart"/>
-      <w:r>
-        <w:rPr>
-          <w:i/>
-          <w:iCs/>
-        </w:rPr>
-        <w:t>Pattern</w:t>
-      </w:r>
-      <w:proofErr w:type="spellEnd"/>
-      <w:r>
-        <w:rPr>
-          <w:i/>
-          <w:iCs/>
-        </w:rPr>
-        <w:t>(</w:t>
-      </w:r>
-      <w:proofErr w:type="spellStart"/>
-      <w:r>
-        <w:rPr>
-          <w:i/>
-          <w:iCs/>
-        </w:rPr>
-        <w:t>regexp</w:t>
-      </w:r>
-      <w:proofErr w:type="spellEnd"/>
-      <w:r>
-        <w:rPr>
-          <w:i/>
-          <w:iCs/>
-        </w:rPr>
-        <w:t xml:space="preserve"> = </w:t>
-      </w:r>
-      <w:r>
-        <w:rPr>
-          <w:i/>
-          <w:iCs/>
-        </w:rPr>
-        <w:t>“TS-[A-Z]{1,3}-[0-9]{3}</w:t>
-      </w:r>
-      <w:r>
-        <w:t>”</w:t>
-      </w:r>
-      <w:r>
-        <w:t>)” y “</w:t>
-      </w:r>
-      <w:r>
-        <w:rPr>
-          <w:i/>
-          <w:iCs/>
-        </w:rPr>
-        <w:t>@</w:t>
-      </w:r>
-      <w:proofErr w:type="spellStart"/>
-      <w:r>
-        <w:rPr>
-          <w:i/>
-          <w:iCs/>
-        </w:rPr>
-        <w:t>Column</w:t>
-      </w:r>
-      <w:proofErr w:type="spellEnd"/>
-      <w:r>
-        <w:rPr>
-          <w:i/>
-          <w:iCs/>
-        </w:rPr>
-        <w:t>(</w:t>
-      </w:r>
-      <w:proofErr w:type="spellStart"/>
-      <w:r>
-        <w:rPr>
-          <w:i/>
-          <w:iCs/>
-        </w:rPr>
-        <w:t>unique</w:t>
-      </w:r>
-      <w:proofErr w:type="spellEnd"/>
-      <w:r>
-        <w:rPr>
-          <w:i/>
-          <w:iCs/>
-        </w:rPr>
-        <w:t xml:space="preserve"> = tru</w:t>
-      </w:r>
-      <w:r>
-        <w:rPr>
-          <w:i/>
-          <w:iCs/>
-        </w:rPr>
-        <w:t>e</w:t>
-      </w:r>
-      <w:r>
-        <w:rPr>
-          <w:i/>
-          <w:iCs/>
-        </w:rPr>
-        <w:t>)</w:t>
-      </w:r>
-      <w:r>
-        <w:t xml:space="preserve">” puesto que en los requisitos nos piden que sean </w:t>
-      </w:r>
-      <w:proofErr w:type="spellStart"/>
-      <w:r>
-        <w:t>notblank</w:t>
-      </w:r>
-      <w:proofErr w:type="spellEnd"/>
-      <w:r>
-        <w:t xml:space="preserve"> y único y con el patrón “</w:t>
-      </w:r>
-      <w:r>
-        <w:t>TS-[A-Z]{1,3}-[0-9]{3}</w:t>
-      </w:r>
-      <w:r>
-        <w:t>”.</w:t>
-      </w:r>
-    </w:p>
-    <w:p/>
-    <w:p>
-      <w:pPr>
+        <w:t>totalTrainingModuleWithUpdateMoment</w:t>
+      </w:r>
+      <w:r>
+        <w:t xml:space="preserve"> y </w:t>
+      </w:r>
+      <w:r>
         <w:rPr>
           <w:u w:val="single"/>
         </w:rPr>
-      </w:pPr>
-      <w:r>
-        <w:t xml:space="preserve">Para la definición del periodo he creado dos atributos de Tipo Date llamados </w:t>
-      </w:r>
-      <w:proofErr w:type="spellStart"/>
-      <w:r>
-        <w:rPr>
-          <w:u w:val="single"/>
-        </w:rPr>
-        <w:t>startTime</w:t>
-      </w:r>
-      <w:proofErr w:type="spellEnd"/>
-      <w:r>
-        <w:t xml:space="preserve"> y </w:t>
-      </w:r>
-      <w:proofErr w:type="spellStart"/>
-      <w:r>
-        <w:rPr>
-          <w:u w:val="single"/>
-        </w:rPr>
-        <w:t>endTime</w:t>
-      </w:r>
-      <w:proofErr w:type="spellEnd"/>
-      <w:r>
-        <w:rPr>
-          <w:u w:val="single"/>
-        </w:rPr>
-        <w:t xml:space="preserve"> </w:t>
-      </w:r>
-      <w:r>
-        <w:t>ambos con la anotación “</w:t>
-      </w:r>
-      <w:r>
-        <w:rPr>
-          <w:i/>
-          <w:iCs/>
-        </w:rPr>
-        <w:t>@Temporal(</w:t>
-      </w:r>
-      <w:proofErr w:type="spellStart"/>
-      <w:r>
-        <w:rPr>
-          <w:i/>
-          <w:iCs/>
-        </w:rPr>
-        <w:t>TemporalType.TIMESTAMP</w:t>
-      </w:r>
-      <w:proofErr w:type="spellEnd"/>
-      <w:r>
-        <w:rPr>
-          <w:i/>
-          <w:iCs/>
-        </w:rPr>
-        <w:t>)</w:t>
-      </w:r>
-      <w:r>
-        <w:rPr>
-          <w:i/>
-          <w:iCs/>
-        </w:rPr>
-        <w:t xml:space="preserve">”. </w:t>
-      </w:r>
-      <w:r>
-        <w:t>No se le ha puesto más atributos</w:t>
-      </w:r>
-      <w:r>
-        <w:t xml:space="preserve"> de tipo temporal</w:t>
-      </w:r>
-      <w:r>
-        <w:t>, porque simplemente me sirven para calcular un periodo, actualmente no es necesario considerar lo que pasa antes o después de las fechas del periodo.</w:t>
-      </w:r>
-      <w:r>
-        <w:t xml:space="preserve"> Otro atributo que sí se le ha añadido es el @Not</w:t>
-      </w:r>
-      <w:r>
-        <w:t>Null</w:t>
-      </w:r>
-      <w:r>
-        <w:t>, porque no tiene sentido que no exista una fecha, tiene que existir sí o sí.</w:t>
-      </w:r>
-    </w:p>
-    <w:p/>
-    <w:p>
-      <w:proofErr w:type="spellStart"/>
-      <w:r>
-        <w:rPr>
-          <w:u w:val="single"/>
-        </w:rPr>
-        <w:t>location</w:t>
-      </w:r>
-      <w:proofErr w:type="spellEnd"/>
-      <w:r>
-        <w:t xml:space="preserve"> de Tipo </w:t>
-      </w:r>
-      <w:proofErr w:type="spellStart"/>
-      <w:r>
-        <w:t>String</w:t>
-      </w:r>
-      <w:proofErr w:type="spellEnd"/>
-      <w:r>
-        <w:t xml:space="preserve"> y con los atributos “</w:t>
-      </w:r>
-      <w:r>
-        <w:rPr>
-          <w:i/>
-          <w:iCs/>
-        </w:rPr>
-        <w:t>@</w:t>
-      </w:r>
-      <w:proofErr w:type="spellStart"/>
-      <w:r>
-        <w:rPr>
-          <w:i/>
-          <w:iCs/>
-        </w:rPr>
-        <w:t>NotBlank</w:t>
-      </w:r>
-      <w:proofErr w:type="spellEnd"/>
-      <w:r>
-        <w:t>” y “@</w:t>
-      </w:r>
-      <w:proofErr w:type="spellStart"/>
-      <w:r>
-        <w:t>Lenght</w:t>
-      </w:r>
-      <w:proofErr w:type="spellEnd"/>
-      <w:r>
-        <w:t>(</w:t>
-      </w:r>
-      <w:proofErr w:type="spellStart"/>
-      <w:r>
-        <w:t>max</w:t>
-      </w:r>
-      <w:proofErr w:type="spellEnd"/>
-      <w:r>
-        <w:t xml:space="preserve"> = 75)” puesto que en los requisitos nos piden que sean </w:t>
-      </w:r>
-      <w:proofErr w:type="spellStart"/>
-      <w:r>
-        <w:t>notblank</w:t>
-      </w:r>
-      <w:proofErr w:type="spellEnd"/>
-      <w:r>
-        <w:t xml:space="preserve"> y menor a 76 caracteres.</w:t>
-      </w:r>
-    </w:p>
-    <w:p/>
-    <w:p>
-      <w:r>
-        <w:rPr>
-          <w:u w:val="single"/>
-        </w:rPr>
-        <w:t>instructor</w:t>
-      </w:r>
-      <w:r>
-        <w:t xml:space="preserve"> de Tipo </w:t>
-      </w:r>
-      <w:proofErr w:type="spellStart"/>
-      <w:r>
-        <w:t>String</w:t>
-      </w:r>
-      <w:proofErr w:type="spellEnd"/>
-      <w:r>
-        <w:t xml:space="preserve"> y con los atributos </w:t>
-      </w:r>
-      <w:r>
-        <w:rPr>
-          <w:i/>
-          <w:iCs/>
-        </w:rPr>
-        <w:t>“@</w:t>
-      </w:r>
-      <w:proofErr w:type="spellStart"/>
-      <w:r>
-        <w:rPr>
-          <w:i/>
-          <w:iCs/>
-        </w:rPr>
-        <w:t>NotBlank</w:t>
-      </w:r>
-      <w:proofErr w:type="spellEnd"/>
-      <w:r>
-        <w:t>” y “</w:t>
-      </w:r>
-      <w:r>
-        <w:rPr>
-          <w:i/>
-          <w:iCs/>
-        </w:rPr>
-        <w:t>@</w:t>
-      </w:r>
-      <w:proofErr w:type="spellStart"/>
-      <w:r>
-        <w:rPr>
-          <w:i/>
-          <w:iCs/>
-        </w:rPr>
-        <w:t>Lenght</w:t>
-      </w:r>
-      <w:proofErr w:type="spellEnd"/>
-      <w:r>
-        <w:rPr>
-          <w:i/>
-          <w:iCs/>
-        </w:rPr>
-        <w:t>(</w:t>
-      </w:r>
-      <w:proofErr w:type="spellStart"/>
-      <w:r>
-        <w:rPr>
-          <w:i/>
-          <w:iCs/>
-        </w:rPr>
-        <w:t>max</w:t>
-      </w:r>
-      <w:proofErr w:type="spellEnd"/>
-      <w:r>
-        <w:rPr>
-          <w:i/>
-          <w:iCs/>
-        </w:rPr>
-        <w:t xml:space="preserve"> = 75)</w:t>
-      </w:r>
-      <w:r>
-        <w:t xml:space="preserve">” puesto que en los requisitos nos piden que sean </w:t>
-      </w:r>
-      <w:proofErr w:type="spellStart"/>
-      <w:r>
-        <w:t>notblank</w:t>
-      </w:r>
-      <w:proofErr w:type="spellEnd"/>
-      <w:r>
-        <w:t xml:space="preserve"> y menor a 76 caracteres.</w:t>
-      </w:r>
-    </w:p>
-    <w:p/>
-    <w:p>
-      <w:proofErr w:type="spellStart"/>
-      <w:r>
-        <w:rPr>
-          <w:u w:val="single"/>
-        </w:rPr>
-        <w:t>contactE</w:t>
-      </w:r>
-      <w:r>
-        <w:rPr>
-          <w:u w:val="single"/>
-        </w:rPr>
-        <w:t>mail</w:t>
-      </w:r>
-      <w:proofErr w:type="spellEnd"/>
-      <w:r>
-        <w:t xml:space="preserve"> de Tipo </w:t>
-      </w:r>
-      <w:proofErr w:type="spellStart"/>
-      <w:r>
-        <w:t>String</w:t>
-      </w:r>
-      <w:proofErr w:type="spellEnd"/>
-      <w:r>
-        <w:t xml:space="preserve"> y con </w:t>
-      </w:r>
-      <w:r>
-        <w:t>los atributos</w:t>
-      </w:r>
-      <w:r>
-        <w:t xml:space="preserve"> “</w:t>
-      </w:r>
-      <w:r>
-        <w:rPr>
-          <w:i/>
-          <w:iCs/>
-        </w:rPr>
-        <w:t>@Email</w:t>
-      </w:r>
-      <w:r>
-        <w:t>”</w:t>
-      </w:r>
-      <w:r>
-        <w:t xml:space="preserve"> y “</w:t>
-      </w:r>
-      <w:r>
-        <w:rPr>
-          <w:i/>
-          <w:iCs/>
-        </w:rPr>
-        <w:t>@</w:t>
-      </w:r>
-      <w:proofErr w:type="spellStart"/>
-      <w:r>
-        <w:rPr>
-          <w:i/>
-          <w:iCs/>
-        </w:rPr>
-        <w:t>NotBlank</w:t>
-      </w:r>
-      <w:proofErr w:type="spellEnd"/>
-      <w:r>
-        <w:t>”</w:t>
-      </w:r>
-      <w:r>
-        <w:t>, para que se haga la validación automáticamente y coincida con el formato de un email</w:t>
-      </w:r>
-      <w:r>
-        <w:t xml:space="preserve">, </w:t>
-      </w:r>
-      <w:proofErr w:type="gramStart"/>
-      <w:r>
-        <w:t>y</w:t>
-      </w:r>
-      <w:proofErr w:type="gramEnd"/>
-      <w:r>
-        <w:t xml:space="preserve"> además, la anotación </w:t>
-      </w:r>
-      <w:proofErr w:type="spellStart"/>
-      <w:r>
-        <w:t>notblank</w:t>
-      </w:r>
-      <w:proofErr w:type="spellEnd"/>
-      <w:r>
-        <w:t xml:space="preserve"> puesto que tiene que ser </w:t>
-      </w:r>
-      <w:proofErr w:type="spellStart"/>
-      <w:r>
-        <w:t>mandatory</w:t>
-      </w:r>
-      <w:proofErr w:type="spellEnd"/>
-      <w:r>
-        <w:t>.</w:t>
-      </w:r>
-    </w:p>
-    <w:p/>
-    <w:p>
-      <w:proofErr w:type="spellStart"/>
-      <w:r>
-        <w:rPr>
-          <w:i/>
-          <w:iCs/>
-        </w:rPr>
-        <w:t>furtherInformationLink</w:t>
-      </w:r>
-      <w:proofErr w:type="spellEnd"/>
-      <w:r>
-        <w:t xml:space="preserve"> </w:t>
-      </w:r>
-      <w:r>
-        <w:t xml:space="preserve">de Tipo </w:t>
-      </w:r>
-      <w:proofErr w:type="spellStart"/>
-      <w:r>
-        <w:t>String</w:t>
-      </w:r>
-      <w:proofErr w:type="spellEnd"/>
-      <w:r>
-        <w:t xml:space="preserve"> y con el atributo “</w:t>
-      </w:r>
-      <w:r>
-        <w:rPr>
-          <w:i/>
-          <w:iCs/>
-        </w:rPr>
-        <w:t>@URL”</w:t>
-      </w:r>
-      <w:r>
-        <w:t>, para que se haga la validación automáticamente y coincida con el formato de una URL, y tiene que ser opcional.</w:t>
-      </w:r>
-    </w:p>
-    <w:p/>
-    <w:p>
-      <w:pPr>
-        <w:rPr>
-          <w:u w:val="single"/>
-        </w:rPr>
-      </w:pPr>
-      <w:r>
-        <w:t xml:space="preserve">También se ha creado una relación </w:t>
-      </w:r>
-      <w:proofErr w:type="spellStart"/>
-      <w:r>
-        <w:t>ManyToOne</w:t>
-      </w:r>
-      <w:proofErr w:type="spellEnd"/>
-      <w:r>
-        <w:t xml:space="preserve"> con training module. Se han añadido las anotaciones “</w:t>
-      </w:r>
-      <w:r>
-        <w:rPr>
-          <w:i/>
-          <w:iCs/>
-        </w:rPr>
-        <w:t>@</w:t>
-      </w:r>
-      <w:proofErr w:type="spellStart"/>
-      <w:r>
-        <w:rPr>
-          <w:i/>
-          <w:iCs/>
-        </w:rPr>
-        <w:t>NotNull</w:t>
-      </w:r>
-      <w:proofErr w:type="spellEnd"/>
-      <w:r>
-        <w:rPr>
-          <w:i/>
-          <w:iCs/>
-        </w:rPr>
-        <w:t xml:space="preserve"> @Valid @ManyToOne(optional = false)</w:t>
-      </w:r>
-      <w:r>
-        <w:rPr>
-          <w:i/>
-          <w:iCs/>
-        </w:rPr>
-        <w:t xml:space="preserve">” </w:t>
-      </w:r>
-      <w:r>
-        <w:t xml:space="preserve">puesto que se tiene que validar a nivel de Framework, </w:t>
-      </w:r>
-      <w:proofErr w:type="spellStart"/>
-      <w:r>
-        <w:t>Application</w:t>
-      </w:r>
-      <w:proofErr w:type="spellEnd"/>
-      <w:r>
-        <w:t xml:space="preserve"> y Base de datos.</w:t>
-      </w:r>
-    </w:p>
-    <w:p/>
-    <w:p>
-      <w:pPr>
-        <w:pStyle w:val="Ttulo3"/>
-      </w:pPr>
-      <w:bookmarkStart w:id="12" w:name="_Toc160705579"/>
-      <w:proofErr w:type="spellStart"/>
-      <w:r>
-        <w:t>Developer</w:t>
-      </w:r>
-      <w:bookmarkEnd w:id="12"/>
-      <w:proofErr w:type="spellEnd"/>
-    </w:p>
-    <w:p>
-      <w:pPr>
+        <w:t>totalNumberOfTrainingSessionsWithLink</w:t>
+      </w:r>
+      <w:r>
+        <w:t xml:space="preserve"> que son de tipo </w:t>
+      </w:r>
+      <w:r>
         <w:rPr>
           <w:b/>
           <w:bCs/>
         </w:rPr>
-      </w:pPr>
-    </w:p>
-    <w:p>
-      <w:proofErr w:type="spellStart"/>
-      <w:r>
-        <w:rPr>
-          <w:u w:val="single"/>
-        </w:rPr>
-        <w:t>degree</w:t>
-      </w:r>
-      <w:proofErr w:type="spellEnd"/>
-      <w:r>
-        <w:t xml:space="preserve"> de Tipo </w:t>
-      </w:r>
-      <w:proofErr w:type="spellStart"/>
-      <w:r>
-        <w:t>String</w:t>
-      </w:r>
-      <w:proofErr w:type="spellEnd"/>
-      <w:r>
-        <w:t xml:space="preserve"> y con los atributos “</w:t>
-      </w:r>
-      <w:r>
-        <w:rPr>
-          <w:i/>
-          <w:iCs/>
-        </w:rPr>
-        <w:t>@</w:t>
-      </w:r>
-      <w:proofErr w:type="spellStart"/>
-      <w:r>
-        <w:rPr>
-          <w:i/>
-          <w:iCs/>
-        </w:rPr>
-        <w:t>NotBlank</w:t>
-      </w:r>
-      <w:proofErr w:type="spellEnd"/>
-      <w:r>
-        <w:t>” y “</w:t>
-      </w:r>
-      <w:r>
-        <w:rPr>
-          <w:i/>
-          <w:iCs/>
-        </w:rPr>
-        <w:t>@</w:t>
-      </w:r>
-      <w:proofErr w:type="spellStart"/>
-      <w:r>
-        <w:rPr>
-          <w:i/>
-          <w:iCs/>
-        </w:rPr>
-        <w:t>Lenght</w:t>
-      </w:r>
-      <w:proofErr w:type="spellEnd"/>
-      <w:r>
-        <w:rPr>
-          <w:i/>
-          <w:iCs/>
-        </w:rPr>
-        <w:t>(</w:t>
-      </w:r>
-      <w:proofErr w:type="spellStart"/>
-      <w:r>
-        <w:rPr>
-          <w:i/>
-          <w:iCs/>
-        </w:rPr>
-        <w:t>max</w:t>
-      </w:r>
-      <w:proofErr w:type="spellEnd"/>
-      <w:r>
-        <w:rPr>
-          <w:i/>
-          <w:iCs/>
-        </w:rPr>
-        <w:t xml:space="preserve"> = 75)</w:t>
-      </w:r>
-      <w:r>
-        <w:t xml:space="preserve">” puesto que en los requisitos nos piden que sean </w:t>
-      </w:r>
-      <w:proofErr w:type="spellStart"/>
-      <w:r>
-        <w:t>notblank</w:t>
-      </w:r>
-      <w:proofErr w:type="spellEnd"/>
-      <w:r>
-        <w:t xml:space="preserve"> y menor a 76 caracteres.</w:t>
-      </w:r>
-    </w:p>
-    <w:p/>
-    <w:p>
-      <w:proofErr w:type="spellStart"/>
-      <w:r>
-        <w:rPr>
-          <w:u w:val="single"/>
-        </w:rPr>
-        <w:t>specialisation</w:t>
-      </w:r>
-      <w:proofErr w:type="spellEnd"/>
-      <w:r>
-        <w:t xml:space="preserve"> de Tipo </w:t>
-      </w:r>
-      <w:proofErr w:type="spellStart"/>
-      <w:r>
-        <w:t>String</w:t>
-      </w:r>
-      <w:proofErr w:type="spellEnd"/>
-      <w:r>
-        <w:t xml:space="preserve"> y con los atributos “</w:t>
-      </w:r>
-      <w:r>
-        <w:rPr>
-          <w:i/>
-          <w:iCs/>
-        </w:rPr>
-        <w:t>@</w:t>
-      </w:r>
-      <w:proofErr w:type="spellStart"/>
-      <w:r>
-        <w:rPr>
-          <w:i/>
-          <w:iCs/>
-        </w:rPr>
-        <w:t>NotBlank</w:t>
-      </w:r>
-      <w:proofErr w:type="spellEnd"/>
-      <w:r>
-        <w:t>” y “</w:t>
-      </w:r>
-      <w:r>
-        <w:rPr>
-          <w:i/>
-          <w:iCs/>
-        </w:rPr>
-        <w:t>@</w:t>
-      </w:r>
-      <w:proofErr w:type="spellStart"/>
-      <w:r>
-        <w:rPr>
-          <w:i/>
-          <w:iCs/>
-        </w:rPr>
-        <w:t>Lenght</w:t>
-      </w:r>
-      <w:proofErr w:type="spellEnd"/>
-      <w:r>
-        <w:rPr>
-          <w:i/>
-          <w:iCs/>
-        </w:rPr>
-        <w:t>(</w:t>
-      </w:r>
-      <w:proofErr w:type="spellStart"/>
-      <w:r>
-        <w:rPr>
-          <w:i/>
-          <w:iCs/>
-        </w:rPr>
-        <w:t>max</w:t>
-      </w:r>
-      <w:proofErr w:type="spellEnd"/>
-      <w:r>
-        <w:rPr>
-          <w:i/>
-          <w:iCs/>
-        </w:rPr>
-        <w:t xml:space="preserve"> = 100)</w:t>
-      </w:r>
-      <w:r>
-        <w:t xml:space="preserve">” puesto que en los requisitos nos piden que sean </w:t>
-      </w:r>
-      <w:proofErr w:type="spellStart"/>
-      <w:r>
-        <w:t>notblank</w:t>
-      </w:r>
-      <w:proofErr w:type="spellEnd"/>
-      <w:r>
-        <w:t xml:space="preserve"> y menor a </w:t>
-      </w:r>
-      <w:r>
-        <w:t>101</w:t>
-      </w:r>
-      <w:r>
-        <w:t xml:space="preserve"> caracteres.</w:t>
-      </w:r>
-    </w:p>
-    <w:p/>
-    <w:p>
-      <w:proofErr w:type="spellStart"/>
-      <w:r>
-        <w:rPr>
-          <w:u w:val="single"/>
-        </w:rPr>
-        <w:t>listOfSkills</w:t>
-      </w:r>
-      <w:proofErr w:type="spellEnd"/>
-      <w:r>
-        <w:t xml:space="preserve"> de Tipo </w:t>
-      </w:r>
-      <w:proofErr w:type="spellStart"/>
-      <w:r>
-        <w:t>String</w:t>
-      </w:r>
-      <w:proofErr w:type="spellEnd"/>
-      <w:r>
-        <w:t xml:space="preserve"> y con los atributos “</w:t>
-      </w:r>
-      <w:r>
-        <w:rPr>
-          <w:i/>
-          <w:iCs/>
-        </w:rPr>
-        <w:t>@</w:t>
-      </w:r>
-      <w:proofErr w:type="spellStart"/>
-      <w:r>
-        <w:rPr>
-          <w:i/>
-          <w:iCs/>
-        </w:rPr>
-        <w:t>NotBlank</w:t>
-      </w:r>
-      <w:proofErr w:type="spellEnd"/>
-      <w:r>
-        <w:t>” y “</w:t>
-      </w:r>
-      <w:r>
-        <w:rPr>
-          <w:i/>
-          <w:iCs/>
-        </w:rPr>
-        <w:t>@</w:t>
-      </w:r>
-      <w:proofErr w:type="spellStart"/>
-      <w:r>
-        <w:rPr>
-          <w:i/>
-          <w:iCs/>
-        </w:rPr>
-        <w:t>Lenght</w:t>
-      </w:r>
-      <w:proofErr w:type="spellEnd"/>
-      <w:r>
-        <w:rPr>
-          <w:i/>
-          <w:iCs/>
-        </w:rPr>
-        <w:t>(</w:t>
-      </w:r>
-      <w:proofErr w:type="spellStart"/>
-      <w:r>
-        <w:rPr>
-          <w:i/>
-          <w:iCs/>
-        </w:rPr>
-        <w:t>max</w:t>
-      </w:r>
-      <w:proofErr w:type="spellEnd"/>
-      <w:r>
-        <w:rPr>
-          <w:i/>
-          <w:iCs/>
-        </w:rPr>
-        <w:t xml:space="preserve"> = 100)</w:t>
-      </w:r>
-      <w:r>
-        <w:t xml:space="preserve">” puesto que en los requisitos nos piden que sean </w:t>
-      </w:r>
-      <w:proofErr w:type="spellStart"/>
-      <w:r>
-        <w:t>notblank</w:t>
-      </w:r>
-      <w:proofErr w:type="spellEnd"/>
-      <w:r>
-        <w:t xml:space="preserve"> y menor a 101 caracteres.</w:t>
-      </w:r>
-    </w:p>
-    <w:p/>
-    <w:p>
-      <w:r>
-        <w:rPr>
-          <w:u w:val="single"/>
-        </w:rPr>
-        <w:t>email</w:t>
-      </w:r>
-      <w:r>
-        <w:t xml:space="preserve"> de Tipo </w:t>
-      </w:r>
-      <w:proofErr w:type="spellStart"/>
-      <w:r>
-        <w:t>String</w:t>
-      </w:r>
-      <w:proofErr w:type="spellEnd"/>
-      <w:r>
-        <w:t xml:space="preserve"> y con los atributos “</w:t>
-      </w:r>
-      <w:r>
-        <w:rPr>
-          <w:i/>
-          <w:iCs/>
-        </w:rPr>
-        <w:t>@Email</w:t>
-      </w:r>
-      <w:r>
-        <w:t>” y “@</w:t>
-      </w:r>
-      <w:proofErr w:type="spellStart"/>
-      <w:r>
-        <w:t>NotBlank</w:t>
-      </w:r>
-      <w:proofErr w:type="spellEnd"/>
-      <w:r>
-        <w:t xml:space="preserve">”, para que se haga la validación automáticamente y coincida con el formato de un email, </w:t>
-      </w:r>
-      <w:proofErr w:type="gramStart"/>
-      <w:r>
-        <w:t>y</w:t>
-      </w:r>
-      <w:proofErr w:type="gramEnd"/>
-      <w:r>
-        <w:t xml:space="preserve"> además,</w:t>
-      </w:r>
-      <w:r>
-        <w:t xml:space="preserve"> he considerado que como no te dice que es opcional, tiene que ser obligatorio.</w:t>
-      </w:r>
-    </w:p>
-    <w:p/>
-    <w:p>
-      <w:proofErr w:type="gramStart"/>
-      <w:r>
-        <w:rPr>
-          <w:u w:val="single"/>
-        </w:rPr>
-        <w:t>link</w:t>
-      </w:r>
-      <w:proofErr w:type="gramEnd"/>
-      <w:r>
-        <w:t xml:space="preserve"> de Tipo </w:t>
-      </w:r>
-      <w:proofErr w:type="spellStart"/>
-      <w:r>
-        <w:t>String</w:t>
-      </w:r>
-      <w:proofErr w:type="spellEnd"/>
-      <w:r>
-        <w:t xml:space="preserve"> y con el atributo “@</w:t>
-      </w:r>
-      <w:r>
-        <w:rPr>
-          <w:i/>
-          <w:iCs/>
-        </w:rPr>
-        <w:t>URL</w:t>
-      </w:r>
-      <w:r>
-        <w:t>”, para que se haga la validación automáticamente y coincida con el formato de una URL, y tiene que ser opcional.</w:t>
-      </w:r>
-    </w:p>
-    <w:p/>
-    <w:p>
-      <w:pPr>
-        <w:pStyle w:val="Ttulo3"/>
-      </w:pPr>
-      <w:bookmarkStart w:id="13" w:name="_Toc160705580"/>
-      <w:proofErr w:type="spellStart"/>
-      <w:r>
-        <w:t>Developer</w:t>
-      </w:r>
-      <w:r>
-        <w:t>Dashboard</w:t>
-      </w:r>
-      <w:bookmarkEnd w:id="13"/>
-      <w:proofErr w:type="spellEnd"/>
-    </w:p>
-    <w:p>
-      <w:pPr>
-        <w:rPr>
-          <w:b/>
-          <w:bCs/>
-        </w:rPr>
-      </w:pPr>
-    </w:p>
-    <w:p>
-      <w:r>
-        <w:t xml:space="preserve">Que contiene </w:t>
-      </w:r>
-      <w:proofErr w:type="spellStart"/>
-      <w:r>
-        <w:rPr>
-          <w:u w:val="single"/>
-        </w:rPr>
-        <w:t>totalTrainingModuleWithUpdateMoment</w:t>
-      </w:r>
-      <w:proofErr w:type="spellEnd"/>
-      <w:r>
-        <w:t xml:space="preserve"> y </w:t>
-      </w:r>
-      <w:proofErr w:type="spellStart"/>
-      <w:r>
-        <w:rPr>
-          <w:u w:val="single"/>
-        </w:rPr>
-        <w:t>totalNumberOfTrainingSessionsWithLink</w:t>
-      </w:r>
-      <w:proofErr w:type="spellEnd"/>
-      <w:r>
-        <w:t xml:space="preserve"> que son de tipo </w:t>
-      </w:r>
-      <w:proofErr w:type="spellStart"/>
-      <w:r>
-        <w:rPr>
-          <w:b/>
-          <w:bCs/>
-        </w:rPr>
         <w:t>int</w:t>
       </w:r>
-      <w:proofErr w:type="spellEnd"/>
       <w:r>
         <w:t xml:space="preserve"> puesto que podemo</w:t>
       </w:r>
@@ -4288,7 +3237,6 @@
       <w:r>
         <w:t xml:space="preserve">Que se ha decidió tomar de tipo </w:t>
       </w:r>
-      <w:proofErr w:type="spellStart"/>
       <w:r>
         <w:rPr>
           <w:b/>
@@ -4296,7 +3244,6 @@
         </w:rPr>
         <w:t>Double</w:t>
       </w:r>
-      <w:proofErr w:type="spellEnd"/>
       <w:r>
         <w:t xml:space="preserve">, </w:t>
       </w:r>
@@ -4304,15 +3251,7 @@
         <w:t>puesto que,</w:t>
       </w:r>
       <w:r>
-        <w:t xml:space="preserve"> en este caso, pueden ser nulos, por </w:t>
-      </w:r>
-      <w:proofErr w:type="gramStart"/>
-      <w:r>
-        <w:t>ejemplo</w:t>
-      </w:r>
-      <w:proofErr w:type="gramEnd"/>
-      <w:r>
-        <w:t xml:space="preserve"> si tenemos 0 valores y calculamos la media entre 0 valores, no se podría.</w:t>
+        <w:t xml:space="preserve"> en este caso, pueden ser nulos, por ejemplo si tenemos 0 valores y calculamos la media entre 0 valores, no se podría.</w:t>
       </w:r>
     </w:p>
     <w:p/>
@@ -4321,12 +3260,10 @@
         <w:pStyle w:val="Ttulo3"/>
       </w:pPr>
       <w:bookmarkStart w:id="14" w:name="_Toc160705581"/>
-      <w:proofErr w:type="spellStart"/>
       <w:r>
         <w:t>AdministratorDashboard</w:t>
       </w:r>
       <w:bookmarkEnd w:id="14"/>
-      <w:proofErr w:type="spellEnd"/>
     </w:p>
     <w:p>
       <w:pPr>
@@ -4409,7 +3346,6 @@
       <w:r>
         <w:t xml:space="preserve">Se ha decidido nombrar el atributo como tipo </w:t>
       </w:r>
-      <w:proofErr w:type="spellStart"/>
       <w:r>
         <w:rPr>
           <w:b/>
@@ -4417,7 +3353,6 @@
         </w:rPr>
         <w:t>int</w:t>
       </w:r>
-      <w:proofErr w:type="spellEnd"/>
       <w:r>
         <w:t xml:space="preserve"> puesto que podemos tomar por defecto el valor 0</w:t>
       </w:r>
@@ -4428,6 +3363,7 @@
         <w:rPr>
           <w:noProof/>
         </w:rPr>
+        <w:lastRenderedPageBreak/>
         <w:drawing>
           <wp:inline distT="0" distB="0" distL="0" distR="0" wp14:anchorId="3C71CA08" wp14:editId="30593338">
             <wp:extent cx="4492487" cy="2069433"/>
@@ -4484,15 +3420,7 @@
         <w:t>Al igual que antes,</w:t>
       </w:r>
       <w:r>
-        <w:t xml:space="preserve"> se ha decidió tomar de tipo </w:t>
-      </w:r>
-      <w:proofErr w:type="spellStart"/>
-      <w:r>
-        <w:t>Double</w:t>
-      </w:r>
-      <w:proofErr w:type="spellEnd"/>
-      <w:r>
-        <w:t>, puesto que, en este caso, pueden ser nulos, por ejemplo</w:t>
+        <w:t xml:space="preserve"> se ha decidió tomar de tipo Double, puesto que, en este caso, pueden ser nulos, por ejemplo</w:t>
       </w:r>
       <w:r>
         <w:t>,</w:t>
@@ -4508,131 +3436,91 @@
       </w:pPr>
       <w:bookmarkStart w:id="15" w:name="_Toc160705582"/>
       <w:r>
+        <w:t>Popular base de datos.</w:t>
+      </w:r>
+      <w:bookmarkEnd w:id="15"/>
+    </w:p>
+    <w:p/>
+    <w:p>
+      <w:r>
+        <w:t>Para popular la base de datos, se ha seguido los consejos dados en clase, y cuando se han creado los CSV, se han genedao datos para probar valores mínimos, valores máximos, también se ha probado que no se pudiesen insertar valores, comprobando así las restricciones puestas a la hora de desarrollar el código, etc…</w:t>
+      </w:r>
+    </w:p>
+    <w:p>
+      <w:pPr>
+        <w:pStyle w:val="Ttulo1"/>
+      </w:pPr>
+      <w:bookmarkStart w:id="16" w:name="_Toc160705583"/>
+      <w:r>
+        <w:t>Conclusiones</w:t>
+      </w:r>
+      <w:bookmarkEnd w:id="16"/>
+    </w:p>
+    <w:p>
+      <w:pPr>
+        <w:pStyle w:val="Ttulo2"/>
+      </w:pPr>
+      <w:bookmarkStart w:id="17" w:name="_Toc160705584"/>
+      <w:r>
+        <w:t>D01</w:t>
+      </w:r>
+      <w:bookmarkEnd w:id="17"/>
+    </w:p>
+    <w:p>
+      <w:r>
+        <w:t xml:space="preserve">Se ha podido instalar todo el software de manera correcta, comprobando que todo se ejecutaba correctamente y que la base de datos estaba poblada. Tras solucionar el error mencionado, </w:t>
+      </w:r>
+      <w:r>
+        <w:t>se ha podido ejecutar todo.</w:t>
+      </w:r>
+    </w:p>
+    <w:p/>
+    <w:p>
+      <w:r>
+        <w:t>Gracias a configurar el proyecto, he podido aprender a montar un proyecto software real, y a enfrentarme errores con los que nunca me he enfrentado. He podido aprender un poco más al desarrollo de mis habilidades.</w:t>
+      </w:r>
+    </w:p>
+    <w:p/>
+    <w:p>
+      <w:r>
+        <w:t xml:space="preserve">Además, para este entregable individual (D01) no se ha precisado de </w:t>
+      </w:r>
+      <w:bookmarkStart w:id="18" w:name="_Hlk158917853"/>
+      <w:r>
+        <w:t xml:space="preserve">analizar ningún requisito, </w:t>
+      </w:r>
+      <w:bookmarkEnd w:id="18"/>
+      <w:r>
+        <w:t>ya que únicamente hay que hacer documentación o insertar un texto en la portada, el cual no requiere de análisis ninguno.</w:t>
+      </w:r>
+    </w:p>
+    <w:p/>
+    <w:p>
+      <w:pPr>
+        <w:pStyle w:val="Ttulo2"/>
+      </w:pPr>
+      <w:bookmarkStart w:id="19" w:name="_Toc160705585"/>
+      <w:r>
+        <w:t>D02</w:t>
+      </w:r>
+      <w:bookmarkEnd w:id="19"/>
+    </w:p>
+    <w:p/>
+    <w:p>
+      <w:r>
+        <w:t>La creación de las clases, y las anotaciones otorgadas a sus atributos, ha sido tomada con la intención óptima para el desarrollo del proyecto. En sus correspondientes apartados se han explicado por qué se han tomado esas decisiones a la hora de colocar las anotaciones a lo atributos, tomando en cuenta siempre todo el feedback que dan los profesores para desarrollar nuestro proyecto.</w:t>
+      </w:r>
+    </w:p>
+    <w:p/>
+    <w:p>
+      <w:pPr>
+        <w:rPr>
+          <w:u w:val="single"/>
+        </w:rPr>
+      </w:pPr>
+      <w:r>
         <w:lastRenderedPageBreak/>
-        <w:t>Popular base de datos.</w:t>
-      </w:r>
-      <w:bookmarkEnd w:id="15"/>
-    </w:p>
-    <w:p/>
-    <w:p>
-      <w:r>
-        <w:t xml:space="preserve">Para popular la base de datos, se ha seguido los consejos dados en clase, y cuando se han creado los CSV, se han </w:t>
-      </w:r>
-      <w:proofErr w:type="spellStart"/>
-      <w:r>
-        <w:t>genedao</w:t>
-      </w:r>
-      <w:proofErr w:type="spellEnd"/>
-      <w:r>
-        <w:t xml:space="preserve"> datos para probar valores mínimos, valores máximos, también se ha probado que no se pudiesen insertar valores, comprobando así las restricciones puestas a la hora de desarrollar el código, </w:t>
-      </w:r>
-      <w:proofErr w:type="spellStart"/>
-      <w:r>
-        <w:t>etc</w:t>
-      </w:r>
-      <w:proofErr w:type="spellEnd"/>
-      <w:r>
-        <w:t>…</w:t>
-      </w:r>
-    </w:p>
-    <w:p>
-      <w:pPr>
-        <w:pStyle w:val="Ttulo1"/>
-      </w:pPr>
-      <w:bookmarkStart w:id="16" w:name="_Toc160705583"/>
-      <w:r>
-        <w:t>Conclusiones</w:t>
-      </w:r>
-      <w:bookmarkEnd w:id="16"/>
-    </w:p>
-    <w:p>
-      <w:pPr>
-        <w:pStyle w:val="Ttulo2"/>
-      </w:pPr>
-      <w:bookmarkStart w:id="17" w:name="_Toc160705584"/>
-      <w:r>
-        <w:t>D01</w:t>
-      </w:r>
-      <w:bookmarkEnd w:id="17"/>
-    </w:p>
-    <w:p>
-      <w:r>
-        <w:t xml:space="preserve">Se ha podido instalar todo el software de manera correcta, comprobando que todo se ejecutaba correctamente y que la base de datos estaba poblada. Tras solucionar el error mencionado, </w:t>
-      </w:r>
-      <w:r>
-        <w:t>se ha podido ejecutar todo.</w:t>
-      </w:r>
-    </w:p>
-    <w:p/>
-    <w:p>
-      <w:r>
-        <w:t>Gracias a configurar el proyecto, he podido aprender a montar un proyecto software real, y a enfrentarme errores con los que nunca me he enfrentado. He podido aprender un poco más al desarrollo de mis habilidades.</w:t>
-      </w:r>
-    </w:p>
-    <w:p/>
-    <w:p>
-      <w:r>
-        <w:t xml:space="preserve">Además, para este entregable individual (D01) no se ha precisado de </w:t>
-      </w:r>
-      <w:bookmarkStart w:id="18" w:name="_Hlk158917853"/>
-      <w:r>
-        <w:t xml:space="preserve">analizar ningún requisito, </w:t>
-      </w:r>
-      <w:bookmarkEnd w:id="18"/>
-      <w:r>
-        <w:t>ya que únicamente hay que hacer documentación o insertar un texto en la portada, el cual no requiere de análisis ninguno.</w:t>
-      </w:r>
-    </w:p>
-    <w:p/>
-    <w:p>
-      <w:pPr>
-        <w:pStyle w:val="Ttulo2"/>
-      </w:pPr>
-      <w:bookmarkStart w:id="19" w:name="_Toc160705585"/>
-      <w:r>
-        <w:t>D02</w:t>
-      </w:r>
-      <w:bookmarkEnd w:id="19"/>
-    </w:p>
-    <w:p/>
-    <w:p>
-      <w:r>
-        <w:t xml:space="preserve">La creación de las clases, y las anotaciones otorgadas a sus atributos, ha sido tomada con la intención óptima para el desarrollo del proyecto. En sus correspondientes apartados se han explicado por qué se han tomado esas decisiones a la hora de colocar las anotaciones a </w:t>
-      </w:r>
-      <w:proofErr w:type="spellStart"/>
-      <w:r>
-        <w:t>lo</w:t>
-      </w:r>
-      <w:proofErr w:type="spellEnd"/>
-      <w:r>
-        <w:t xml:space="preserve"> atributos, tomando en cuenta siempre todo el </w:t>
-      </w:r>
-      <w:proofErr w:type="spellStart"/>
-      <w:r>
-        <w:t>feedback</w:t>
-      </w:r>
-      <w:proofErr w:type="spellEnd"/>
-      <w:r>
-        <w:t xml:space="preserve"> que dan los profesores para desarrollar nuestro proyecto.</w:t>
-      </w:r>
-    </w:p>
-    <w:p/>
-    <w:p>
-      <w:pPr>
-        <w:rPr>
-          <w:u w:val="single"/>
-        </w:rPr>
-      </w:pPr>
-      <w:r>
-        <w:t xml:space="preserve">Además, para popular la base de datos, se ha seguido las </w:t>
-      </w:r>
-      <w:proofErr w:type="gramStart"/>
-      <w:r>
-        <w:t>buenas práctica</w:t>
-      </w:r>
-      <w:proofErr w:type="gramEnd"/>
-      <w:r>
-        <w:t xml:space="preserve"> dadas por los profesores para rellenar la base de datos con todas las posibilidades y probar así el funcionamiento de nuestro software.</w:t>
+        <w:t>Además, para popular la base de datos, se ha seguido las buenas práctica dadas por los profesores para rellenar la base de datos con todas las posibilidades y probar así el funcionamiento de nuestro software.</w:t>
       </w:r>
     </w:p>
     <w:p>
@@ -7882,6 +6770,17 @@
 </file>
 
 <file path=customXml/item1.xml><?xml version="1.0" encoding="utf-8"?>
+<p:properties xmlns:p="http://schemas.microsoft.com/office/2006/metadata/properties" xmlns:xsi="http://www.w3.org/2001/XMLSchema-instance" xmlns:pc="http://schemas.microsoft.com/office/infopath/2007/PartnerControls">
+  <documentManagement>
+    <lcf76f155ced4ddcb4097134ff3c332f xmlns="591cd0f8-0474-4738-8401-d714496fe932">
+      <Terms xmlns="http://schemas.microsoft.com/office/infopath/2007/PartnerControls"/>
+    </lcf76f155ced4ddcb4097134ff3c332f>
+    <TaxCatchAll xmlns="65b21f57-044f-4604-801b-76c585a7405c" xsi:nil="true"/>
+  </documentManagement>
+</p:properties>
+</file>
+
+<file path=customXml/item2.xml><?xml version="1.0" encoding="utf-8"?>
 <ct:contentTypeSchema xmlns:ct="http://schemas.microsoft.com/office/2006/metadata/contentType" xmlns:ma="http://schemas.microsoft.com/office/2006/metadata/properties/metaAttributes" ct:_="" ma:_="" ma:contentTypeName="Document" ma:contentTypeID="0x0101005B2744A0F3C5FC40848CBD71B4D9DAA2" ma:contentTypeVersion="11" ma:contentTypeDescription="Create a new document." ma:contentTypeScope="" ma:versionID="662a5b85ad6b90d67bb4c6e2cba28970">
   <xsd:schema xmlns:xsd="http://www.w3.org/2001/XMLSchema" xmlns:xs="http://www.w3.org/2001/XMLSchema" xmlns:p="http://schemas.microsoft.com/office/2006/metadata/properties" xmlns:ns2="591cd0f8-0474-4738-8401-d714496fe932" xmlns:ns3="65b21f57-044f-4604-801b-76c585a7405c" targetNamespace="http://schemas.microsoft.com/office/2006/metadata/properties" ma:root="true" ma:fieldsID="24c47946baefdf82d282471a30f57fcd" ns2:_="" ns3:_="">
     <xsd:import namespace="591cd0f8-0474-4738-8401-d714496fe932"/>
@@ -8076,18 +6975,11 @@
 </ct:contentTypeSchema>
 </file>
 
-<file path=customXml/item2.xml><?xml version="1.0" encoding="utf-8"?>
-<p:properties xmlns:p="http://schemas.microsoft.com/office/2006/metadata/properties" xmlns:xsi="http://www.w3.org/2001/XMLSchema-instance" xmlns:pc="http://schemas.microsoft.com/office/infopath/2007/PartnerControls">
-  <documentManagement>
-    <lcf76f155ced4ddcb4097134ff3c332f xmlns="591cd0f8-0474-4738-8401-d714496fe932">
-      <Terms xmlns="http://schemas.microsoft.com/office/infopath/2007/PartnerControls"/>
-    </lcf76f155ced4ddcb4097134ff3c332f>
-    <TaxCatchAll xmlns="65b21f57-044f-4604-801b-76c585a7405c" xsi:nil="true"/>
-  </documentManagement>
-</p:properties>
+<file path=customXml/item3.xml><?xml version="1.0" encoding="utf-8"?>
+<b:Sources xmlns:b="http://schemas.openxmlformats.org/officeDocument/2006/bibliography" xmlns="http://schemas.openxmlformats.org/officeDocument/2006/bibliography" SelectedStyle="\APASixthEditionOfficeOnline.xsl" StyleName="APA" Version="6"/>
 </file>
 
-<file path=customXml/item3.xml><?xml version="1.0" encoding="utf-8"?>
+<file path=customXml/item4.xml><?xml version="1.0" encoding="utf-8"?>
 <?mso-contentType ?>
 <FormTemplates xmlns="http://schemas.microsoft.com/sharepoint/v3/contenttype/forms">
   <Display>DocumentLibraryForm</Display>
@@ -8096,11 +6988,18 @@
 </FormTemplates>
 </file>
 
-<file path=customXml/item4.xml><?xml version="1.0" encoding="utf-8"?>
-<b:Sources xmlns:b="http://schemas.openxmlformats.org/officeDocument/2006/bibliography" xmlns="http://schemas.openxmlformats.org/officeDocument/2006/bibliography" SelectedStyle="\APASixthEditionOfficeOnline.xsl" StyleName="APA" Version="6"/>
+<file path=customXml/itemProps1.xml><?xml version="1.0" encoding="utf-8"?>
+<ds:datastoreItem xmlns:ds="http://schemas.openxmlformats.org/officeDocument/2006/customXml" ds:itemID="{05AD0F2C-FF07-4655-B2F6-3CB46C47939A}">
+  <ds:schemaRefs>
+    <ds:schemaRef ds:uri="http://schemas.microsoft.com/office/2006/metadata/properties"/>
+    <ds:schemaRef ds:uri="http://schemas.microsoft.com/office/infopath/2007/PartnerControls"/>
+    <ds:schemaRef ds:uri="591cd0f8-0474-4738-8401-d714496fe932"/>
+    <ds:schemaRef ds:uri="65b21f57-044f-4604-801b-76c585a7405c"/>
+  </ds:schemaRefs>
+</ds:datastoreItem>
 </file>
 
-<file path=customXml/itemProps1.xml><?xml version="1.0" encoding="utf-8"?>
+<file path=customXml/itemProps2.xml><?xml version="1.0" encoding="utf-8"?>
 <ds:datastoreItem xmlns:ds="http://schemas.openxmlformats.org/officeDocument/2006/customXml" ds:itemID="{264800F3-18FD-4E89-854A-47D151F0A251}">
   <ds:schemaRefs>
     <ds:schemaRef ds:uri="http://schemas.microsoft.com/office/2006/metadata/contentType"/>
@@ -8119,29 +7018,18 @@
 </ds:datastoreItem>
 </file>
 
-<file path=customXml/itemProps2.xml><?xml version="1.0" encoding="utf-8"?>
-<ds:datastoreItem xmlns:ds="http://schemas.openxmlformats.org/officeDocument/2006/customXml" ds:itemID="{05AD0F2C-FF07-4655-B2F6-3CB46C47939A}">
+<file path=customXml/itemProps3.xml><?xml version="1.0" encoding="utf-8"?>
+<ds:datastoreItem xmlns:ds="http://schemas.openxmlformats.org/officeDocument/2006/customXml" ds:itemID="{B3D8B919-3BFC-455B-8F21-59E0A6521532}">
   <ds:schemaRefs>
-    <ds:schemaRef ds:uri="http://schemas.microsoft.com/office/2006/metadata/properties"/>
-    <ds:schemaRef ds:uri="http://schemas.microsoft.com/office/infopath/2007/PartnerControls"/>
-    <ds:schemaRef ds:uri="591cd0f8-0474-4738-8401-d714496fe932"/>
-    <ds:schemaRef ds:uri="65b21f57-044f-4604-801b-76c585a7405c"/>
+    <ds:schemaRef ds:uri="http://schemas.openxmlformats.org/officeDocument/2006/bibliography"/>
   </ds:schemaRefs>
 </ds:datastoreItem>
 </file>
 
-<file path=customXml/itemProps3.xml><?xml version="1.0" encoding="utf-8"?>
+<file path=customXml/itemProps4.xml><?xml version="1.0" encoding="utf-8"?>
 <ds:datastoreItem xmlns:ds="http://schemas.openxmlformats.org/officeDocument/2006/customXml" ds:itemID="{065F5E07-5487-4F28-90FD-A0F9578686E4}">
   <ds:schemaRefs>
     <ds:schemaRef ds:uri="http://schemas.microsoft.com/sharepoint/v3/contenttype/forms"/>
   </ds:schemaRefs>
 </ds:datastoreItem>
-</file>
-
-<file path=customXml/itemProps4.xml><?xml version="1.0" encoding="utf-8"?>
-<ds:datastoreItem xmlns:ds="http://schemas.openxmlformats.org/officeDocument/2006/customXml" ds:itemID="{B3D8B919-3BFC-455B-8F21-59E0A6521532}">
-  <ds:schemaRefs>
-    <ds:schemaRef ds:uri="http://schemas.openxmlformats.org/officeDocument/2006/bibliography"/>
-  </ds:schemaRefs>
-</ds:datastoreItem>
 </file>
</xml_diff>